<commit_message>
Added CommandManager in the documentation
</commit_message>
<xml_diff>
--- a/HangmanDocumentation.docx
+++ b/HangmanDocumentation.docx
@@ -1,6 +1,6 @@
 
 <file path=word/document.xml><?xml version="1.0" encoding="utf-8"?>
-<w:document xmlns:wpc="http://schemas.microsoft.com/office/word/2010/wordprocessingCanvas" xmlns:mc="http://schemas.openxmlformats.org/markup-compatibility/2006" xmlns:o="urn:schemas-microsoft-com:office:office" xmlns:r="http://schemas.openxmlformats.org/officeDocument/2006/relationships" xmlns:m="http://schemas.openxmlformats.org/officeDocument/2006/math" xmlns:v="urn:schemas-microsoft-com:vml" xmlns:wp14="http://schemas.microsoft.com/office/word/2010/wordprocessingDrawing" xmlns:wp="http://schemas.openxmlformats.org/drawingml/2006/wordprocessingDrawing" xmlns:w10="urn:schemas-microsoft-com:office:word" xmlns:w="http://schemas.openxmlformats.org/wordprocessingml/2006/main" xmlns:w14="http://schemas.microsoft.com/office/word/2010/wordml" xmlns:wpg="http://schemas.microsoft.com/office/word/2010/wordprocessingGroup" xmlns:wpi="http://schemas.microsoft.com/office/word/2010/wordprocessingInk" xmlns:wne="http://schemas.microsoft.com/office/word/2006/wordml" xmlns:wps="http://schemas.microsoft.com/office/word/2010/wordprocessingShape" mc:Ignorable="w14 wp14">
+<w:document xmlns:ve="http://schemas.openxmlformats.org/markup-compatibility/2006" xmlns:o="urn:schemas-microsoft-com:office:office" xmlns:r="http://schemas.openxmlformats.org/officeDocument/2006/relationships" xmlns:m="http://schemas.openxmlformats.org/officeDocument/2006/math" xmlns:v="urn:schemas-microsoft-com:vml" xmlns:wp="http://schemas.openxmlformats.org/drawingml/2006/wordprocessingDrawing" xmlns:w10="urn:schemas-microsoft-com:office:word" xmlns:w="http://schemas.openxmlformats.org/wordprocessingml/2006/main" xmlns:wne="http://schemas.microsoft.com/office/word/2006/wordml">
   <w:body>
     <w:p>
       <w:pPr>
@@ -223,7 +223,7 @@
           <w:b/>
           <w:lang w:val="en-US"/>
         </w:rPr>
-        <w:t>...</w:t>
+        <w:t>CommandManager.cs</w:t>
       </w:r>
     </w:p>
     <w:p>
@@ -365,7 +365,7 @@
       <w:r>
         <w:t>Formatted all other elements of the source code according to the best practices introduced in the course “</w:t>
       </w:r>
-      <w:hyperlink r:id="rId6" w:history="1">
+      <w:hyperlink r:id="rId5" w:history="1">
         <w:r>
           <w:rPr>
             <w:rStyle w:val="Hyperlink"/>
@@ -508,8 +508,8 @@
       <w:pPr>
         <w:pStyle w:val="ListParagraph"/>
         <w:numPr>
-          <w:ilvl w:val="0"/>
-          <w:numId w:val="4"/>
+          <w:ilvl w:val="1"/>
+          <w:numId w:val="2"/>
         </w:numPr>
         <w:spacing w:before="120" w:after="120"/>
         <w:jc w:val="both"/>
@@ -528,18 +528,10 @@
           <w:b/>
           <w:lang w:val="en-US"/>
         </w:rPr>
-        <w:t>Random</w:t>
-      </w:r>
-      <w:r>
-        <w:rPr>
-          <w:b/>
-          <w:lang w:val="en-US"/>
-        </w:rPr>
-        <w:t>WordGenerator: rand</w:t>
-      </w:r>
-      <w:r>
-        <w:rPr>
-          <w:b/>
+        <w:t>RandomWordGenerator: rand</w:t>
+      </w:r>
+      <w:r>
+        <w:rPr>
           <w:lang w:val="en-US"/>
         </w:rPr>
         <w:sym w:font="Wingdings" w:char="F0E0"/>
@@ -559,8 +551,8 @@
       <w:pPr>
         <w:pStyle w:val="ListParagraph"/>
         <w:numPr>
-          <w:ilvl w:val="0"/>
-          <w:numId w:val="4"/>
+          <w:ilvl w:val="1"/>
+          <w:numId w:val="2"/>
         </w:numPr>
         <w:spacing w:before="120" w:after="120"/>
         <w:jc w:val="both"/>
@@ -579,18 +571,10 @@
           <w:b/>
           <w:lang w:val="en-US"/>
         </w:rPr>
-        <w:t>Random</w:t>
-      </w:r>
-      <w:r>
-        <w:rPr>
-          <w:b/>
-          <w:lang w:val="en-US"/>
-        </w:rPr>
-        <w:t>WordGenerator: r</w:t>
-      </w:r>
-      <w:r>
-        <w:rPr>
-          <w:b/>
+        <w:t>RandomWordGenerator: r</w:t>
+      </w:r>
+      <w:r>
+        <w:rPr>
           <w:lang w:val="en-US"/>
         </w:rPr>
         <w:sym w:font="Wingdings" w:char="F0E0"/>
@@ -610,8 +594,8 @@
       <w:pPr>
         <w:pStyle w:val="ListParagraph"/>
         <w:numPr>
-          <w:ilvl w:val="0"/>
-          <w:numId w:val="4"/>
+          <w:ilvl w:val="1"/>
+          <w:numId w:val="2"/>
         </w:numPr>
         <w:spacing w:before="120" w:after="120"/>
         <w:jc w:val="both"/>
@@ -630,25 +614,10 @@
           <w:b/>
           <w:lang w:val="en-US"/>
         </w:rPr>
-        <w:t>Random</w:t>
-      </w:r>
-      <w:r>
-        <w:rPr>
-          <w:b/>
-          <w:lang w:val="en-US"/>
-        </w:rPr>
-        <w:t xml:space="preserve">WordGenerator: </w:t>
-      </w:r>
-      <w:r>
-        <w:rPr>
-          <w:b/>
-          <w:lang w:val="en-US"/>
-        </w:rPr>
-        <w:t>arr</w:t>
-      </w:r>
-      <w:r>
-        <w:rPr>
-          <w:b/>
+        <w:t>RandomWordGenerator: arr</w:t>
+      </w:r>
+      <w:r>
+        <w:rPr>
           <w:lang w:val="en-US"/>
         </w:rPr>
         <w:sym w:font="Wingdings" w:char="F0E0"/>
@@ -668,11 +637,118 @@
     </w:p>
     <w:p>
       <w:pPr>
-        <w:pStyle w:val="ListParagraph"/>
         <w:numPr>
           <w:ilvl w:val="0"/>
-          <w:numId w:val="4"/>
-        </w:numPr>
+          <w:numId w:val="2"/>
+        </w:numPr>
+        <w:spacing w:before="120" w:after="120"/>
+        <w:jc w:val="both"/>
+      </w:pPr>
+      <w:r>
+        <w:t>Extracted the method</w:t>
+      </w:r>
+      <w:r>
+        <w:rPr>
+          <w:lang w:val="en-US"/>
+        </w:rPr>
+        <w:t>s</w:t>
+      </w:r>
+      <w:r>
+        <w:t xml:space="preserve"> </w:t>
+      </w:r>
+      <w:r>
+        <w:rPr>
+          <w:b/>
+          <w:noProof/>
+          <w:lang w:val="en-US"/>
+        </w:rPr>
+        <w:t>ParseCommand</w:t>
+      </w:r>
+      <w:r>
+        <w:rPr>
+          <w:b/>
+          <w:noProof/>
+        </w:rPr>
+        <w:t>()</w:t>
+      </w:r>
+      <w:r>
+        <w:rPr>
+          <w:b/>
+          <w:noProof/>
+          <w:lang w:val="en-US"/>
+        </w:rPr>
+        <w:t xml:space="preserve"> </w:t>
+      </w:r>
+      <w:r>
+        <w:rPr>
+          <w:noProof/>
+          <w:lang w:val="en-US"/>
+        </w:rPr>
+        <w:t>and</w:t>
+      </w:r>
+      <w:r>
+        <w:rPr>
+          <w:b/>
+          <w:noProof/>
+          <w:lang w:val="en-US"/>
+        </w:rPr>
+        <w:t xml:space="preserve"> ExecuteCommand</w:t>
+      </w:r>
+      <w:r>
+        <w:t xml:space="preserve"> from the method </w:t>
+      </w:r>
+      <w:r>
+        <w:rPr>
+          <w:b/>
+          <w:noProof/>
+        </w:rPr>
+        <w:t>Main()</w:t>
+      </w:r>
+      <w:r>
+        <w:rPr>
+          <w:b/>
+          <w:noProof/>
+          <w:lang w:val="en-US"/>
+        </w:rPr>
+        <w:t xml:space="preserve"> </w:t>
+      </w:r>
+      <w:r>
+        <w:rPr>
+          <w:noProof/>
+          <w:lang w:val="en-US"/>
+        </w:rPr>
+        <w:t xml:space="preserve">and </w:t>
+      </w:r>
+      <w:r>
+        <w:rPr>
+          <w:noProof/>
+          <w:lang w:val="en-US"/>
+        </w:rPr>
+        <w:t>moved</w:t>
+      </w:r>
+      <w:r>
+        <w:rPr>
+          <w:noProof/>
+          <w:lang w:val="en-US"/>
+        </w:rPr>
+        <w:t xml:space="preserve"> them in the CommandManager class</w:t>
+      </w:r>
+      <w:r>
+        <w:t>.</w:t>
+      </w:r>
+    </w:p>
+    <w:p>
+      <w:pPr>
+        <w:spacing w:before="120" w:after="120"/>
+        <w:ind w:left="720"/>
+        <w:jc w:val="both"/>
+        <w:rPr>
+          <w:lang w:val="en-US"/>
+        </w:rPr>
+      </w:pPr>
+    </w:p>
+    <w:p>
+      <w:pPr>
         <w:spacing w:before="120" w:after="120"/>
         <w:jc w:val="both"/>
         <w:rPr>
@@ -691,7 +767,7 @@
 </file>
 
 <file path=word/numbering.xml><?xml version="1.0" encoding="utf-8"?>
-<w:numbering xmlns:wpc="http://schemas.microsoft.com/office/word/2010/wordprocessingCanvas" xmlns:mc="http://schemas.openxmlformats.org/markup-compatibility/2006" xmlns:o="urn:schemas-microsoft-com:office:office" xmlns:r="http://schemas.openxmlformats.org/officeDocument/2006/relationships" xmlns:m="http://schemas.openxmlformats.org/officeDocument/2006/math" xmlns:v="urn:schemas-microsoft-com:vml" xmlns:wp14="http://schemas.microsoft.com/office/word/2010/wordprocessingDrawing" xmlns:wp="http://schemas.openxmlformats.org/drawingml/2006/wordprocessingDrawing" xmlns:w10="urn:schemas-microsoft-com:office:word" xmlns:w="http://schemas.openxmlformats.org/wordprocessingml/2006/main" xmlns:w14="http://schemas.microsoft.com/office/word/2010/wordml" xmlns:wpg="http://schemas.microsoft.com/office/word/2010/wordprocessingGroup" xmlns:wpi="http://schemas.microsoft.com/office/word/2010/wordprocessingInk" xmlns:wne="http://schemas.microsoft.com/office/word/2006/wordml" xmlns:wps="http://schemas.microsoft.com/office/word/2010/wordprocessingShape" mc:Ignorable="w14 wp14">
+<w:numbering xmlns:ve="http://schemas.openxmlformats.org/markup-compatibility/2006" xmlns:o="urn:schemas-microsoft-com:office:office" xmlns:r="http://schemas.openxmlformats.org/officeDocument/2006/relationships" xmlns:m="http://schemas.openxmlformats.org/officeDocument/2006/math" xmlns:v="urn:schemas-microsoft-com:vml" xmlns:wp="http://schemas.openxmlformats.org/drawingml/2006/wordprocessingDrawing" xmlns:w10="urn:schemas-microsoft-com:office:word" xmlns:w="http://schemas.openxmlformats.org/wordprocessingml/2006/main" xmlns:wne="http://schemas.microsoft.com/office/word/2006/wordml">
   <w:abstractNum w:abstractNumId="0">
     <w:nsid w:val="11B461B2"/>
     <w:multiLevelType w:val="hybridMultilevel"/>
@@ -919,9 +995,122 @@
     </w:lvl>
   </w:abstractNum>
   <w:abstractNum w:abstractNumId="2">
+    <w:nsid w:val="21FF5BDE"/>
+    <w:multiLevelType w:val="hybridMultilevel"/>
+    <w:tmpl w:val="28A0F4A0"/>
+    <w:lvl w:ilvl="0" w:tplc="0409000F">
+      <w:start w:val="1"/>
+      <w:numFmt w:val="decimal"/>
+      <w:lvlText w:val="%1."/>
+      <w:lvlJc w:val="left"/>
+      <w:pPr>
+        <w:ind w:left="360" w:hanging="360"/>
+      </w:pPr>
+      <w:rPr>
+        <w:rFonts w:hint="default"/>
+      </w:rPr>
+    </w:lvl>
+    <w:lvl w:ilvl="1" w:tplc="04020003">
+      <w:start w:val="1"/>
+      <w:numFmt w:val="bullet"/>
+      <w:lvlText w:val="o"/>
+      <w:lvlJc w:val="left"/>
+      <w:pPr>
+        <w:ind w:left="1080" w:hanging="360"/>
+      </w:pPr>
+      <w:rPr>
+        <w:rFonts w:ascii="Courier New" w:hAnsi="Courier New" w:cs="Courier New" w:hint="default"/>
+      </w:rPr>
+    </w:lvl>
+    <w:lvl w:ilvl="2" w:tplc="04020005" w:tentative="1">
+      <w:start w:val="1"/>
+      <w:numFmt w:val="bullet"/>
+      <w:lvlText w:val=""/>
+      <w:lvlJc w:val="left"/>
+      <w:pPr>
+        <w:ind w:left="1800" w:hanging="360"/>
+      </w:pPr>
+      <w:rPr>
+        <w:rFonts w:ascii="Wingdings" w:hAnsi="Wingdings" w:hint="default"/>
+      </w:rPr>
+    </w:lvl>
+    <w:lvl w:ilvl="3" w:tplc="04020001" w:tentative="1">
+      <w:start w:val="1"/>
+      <w:numFmt w:val="bullet"/>
+      <w:lvlText w:val=""/>
+      <w:lvlJc w:val="left"/>
+      <w:pPr>
+        <w:ind w:left="2520" w:hanging="360"/>
+      </w:pPr>
+      <w:rPr>
+        <w:rFonts w:ascii="Symbol" w:hAnsi="Symbol" w:hint="default"/>
+      </w:rPr>
+    </w:lvl>
+    <w:lvl w:ilvl="4" w:tplc="04020003" w:tentative="1">
+      <w:start w:val="1"/>
+      <w:numFmt w:val="bullet"/>
+      <w:lvlText w:val="o"/>
+      <w:lvlJc w:val="left"/>
+      <w:pPr>
+        <w:ind w:left="3240" w:hanging="360"/>
+      </w:pPr>
+      <w:rPr>
+        <w:rFonts w:ascii="Courier New" w:hAnsi="Courier New" w:cs="Courier New" w:hint="default"/>
+      </w:rPr>
+    </w:lvl>
+    <w:lvl w:ilvl="5" w:tplc="04020005" w:tentative="1">
+      <w:start w:val="1"/>
+      <w:numFmt w:val="bullet"/>
+      <w:lvlText w:val=""/>
+      <w:lvlJc w:val="left"/>
+      <w:pPr>
+        <w:ind w:left="3960" w:hanging="360"/>
+      </w:pPr>
+      <w:rPr>
+        <w:rFonts w:ascii="Wingdings" w:hAnsi="Wingdings" w:hint="default"/>
+      </w:rPr>
+    </w:lvl>
+    <w:lvl w:ilvl="6" w:tplc="04020001" w:tentative="1">
+      <w:start w:val="1"/>
+      <w:numFmt w:val="bullet"/>
+      <w:lvlText w:val=""/>
+      <w:lvlJc w:val="left"/>
+      <w:pPr>
+        <w:ind w:left="4680" w:hanging="360"/>
+      </w:pPr>
+      <w:rPr>
+        <w:rFonts w:ascii="Symbol" w:hAnsi="Symbol" w:hint="default"/>
+      </w:rPr>
+    </w:lvl>
+    <w:lvl w:ilvl="7" w:tplc="04020003" w:tentative="1">
+      <w:start w:val="1"/>
+      <w:numFmt w:val="bullet"/>
+      <w:lvlText w:val="o"/>
+      <w:lvlJc w:val="left"/>
+      <w:pPr>
+        <w:ind w:left="5400" w:hanging="360"/>
+      </w:pPr>
+      <w:rPr>
+        <w:rFonts w:ascii="Courier New" w:hAnsi="Courier New" w:cs="Courier New" w:hint="default"/>
+      </w:rPr>
+    </w:lvl>
+    <w:lvl w:ilvl="8" w:tplc="04020005" w:tentative="1">
+      <w:start w:val="1"/>
+      <w:numFmt w:val="bullet"/>
+      <w:lvlText w:val=""/>
+      <w:lvlJc w:val="left"/>
+      <w:pPr>
+        <w:ind w:left="6120" w:hanging="360"/>
+      </w:pPr>
+      <w:rPr>
+        <w:rFonts w:ascii="Wingdings" w:hAnsi="Wingdings" w:hint="default"/>
+      </w:rPr>
+    </w:lvl>
+  </w:abstractNum>
+  <w:abstractNum w:abstractNumId="3">
     <w:nsid w:val="38264E9C"/>
     <w:multiLevelType w:val="hybridMultilevel"/>
-    <w:tmpl w:val="459277A4"/>
+    <w:tmpl w:val="2DF67EEC"/>
     <w:lvl w:ilvl="0" w:tplc="0409000F">
       <w:start w:val="1"/>
       <w:numFmt w:val="decimal"/>
@@ -1007,7 +1196,7 @@
       </w:pPr>
     </w:lvl>
   </w:abstractNum>
-  <w:abstractNum w:abstractNumId="3">
+  <w:abstractNum w:abstractNumId="4">
     <w:nsid w:val="4190615C"/>
     <w:multiLevelType w:val="hybridMultilevel"/>
     <w:tmpl w:val="E1F2BB1E"/>
@@ -1097,10 +1286,10 @@
     </w:lvl>
   </w:abstractNum>
   <w:num w:numId="1">
-    <w:abstractNumId w:val="3"/>
+    <w:abstractNumId w:val="4"/>
   </w:num>
   <w:num w:numId="2">
-    <w:abstractNumId w:val="2"/>
+    <w:abstractNumId w:val="3"/>
   </w:num>
   <w:num w:numId="3">
     <w:abstractNumId w:val="1"/>
@@ -1108,11 +1297,14 @@
   <w:num w:numId="4">
     <w:abstractNumId w:val="0"/>
   </w:num>
+  <w:num w:numId="5">
+    <w:abstractNumId w:val="2"/>
+  </w:num>
 </w:numbering>
 </file>
 
 <file path=word/styles.xml><?xml version="1.0" encoding="utf-8"?>
-<w:styles xmlns:mc="http://schemas.openxmlformats.org/markup-compatibility/2006" xmlns:r="http://schemas.openxmlformats.org/officeDocument/2006/relationships" xmlns:w="http://schemas.openxmlformats.org/wordprocessingml/2006/main" xmlns:w14="http://schemas.microsoft.com/office/word/2010/wordml" mc:Ignorable="w14">
+<w:styles xmlns:r="http://schemas.openxmlformats.org/officeDocument/2006/relationships" xmlns:w="http://schemas.openxmlformats.org/wordprocessingml/2006/main">
   <w:docDefaults>
     <w:rPrDefault>
       <w:rPr>
@@ -1283,6 +1475,7 @@
     <w:uiPriority w:val="99"/>
     <w:semiHidden/>
     <w:unhideWhenUsed/>
+    <w:qFormat/>
     <w:tblPr>
       <w:tblInd w:w="0" w:type="dxa"/>
       <w:tblCellMar>

</xml_diff>

<commit_message>
Added new method for printing a message when the user enters a guess letter more than once.
Added unit test for the new method.
Reporting all made changes in the file HangmanDocumentation.doc
</commit_message>
<xml_diff>
--- a/HangmanDocumentation.docx
+++ b/HangmanDocumentation.docx
@@ -1,7 +1,15 @@
 
 <file path=word/document.xml><?xml version="1.0" encoding="utf-8"?>
-<w:document xmlns:wpc="http://schemas.microsoft.com/office/word/2010/wordprocessingCanvas" xmlns:mc="http://schemas.openxmlformats.org/markup-compatibility/2006" xmlns:o="urn:schemas-microsoft-com:office:office" xmlns:r="http://schemas.openxmlformats.org/officeDocument/2006/relationships" xmlns:m="http://schemas.openxmlformats.org/officeDocument/2006/math" xmlns:v="urn:schemas-microsoft-com:vml" xmlns:wp14="http://schemas.microsoft.com/office/word/2010/wordprocessingDrawing" xmlns:wp="http://schemas.openxmlformats.org/drawingml/2006/wordprocessingDrawing" xmlns:w10="urn:schemas-microsoft-com:office:word" xmlns:w="http://schemas.openxmlformats.org/wordprocessingml/2006/main" xmlns:w14="http://schemas.microsoft.com/office/word/2010/wordml" xmlns:wpg="http://schemas.microsoft.com/office/word/2010/wordprocessingGroup" xmlns:wpi="http://schemas.microsoft.com/office/word/2010/wordprocessingInk" xmlns:wne="http://schemas.microsoft.com/office/word/2006/wordml" xmlns:wps="http://schemas.microsoft.com/office/word/2010/wordprocessingShape" mc:Ignorable="w14 wp14">
+<w:document xmlns:ve="http://schemas.openxmlformats.org/markup-compatibility/2006" xmlns:o="urn:schemas-microsoft-com:office:office" xmlns:r="http://schemas.openxmlformats.org/officeDocument/2006/relationships" xmlns:m="http://schemas.openxmlformats.org/officeDocument/2006/math" xmlns:v="urn:schemas-microsoft-com:vml" xmlns:wp="http://schemas.openxmlformats.org/drawingml/2006/wordprocessingDrawing" xmlns:w10="urn:schemas-microsoft-com:office:word" xmlns:w="http://schemas.openxmlformats.org/wordprocessingml/2006/main" xmlns:wne="http://schemas.microsoft.com/office/word/2006/wordml">
   <w:body>
+    <w:p>
+      <w:pPr>
+        <w:pStyle w:val="Title"/>
+        <w:rPr>
+          <w:lang w:val="en-US"/>
+        </w:rPr>
+      </w:pPr>
+    </w:p>
     <w:p>
       <w:pPr>
         <w:pStyle w:val="Title"/>
@@ -48,6 +56,7 @@
         </w:rPr>
         <w:t xml:space="preserve">Renamed the project to </w:t>
       </w:r>
+      <w:proofErr w:type="spellStart"/>
       <w:r>
         <w:rPr>
           <w:b/>
@@ -55,6 +64,7 @@
         </w:rPr>
         <w:t>HangmanGame</w:t>
       </w:r>
+      <w:proofErr w:type="spellEnd"/>
     </w:p>
     <w:p>
       <w:pPr>
@@ -73,12 +83,21 @@
         </w:rPr>
         <w:t xml:space="preserve">Renamed the main class </w:t>
       </w:r>
-      <w:r>
-        <w:rPr>
-          <w:b/>
-          <w:lang w:val="en-US"/>
-        </w:rPr>
-        <w:t xml:space="preserve">besenka </w:t>
+      <w:proofErr w:type="spellStart"/>
+      <w:r>
+        <w:rPr>
+          <w:b/>
+          <w:lang w:val="en-US"/>
+        </w:rPr>
+        <w:t>besenka</w:t>
+      </w:r>
+      <w:proofErr w:type="spellEnd"/>
+      <w:r>
+        <w:rPr>
+          <w:b/>
+          <w:lang w:val="en-US"/>
+        </w:rPr>
+        <w:t xml:space="preserve"> </w:t>
       </w:r>
       <w:r>
         <w:rPr>
@@ -91,8 +110,17 @@
           <w:b/>
           <w:lang w:val="en-US"/>
         </w:rPr>
-        <w:t xml:space="preserve"> HangmanMain</w:t>
-      </w:r>
+        <w:t xml:space="preserve"> </w:t>
+      </w:r>
+      <w:proofErr w:type="spellStart"/>
+      <w:r>
+        <w:rPr>
+          <w:b/>
+          <w:lang w:val="en-US"/>
+        </w:rPr>
+        <w:t>HangmanMain</w:t>
+      </w:r>
+      <w:proofErr w:type="spellEnd"/>
     </w:p>
     <w:p>
       <w:pPr>
@@ -123,6 +151,7 @@
           <w:lang w:val="en-US"/>
         </w:rPr>
       </w:pPr>
+      <w:proofErr w:type="spellStart"/>
       <w:r>
         <w:rPr>
           <w:b/>
@@ -130,6 +159,7 @@
         </w:rPr>
         <w:t>ConsoleRenderer.cs</w:t>
       </w:r>
+      <w:proofErr w:type="spellEnd"/>
     </w:p>
     <w:p>
       <w:pPr>
@@ -142,6 +172,7 @@
           <w:lang w:val="en-US"/>
         </w:rPr>
       </w:pPr>
+      <w:proofErr w:type="spellStart"/>
       <w:r>
         <w:rPr>
           <w:b/>
@@ -149,6 +180,7 @@
         </w:rPr>
         <w:t>LetterHandler.cs</w:t>
       </w:r>
+      <w:proofErr w:type="spellEnd"/>
     </w:p>
     <w:p>
       <w:pPr>
@@ -161,6 +193,7 @@
           <w:lang w:val="en-US"/>
         </w:rPr>
       </w:pPr>
+      <w:proofErr w:type="spellStart"/>
       <w:r>
         <w:rPr>
           <w:b/>
@@ -168,6 +201,7 @@
         </w:rPr>
         <w:t>RandomWordGenerator.cs</w:t>
       </w:r>
+      <w:proofErr w:type="spellEnd"/>
     </w:p>
     <w:p>
       <w:pPr>
@@ -180,6 +214,7 @@
           <w:lang w:val="en-US"/>
         </w:rPr>
       </w:pPr>
+      <w:proofErr w:type="spellStart"/>
       <w:r>
         <w:rPr>
           <w:b/>
@@ -187,6 +222,7 @@
         </w:rPr>
         <w:t>ScoreManager.cs</w:t>
       </w:r>
+      <w:proofErr w:type="spellEnd"/>
     </w:p>
     <w:p>
       <w:pPr>
@@ -199,6 +235,7 @@
           <w:lang w:val="en-US"/>
         </w:rPr>
       </w:pPr>
+      <w:proofErr w:type="spellStart"/>
       <w:r>
         <w:rPr>
           <w:b/>
@@ -206,6 +243,7 @@
         </w:rPr>
         <w:t>CommandManager.cs</w:t>
       </w:r>
+      <w:proofErr w:type="spellEnd"/>
     </w:p>
     <w:p>
       <w:pPr>
@@ -218,6 +256,7 @@
           <w:lang w:val="en-US"/>
         </w:rPr>
       </w:pPr>
+      <w:proofErr w:type="spellStart"/>
       <w:r>
         <w:rPr>
           <w:b/>
@@ -225,6 +264,7 @@
         </w:rPr>
         <w:t>Game.cs</w:t>
       </w:r>
+      <w:proofErr w:type="spellEnd"/>
     </w:p>
     <w:p>
       <w:pPr>
@@ -243,6 +283,7 @@
         </w:rPr>
         <w:t xml:space="preserve">Created enumeration </w:t>
       </w:r>
+      <w:proofErr w:type="spellStart"/>
       <w:r>
         <w:rPr>
           <w:b/>
@@ -250,6 +291,7 @@
         </w:rPr>
         <w:t>LetterStatus.cs</w:t>
       </w:r>
+      <w:proofErr w:type="spellEnd"/>
     </w:p>
     <w:p>
       <w:pPr>
@@ -266,8 +308,23 @@
         <w:rPr>
           <w:lang w:val="en-US"/>
         </w:rPr>
-        <w:t xml:space="preserve">Created struct </w:t>
-      </w:r>
+        <w:t xml:space="preserve">Created </w:t>
+      </w:r>
+      <w:proofErr w:type="spellStart"/>
+      <w:r>
+        <w:rPr>
+          <w:lang w:val="en-US"/>
+        </w:rPr>
+        <w:t>struct</w:t>
+      </w:r>
+      <w:proofErr w:type="spellEnd"/>
+      <w:r>
+        <w:rPr>
+          <w:lang w:val="en-US"/>
+        </w:rPr>
+        <w:t xml:space="preserve"> </w:t>
+      </w:r>
+      <w:proofErr w:type="spellStart"/>
       <w:r>
         <w:rPr>
           <w:b/>
@@ -275,6 +332,7 @@
         </w:rPr>
         <w:t>Player.cs</w:t>
       </w:r>
+      <w:proofErr w:type="spellEnd"/>
     </w:p>
     <w:p>
       <w:pPr>
@@ -333,12 +391,182 @@
         </w:rPr>
         <w:t>“</w:t>
       </w:r>
-      <w:r>
-        <w:rPr>
-          <w:lang w:val="en-US"/>
-        </w:rPr>
-        <w:t>hahaha, izpih edno kilo rakiya vcera i poznavam veche vsichki dumi4ki ot pyrvi puyt, muahahahahahahaaaaaaaa</w:t>
-      </w:r>
+      <w:proofErr w:type="spellStart"/>
+      <w:r>
+        <w:rPr>
+          <w:lang w:val="en-US"/>
+        </w:rPr>
+        <w:t>hahaha</w:t>
+      </w:r>
+      <w:proofErr w:type="spellEnd"/>
+      <w:r>
+        <w:rPr>
+          <w:lang w:val="en-US"/>
+        </w:rPr>
+        <w:t xml:space="preserve">, </w:t>
+      </w:r>
+      <w:proofErr w:type="spellStart"/>
+      <w:r>
+        <w:rPr>
+          <w:lang w:val="en-US"/>
+        </w:rPr>
+        <w:t>izpih</w:t>
+      </w:r>
+      <w:proofErr w:type="spellEnd"/>
+      <w:r>
+        <w:rPr>
+          <w:lang w:val="en-US"/>
+        </w:rPr>
+        <w:t xml:space="preserve"> </w:t>
+      </w:r>
+      <w:proofErr w:type="spellStart"/>
+      <w:r>
+        <w:rPr>
+          <w:lang w:val="en-US"/>
+        </w:rPr>
+        <w:t>edno</w:t>
+      </w:r>
+      <w:proofErr w:type="spellEnd"/>
+      <w:r>
+        <w:rPr>
+          <w:lang w:val="en-US"/>
+        </w:rPr>
+        <w:t xml:space="preserve"> kilo </w:t>
+      </w:r>
+      <w:proofErr w:type="spellStart"/>
+      <w:r>
+        <w:rPr>
+          <w:lang w:val="en-US"/>
+        </w:rPr>
+        <w:t>rakiya</w:t>
+      </w:r>
+      <w:proofErr w:type="spellEnd"/>
+      <w:r>
+        <w:rPr>
+          <w:lang w:val="en-US"/>
+        </w:rPr>
+        <w:t xml:space="preserve"> </w:t>
+      </w:r>
+      <w:proofErr w:type="spellStart"/>
+      <w:r>
+        <w:rPr>
+          <w:lang w:val="en-US"/>
+        </w:rPr>
+        <w:t>vcera</w:t>
+      </w:r>
+      <w:proofErr w:type="spellEnd"/>
+      <w:r>
+        <w:rPr>
+          <w:lang w:val="en-US"/>
+        </w:rPr>
+        <w:t xml:space="preserve"> </w:t>
+      </w:r>
+      <w:proofErr w:type="spellStart"/>
+      <w:r>
+        <w:rPr>
+          <w:lang w:val="en-US"/>
+        </w:rPr>
+        <w:t>i</w:t>
+      </w:r>
+      <w:proofErr w:type="spellEnd"/>
+      <w:r>
+        <w:rPr>
+          <w:lang w:val="en-US"/>
+        </w:rPr>
+        <w:t xml:space="preserve"> </w:t>
+      </w:r>
+      <w:proofErr w:type="spellStart"/>
+      <w:r>
+        <w:rPr>
+          <w:lang w:val="en-US"/>
+        </w:rPr>
+        <w:t>poznavam</w:t>
+      </w:r>
+      <w:proofErr w:type="spellEnd"/>
+      <w:r>
+        <w:rPr>
+          <w:lang w:val="en-US"/>
+        </w:rPr>
+        <w:t xml:space="preserve"> </w:t>
+      </w:r>
+      <w:proofErr w:type="spellStart"/>
+      <w:r>
+        <w:rPr>
+          <w:lang w:val="en-US"/>
+        </w:rPr>
+        <w:t>veche</w:t>
+      </w:r>
+      <w:proofErr w:type="spellEnd"/>
+      <w:r>
+        <w:rPr>
+          <w:lang w:val="en-US"/>
+        </w:rPr>
+        <w:t xml:space="preserve"> </w:t>
+      </w:r>
+      <w:proofErr w:type="spellStart"/>
+      <w:r>
+        <w:rPr>
+          <w:lang w:val="en-US"/>
+        </w:rPr>
+        <w:t>vsichki</w:t>
+      </w:r>
+      <w:proofErr w:type="spellEnd"/>
+      <w:r>
+        <w:rPr>
+          <w:lang w:val="en-US"/>
+        </w:rPr>
+        <w:t xml:space="preserve"> dumi4ki </w:t>
+      </w:r>
+      <w:proofErr w:type="spellStart"/>
+      <w:r>
+        <w:rPr>
+          <w:lang w:val="en-US"/>
+        </w:rPr>
+        <w:t>ot</w:t>
+      </w:r>
+      <w:proofErr w:type="spellEnd"/>
+      <w:r>
+        <w:rPr>
+          <w:lang w:val="en-US"/>
+        </w:rPr>
+        <w:t xml:space="preserve"> </w:t>
+      </w:r>
+      <w:proofErr w:type="spellStart"/>
+      <w:r>
+        <w:rPr>
+          <w:lang w:val="en-US"/>
+        </w:rPr>
+        <w:t>pyrvi</w:t>
+      </w:r>
+      <w:proofErr w:type="spellEnd"/>
+      <w:r>
+        <w:rPr>
+          <w:lang w:val="en-US"/>
+        </w:rPr>
+        <w:t xml:space="preserve"> </w:t>
+      </w:r>
+      <w:proofErr w:type="spellStart"/>
+      <w:r>
+        <w:rPr>
+          <w:lang w:val="en-US"/>
+        </w:rPr>
+        <w:t>puyt</w:t>
+      </w:r>
+      <w:proofErr w:type="spellEnd"/>
+      <w:r>
+        <w:rPr>
+          <w:lang w:val="en-US"/>
+        </w:rPr>
+        <w:t xml:space="preserve">, </w:t>
+      </w:r>
+      <w:proofErr w:type="spellStart"/>
+      <w:r>
+        <w:rPr>
+          <w:lang w:val="en-US"/>
+        </w:rPr>
+        <w:t>muahahahahahahaaaaaaaa</w:t>
+      </w:r>
+      <w:proofErr w:type="spellEnd"/>
       <w:r>
         <w:rPr>
           <w:lang w:val="en-US"/>
@@ -390,7 +618,7 @@
       <w:r>
         <w:t>Formatted all other elements of the source code according to the best practices introduced in the course “</w:t>
       </w:r>
-      <w:hyperlink r:id="rId6" w:history="1">
+      <w:hyperlink r:id="rId5" w:history="1">
         <w:r>
           <w:rPr>
             <w:rStyle w:val="Hyperlink"/>
@@ -548,12 +776,21 @@
         </w:rPr>
         <w:t xml:space="preserve">In class </w:t>
       </w:r>
-      <w:r>
-        <w:rPr>
-          <w:b/>
-          <w:lang w:val="en-US"/>
-        </w:rPr>
-        <w:t>RandomWordGenerator: rand</w:t>
+      <w:proofErr w:type="spellStart"/>
+      <w:r>
+        <w:rPr>
+          <w:b/>
+          <w:lang w:val="en-US"/>
+        </w:rPr>
+        <w:t>RandomWordGenerator</w:t>
+      </w:r>
+      <w:proofErr w:type="spellEnd"/>
+      <w:r>
+        <w:rPr>
+          <w:b/>
+          <w:lang w:val="en-US"/>
+        </w:rPr>
+        <w:t>: rand</w:t>
       </w:r>
       <w:r>
         <w:rPr>
@@ -591,12 +828,21 @@
         </w:rPr>
         <w:t xml:space="preserve">In class </w:t>
       </w:r>
-      <w:r>
-        <w:rPr>
-          <w:b/>
-          <w:lang w:val="en-US"/>
-        </w:rPr>
-        <w:t>RandomWordGenerator: r</w:t>
+      <w:proofErr w:type="spellStart"/>
+      <w:r>
+        <w:rPr>
+          <w:b/>
+          <w:lang w:val="en-US"/>
+        </w:rPr>
+        <w:t>RandomWordGenerator</w:t>
+      </w:r>
+      <w:proofErr w:type="spellEnd"/>
+      <w:r>
+        <w:rPr>
+          <w:b/>
+          <w:lang w:val="en-US"/>
+        </w:rPr>
+        <w:t>: r</w:t>
       </w:r>
       <w:r>
         <w:rPr>
@@ -607,6 +853,7 @@
       <w:r>
         <w:t xml:space="preserve"> </w:t>
       </w:r>
+      <w:proofErr w:type="spellStart"/>
       <w:r>
         <w:rPr>
           <w:b/>
@@ -614,6 +861,7 @@
         </w:rPr>
         <w:t>wordIndex</w:t>
       </w:r>
+      <w:proofErr w:type="spellEnd"/>
     </w:p>
     <w:p>
       <w:pPr>
@@ -634,13 +882,31 @@
         </w:rPr>
         <w:t xml:space="preserve">In class </w:t>
       </w:r>
-      <w:r>
-        <w:rPr>
-          <w:b/>
-          <w:lang w:val="en-US"/>
-        </w:rPr>
-        <w:t>RandomWordGenerator: arr</w:t>
-      </w:r>
+      <w:proofErr w:type="spellStart"/>
+      <w:r>
+        <w:rPr>
+          <w:b/>
+          <w:lang w:val="en-US"/>
+        </w:rPr>
+        <w:t>RandomWordGenerator</w:t>
+      </w:r>
+      <w:proofErr w:type="spellEnd"/>
+      <w:r>
+        <w:rPr>
+          <w:b/>
+          <w:lang w:val="en-US"/>
+        </w:rPr>
+        <w:t xml:space="preserve">: </w:t>
+      </w:r>
+      <w:proofErr w:type="spellStart"/>
+      <w:r>
+        <w:rPr>
+          <w:b/>
+          <w:lang w:val="en-US"/>
+        </w:rPr>
+        <w:t>arr</w:t>
+      </w:r>
+      <w:proofErr w:type="spellEnd"/>
       <w:r>
         <w:rPr>
           <w:lang w:val="en-US"/>
@@ -898,6 +1164,198 @@
         </w:rPr>
         <w:t xml:space="preserve"> class, since the implementation requires this functionality.</w:t>
       </w:r>
+    </w:p>
+    <w:p>
+      <w:pPr>
+        <w:numPr>
+          <w:ilvl w:val="0"/>
+          <w:numId w:val="2"/>
+        </w:numPr>
+        <w:spacing w:before="120" w:after="120"/>
+        <w:jc w:val="both"/>
+        <w:rPr>
+          <w:b/>
+        </w:rPr>
+      </w:pPr>
+      <w:r>
+        <w:rPr>
+          <w:lang w:val="en-US"/>
+        </w:rPr>
+        <w:t>In the original code were missing user-friendly messages and any of the messages required in the project documentations. So a</w:t>
+      </w:r>
+      <w:r>
+        <w:rPr>
+          <w:lang w:val="en-US"/>
+        </w:rPr>
+        <w:t xml:space="preserve"> class </w:t>
+      </w:r>
+      <w:proofErr w:type="spellStart"/>
+      <w:r>
+        <w:rPr>
+          <w:b/>
+          <w:lang w:val="en-US"/>
+        </w:rPr>
+        <w:t>ConsoleRenderer</w:t>
+      </w:r>
+      <w:proofErr w:type="spellEnd"/>
+      <w:r>
+        <w:rPr>
+          <w:lang w:val="en-US"/>
+        </w:rPr>
+        <w:t xml:space="preserve"> </w:t>
+      </w:r>
+      <w:r>
+        <w:rPr>
+          <w:lang w:val="en-US"/>
+        </w:rPr>
+        <w:t xml:space="preserve">was created. It </w:t>
+      </w:r>
+      <w:r>
+        <w:rPr>
+          <w:lang w:val="en-US"/>
+        </w:rPr>
+        <w:t xml:space="preserve">is responsible for all messages printed on the console. For example: </w:t>
+      </w:r>
+      <w:proofErr w:type="spellStart"/>
+      <w:r>
+        <w:rPr>
+          <w:b/>
+          <w:lang w:val="en-US"/>
+        </w:rPr>
+        <w:t>PrintWelcomeMessage</w:t>
+      </w:r>
+      <w:proofErr w:type="spellEnd"/>
+      <w:r>
+        <w:rPr>
+          <w:b/>
+          <w:lang w:val="en-US"/>
+        </w:rPr>
+        <w:t>()</w:t>
+      </w:r>
+      <w:r>
+        <w:rPr>
+          <w:lang w:val="en-US"/>
+        </w:rPr>
+        <w:t xml:space="preserve">, </w:t>
+      </w:r>
+      <w:proofErr w:type="spellStart"/>
+      <w:r>
+        <w:rPr>
+          <w:b/>
+          <w:lang w:val="en-US"/>
+        </w:rPr>
+        <w:t>PrintExitMessage</w:t>
+      </w:r>
+      <w:proofErr w:type="spellEnd"/>
+      <w:r>
+        <w:rPr>
+          <w:b/>
+          <w:lang w:val="en-US"/>
+        </w:rPr>
+        <w:t>().</w:t>
+      </w:r>
+      <w:r>
+        <w:rPr>
+          <w:b/>
+          <w:lang w:val="en-US"/>
+        </w:rPr>
+        <w:t xml:space="preserve"> </w:t>
+      </w:r>
+      <w:r>
+        <w:rPr>
+          <w:lang w:val="en-US"/>
+        </w:rPr>
+        <w:t xml:space="preserve">Added unit tests for the class. Used </w:t>
+      </w:r>
+      <w:proofErr w:type="spellStart"/>
+      <w:r>
+        <w:rPr>
+          <w:b/>
+          <w:lang w:val="en-US"/>
+        </w:rPr>
+        <w:t>StringWriter</w:t>
+      </w:r>
+      <w:proofErr w:type="spellEnd"/>
+      <w:r>
+        <w:rPr>
+          <w:lang w:val="en-US"/>
+        </w:rPr>
+        <w:t xml:space="preserve"> to record the console output and to compare it with the expected output.</w:t>
+      </w:r>
+    </w:p>
+    <w:p>
+      <w:pPr>
+        <w:pStyle w:val="ListParagraph"/>
+        <w:numPr>
+          <w:ilvl w:val="0"/>
+          <w:numId w:val="2"/>
+        </w:numPr>
+        <w:rPr>
+          <w:b/>
+        </w:rPr>
+      </w:pPr>
+      <w:r>
+        <w:rPr>
+          <w:highlight w:val="white"/>
+          <w:lang w:val="en-US"/>
+        </w:rPr>
+        <w:t xml:space="preserve">Added method </w:t>
+      </w:r>
+      <w:r>
+        <w:rPr>
+          <w:b/>
+          <w:highlight w:val="white"/>
+        </w:rPr>
+        <w:t>PrintRepeatingLetterMessage</w:t>
+      </w:r>
+      <w:r>
+        <w:rPr>
+          <w:b/>
+          <w:color w:val="000000"/>
+          <w:highlight w:val="white"/>
+        </w:rPr>
+        <w:t>(</w:t>
+      </w:r>
+      <w:r>
+        <w:rPr>
+          <w:b/>
+          <w:highlight w:val="white"/>
+        </w:rPr>
+        <w:t>char guessedLetter</w:t>
+      </w:r>
+      <w:r>
+        <w:rPr>
+          <w:b/>
+          <w:color w:val="000000"/>
+          <w:highlight w:val="white"/>
+        </w:rPr>
+        <w:t>)</w:t>
+      </w:r>
+      <w:r>
+        <w:rPr>
+          <w:b/>
+          <w:color w:val="000000"/>
+          <w:lang w:val="en-US"/>
+        </w:rPr>
+        <w:t xml:space="preserve"> - </w:t>
+      </w:r>
+      <w:r>
+        <w:rPr>
+          <w:color w:val="000000"/>
+          <w:lang w:val="en-US"/>
+        </w:rPr>
+        <w:t>to print a message if the entered word has already been used. This functionality is not considered in the project documentation.</w:t>
+      </w:r>
+    </w:p>
+    <w:p>
+      <w:pPr>
+        <w:spacing w:before="120" w:after="120"/>
+        <w:ind w:left="360"/>
+        <w:jc w:val="both"/>
+        <w:rPr>
+          <w:b/>
+        </w:rPr>
+      </w:pPr>
     </w:p>
     <w:p>
       <w:pPr>
@@ -929,7 +1387,7 @@
 </file>
 
 <file path=word/numbering.xml><?xml version="1.0" encoding="utf-8"?>
-<w:numbering xmlns:wpc="http://schemas.microsoft.com/office/word/2010/wordprocessingCanvas" xmlns:mc="http://schemas.openxmlformats.org/markup-compatibility/2006" xmlns:o="urn:schemas-microsoft-com:office:office" xmlns:r="http://schemas.openxmlformats.org/officeDocument/2006/relationships" xmlns:m="http://schemas.openxmlformats.org/officeDocument/2006/math" xmlns:v="urn:schemas-microsoft-com:vml" xmlns:wp14="http://schemas.microsoft.com/office/word/2010/wordprocessingDrawing" xmlns:wp="http://schemas.openxmlformats.org/drawingml/2006/wordprocessingDrawing" xmlns:w10="urn:schemas-microsoft-com:office:word" xmlns:w="http://schemas.openxmlformats.org/wordprocessingml/2006/main" xmlns:w14="http://schemas.microsoft.com/office/word/2010/wordml" xmlns:wpg="http://schemas.microsoft.com/office/word/2010/wordprocessingGroup" xmlns:wpi="http://schemas.microsoft.com/office/word/2010/wordprocessingInk" xmlns:wne="http://schemas.microsoft.com/office/word/2006/wordml" xmlns:wps="http://schemas.microsoft.com/office/word/2010/wordprocessingShape" mc:Ignorable="w14 wp14">
+<w:numbering xmlns:ve="http://schemas.openxmlformats.org/markup-compatibility/2006" xmlns:o="urn:schemas-microsoft-com:office:office" xmlns:r="http://schemas.openxmlformats.org/officeDocument/2006/relationships" xmlns:m="http://schemas.openxmlformats.org/officeDocument/2006/math" xmlns:v="urn:schemas-microsoft-com:vml" xmlns:wp="http://schemas.openxmlformats.org/drawingml/2006/wordprocessingDrawing" xmlns:w10="urn:schemas-microsoft-com:office:word" xmlns:w="http://schemas.openxmlformats.org/wordprocessingml/2006/main" xmlns:wne="http://schemas.microsoft.com/office/word/2006/wordml">
   <w:abstractNum w:abstractNumId="0">
     <w:nsid w:val="11B461B2"/>
     <w:multiLevelType w:val="hybridMultilevel"/>
@@ -1272,8 +1730,8 @@
   <w:abstractNum w:abstractNumId="3">
     <w:nsid w:val="38264E9C"/>
     <w:multiLevelType w:val="hybridMultilevel"/>
-    <w:tmpl w:val="2DF67EEC"/>
-    <w:lvl w:ilvl="0" w:tplc="0409000F">
+    <w:tmpl w:val="71763380"/>
+    <w:lvl w:ilvl="0" w:tplc="08D650F2">
       <w:start w:val="1"/>
       <w:numFmt w:val="decimal"/>
       <w:lvlText w:val="%1."/>
@@ -1281,6 +1739,9 @@
       <w:pPr>
         <w:ind w:left="360" w:hanging="360"/>
       </w:pPr>
+      <w:rPr>
+        <w:b w:val="0"/>
+      </w:rPr>
     </w:lvl>
     <w:lvl w:ilvl="1" w:tplc="04090001">
       <w:start w:val="1"/>
@@ -1466,7 +1927,7 @@
 </file>
 
 <file path=word/styles.xml><?xml version="1.0" encoding="utf-8"?>
-<w:styles xmlns:mc="http://schemas.openxmlformats.org/markup-compatibility/2006" xmlns:r="http://schemas.openxmlformats.org/officeDocument/2006/relationships" xmlns:w="http://schemas.openxmlformats.org/wordprocessingml/2006/main" xmlns:w14="http://schemas.microsoft.com/office/word/2010/wordml" mc:Ignorable="w14">
+<w:styles xmlns:r="http://schemas.openxmlformats.org/officeDocument/2006/relationships" xmlns:w="http://schemas.openxmlformats.org/wordprocessingml/2006/main">
   <w:docDefaults>
     <w:rPrDefault>
       <w:rPr>
@@ -1637,6 +2098,7 @@
     <w:uiPriority w:val="99"/>
     <w:semiHidden/>
     <w:unhideWhenUsed/>
+    <w:qFormat/>
     <w:tblPr>
       <w:tblInd w:w="0" w:type="dxa"/>
       <w:tblCellMar>

</xml_diff>

<commit_message>
Added test method for method PrintEnterYourGuessOrComandMessage in class ConsoleRenderer.
Added unit testing information in separate section in the project documentation.
</commit_message>
<xml_diff>
--- a/HangmanDocumentation.docx
+++ b/HangmanDocumentation.docx
@@ -1175,6 +1175,8 @@
         <w:jc w:val="both"/>
         <w:rPr>
           <w:b/>
+          <w:highlight w:val="white"/>
+          <w:lang w:val="en-US"/>
         </w:rPr>
       </w:pPr>
       <w:r>
@@ -1253,34 +1255,6 @@
           <w:lang w:val="en-US"/>
         </w:rPr>
         <w:t>().</w:t>
-      </w:r>
-      <w:r>
-        <w:rPr>
-          <w:b/>
-          <w:lang w:val="en-US"/>
-        </w:rPr>
-        <w:t xml:space="preserve"> </w:t>
-      </w:r>
-      <w:r>
-        <w:rPr>
-          <w:lang w:val="en-US"/>
-        </w:rPr>
-        <w:t xml:space="preserve">Added unit tests for the class. Used </w:t>
-      </w:r>
-      <w:proofErr w:type="spellStart"/>
-      <w:r>
-        <w:rPr>
-          <w:b/>
-          <w:lang w:val="en-US"/>
-        </w:rPr>
-        <w:t>StringWriter</w:t>
-      </w:r>
-      <w:proofErr w:type="spellEnd"/>
-      <w:r>
-        <w:rPr>
-          <w:lang w:val="en-US"/>
-        </w:rPr>
-        <w:t xml:space="preserve"> to record the console output and to compare it with the expected output.</w:t>
       </w:r>
     </w:p>
     <w:p>
@@ -1299,14 +1273,22 @@
           <w:highlight w:val="white"/>
           <w:lang w:val="en-US"/>
         </w:rPr>
-        <w:t xml:space="preserve">Added method </w:t>
+        <w:t>Added method</w:t>
       </w:r>
       <w:r>
         <w:rPr>
           <w:b/>
           <w:highlight w:val="white"/>
-        </w:rPr>
-        <w:t>PrintRepeatingLetterMessage</w:t>
+          <w:lang w:val="en-US"/>
+        </w:rPr>
+        <w:t xml:space="preserve"> </w:t>
+      </w:r>
+      <w:r>
+        <w:rPr>
+          <w:b/>
+          <w:highlight w:val="white"/>
+        </w:rPr>
+        <w:t>PrintRepeatingLetterMessag</w:t>
       </w:r>
       <w:r>
         <w:rPr>
@@ -1314,14 +1296,14 @@
           <w:color w:val="000000"/>
           <w:highlight w:val="white"/>
         </w:rPr>
-        <w:t>(</w:t>
+        <w:t>e(</w:t>
       </w:r>
       <w:r>
         <w:rPr>
           <w:b/>
           <w:highlight w:val="white"/>
         </w:rPr>
-        <w:t>char guessedLetter</w:t>
+        <w:t>char guessedLette</w:t>
       </w:r>
       <w:r>
         <w:rPr>
@@ -1329,6 +1311,15 @@
           <w:color w:val="000000"/>
           <w:highlight w:val="white"/>
         </w:rPr>
+        <w:t>r</w:t>
+      </w:r>
+      <w:r>
+        <w:rPr>
+          <w:b/>
+          <w:color w:val="000000"/>
+          <w:highlight w:val="white"/>
+          <w:lang w:val="en-US"/>
+        </w:rPr>
         <w:t>)</w:t>
       </w:r>
       <w:r>
@@ -1344,8 +1335,156 @@
           <w:color w:val="000000"/>
           <w:lang w:val="en-US"/>
         </w:rPr>
-        <w:t>to print a message if the entered word has already been used. This functionality is not considered in the project documentation.</w:t>
-      </w:r>
+        <w:t>to print a message if the entered word has already been used. This functionality is not considered in the project documentation</w:t>
+      </w:r>
+      <w:r>
+        <w:rPr>
+          <w:b/>
+          <w:color w:val="000000"/>
+          <w:lang w:val="en-US"/>
+        </w:rPr>
+        <w:t>.</w:t>
+      </w:r>
+    </w:p>
+    <w:p>
+      <w:pPr>
+        <w:pStyle w:val="ListParagraph"/>
+        <w:ind w:left="360"/>
+        <w:rPr>
+          <w:b/>
+        </w:rPr>
+      </w:pPr>
+    </w:p>
+    <w:p>
+      <w:pPr>
+        <w:pStyle w:val="ListParagraph"/>
+        <w:numPr>
+          <w:ilvl w:val="0"/>
+          <w:numId w:val="2"/>
+        </w:numPr>
+      </w:pPr>
+      <w:r>
+        <w:rPr>
+          <w:lang w:val="en-US"/>
+        </w:rPr>
+        <w:t>Unit testing.</w:t>
+      </w:r>
+    </w:p>
+    <w:p>
+      <w:pPr>
+        <w:pStyle w:val="ListParagraph"/>
+        <w:numPr>
+          <w:ilvl w:val="0"/>
+          <w:numId w:val="4"/>
+        </w:numPr>
+      </w:pPr>
+      <w:r>
+        <w:rPr>
+          <w:lang w:val="en-US"/>
+        </w:rPr>
+        <w:t>C</w:t>
+      </w:r>
+      <w:r>
+        <w:rPr>
+          <w:lang w:val="en-US"/>
+        </w:rPr>
+        <w:t xml:space="preserve">lass </w:t>
+      </w:r>
+      <w:proofErr w:type="spellStart"/>
+      <w:r>
+        <w:rPr>
+          <w:b/>
+          <w:lang w:val="en-US"/>
+        </w:rPr>
+        <w:t>ConsoleRenderer</w:t>
+      </w:r>
+      <w:proofErr w:type="spellEnd"/>
+      <w:r>
+        <w:rPr>
+          <w:lang w:val="en-US"/>
+        </w:rPr>
+        <w:t xml:space="preserve"> </w:t>
+      </w:r>
+      <w:r>
+        <w:rPr>
+          <w:lang w:val="en-US"/>
+        </w:rPr>
+        <w:t xml:space="preserve"> contains </w:t>
+      </w:r>
+      <w:r>
+        <w:rPr>
+          <w:lang w:val="en-US"/>
+        </w:rPr>
+        <w:t xml:space="preserve">15 methods </w:t>
+      </w:r>
+      <w:r>
+        <w:rPr>
+          <w:lang w:val="en-US"/>
+        </w:rPr>
+        <w:t>. Created</w:t>
+      </w:r>
+      <w:r>
+        <w:rPr>
+          <w:lang w:val="en-US"/>
+        </w:rPr>
+        <w:t xml:space="preserve"> 17 test methods</w:t>
+      </w:r>
+      <w:r>
+        <w:rPr>
+          <w:lang w:val="en-US"/>
+        </w:rPr>
+        <w:t xml:space="preserve">. Achieved </w:t>
+      </w:r>
+      <w:r>
+        <w:rPr>
+          <w:lang w:val="en-US"/>
+        </w:rPr>
+        <w:t xml:space="preserve"> 100%</w:t>
+      </w:r>
+      <w:r>
+        <w:rPr>
+          <w:lang w:val="en-US"/>
+        </w:rPr>
+        <w:t xml:space="preserve"> code</w:t>
+      </w:r>
+      <w:r>
+        <w:rPr>
+          <w:lang w:val="en-US"/>
+        </w:rPr>
+        <w:t xml:space="preserve"> coverage.</w:t>
+      </w:r>
+      <w:r>
+        <w:rPr>
+          <w:lang w:val="en-US"/>
+        </w:rPr>
+        <w:t xml:space="preserve">  </w:t>
+      </w:r>
+      <w:r>
+        <w:rPr>
+          <w:lang w:val="en-US"/>
+        </w:rPr>
+        <w:t xml:space="preserve">Used </w:t>
+      </w:r>
+      <w:proofErr w:type="spellStart"/>
+      <w:r>
+        <w:rPr>
+          <w:b/>
+          <w:lang w:val="en-US"/>
+        </w:rPr>
+        <w:t>StringWriter</w:t>
+      </w:r>
+      <w:proofErr w:type="spellEnd"/>
+      <w:r>
+        <w:rPr>
+          <w:lang w:val="en-US"/>
+        </w:rPr>
+        <w:t xml:space="preserve"> to record the console output and to compare it with the expected output.</w:t>
+      </w:r>
+    </w:p>
+    <w:p>
+      <w:pPr>
+        <w:pStyle w:val="ListParagraph"/>
+      </w:pPr>
     </w:p>
     <w:p>
       <w:pPr>
@@ -1391,7 +1530,7 @@
   <w:abstractNum w:abstractNumId="0">
     <w:nsid w:val="11B461B2"/>
     <w:multiLevelType w:val="hybridMultilevel"/>
-    <w:tmpl w:val="1542D3C6"/>
+    <w:tmpl w:val="6CACA2F8"/>
     <w:lvl w:ilvl="0" w:tplc="04020001">
       <w:start w:val="1"/>
       <w:numFmt w:val="bullet"/>

</xml_diff>

<commit_message>
Added RandomGenerator and ScoreManager tests to documentation
</commit_message>
<xml_diff>
--- a/HangmanDocumentation.docx
+++ b/HangmanDocumentation.docx
@@ -1,6 +1,6 @@
 
 <file path=word/document.xml><?xml version="1.0" encoding="utf-8"?>
-<w:document xmlns:ve="http://schemas.openxmlformats.org/markup-compatibility/2006" xmlns:o="urn:schemas-microsoft-com:office:office" xmlns:r="http://schemas.openxmlformats.org/officeDocument/2006/relationships" xmlns:m="http://schemas.openxmlformats.org/officeDocument/2006/math" xmlns:v="urn:schemas-microsoft-com:vml" xmlns:wp="http://schemas.openxmlformats.org/drawingml/2006/wordprocessingDrawing" xmlns:w10="urn:schemas-microsoft-com:office:word" xmlns:w="http://schemas.openxmlformats.org/wordprocessingml/2006/main" xmlns:wne="http://schemas.microsoft.com/office/word/2006/wordml">
+<w:document xmlns:wpc="http://schemas.microsoft.com/office/word/2010/wordprocessingCanvas" xmlns:mc="http://schemas.openxmlformats.org/markup-compatibility/2006" xmlns:o="urn:schemas-microsoft-com:office:office" xmlns:r="http://schemas.openxmlformats.org/officeDocument/2006/relationships" xmlns:m="http://schemas.openxmlformats.org/officeDocument/2006/math" xmlns:v="urn:schemas-microsoft-com:vml" xmlns:wp14="http://schemas.microsoft.com/office/word/2010/wordprocessingDrawing" xmlns:wp="http://schemas.openxmlformats.org/drawingml/2006/wordprocessingDrawing" xmlns:w10="urn:schemas-microsoft-com:office:word" xmlns:w="http://schemas.openxmlformats.org/wordprocessingml/2006/main" xmlns:w14="http://schemas.microsoft.com/office/word/2010/wordml" xmlns:wpg="http://schemas.microsoft.com/office/word/2010/wordprocessingGroup" xmlns:wpi="http://schemas.microsoft.com/office/word/2010/wordprocessingInk" xmlns:wne="http://schemas.microsoft.com/office/word/2006/wordml" xmlns:wps="http://schemas.microsoft.com/office/word/2010/wordprocessingShape" mc:Ignorable="w14 wp14">
   <w:body>
     <w:p>
       <w:pPr>
@@ -56,7 +56,6 @@
         </w:rPr>
         <w:t xml:space="preserve">Renamed the project to </w:t>
       </w:r>
-      <w:proofErr w:type="spellStart"/>
       <w:r>
         <w:rPr>
           <w:b/>
@@ -64,7 +63,6 @@
         </w:rPr>
         <w:t>HangmanGame</w:t>
       </w:r>
-      <w:proofErr w:type="spellEnd"/>
     </w:p>
     <w:p>
       <w:pPr>
@@ -83,21 +81,12 @@
         </w:rPr>
         <w:t xml:space="preserve">Renamed the main class </w:t>
       </w:r>
-      <w:proofErr w:type="spellStart"/>
-      <w:r>
-        <w:rPr>
-          <w:b/>
-          <w:lang w:val="en-US"/>
-        </w:rPr>
-        <w:t>besenka</w:t>
-      </w:r>
-      <w:proofErr w:type="spellEnd"/>
-      <w:r>
-        <w:rPr>
-          <w:b/>
-          <w:lang w:val="en-US"/>
-        </w:rPr>
-        <w:t xml:space="preserve"> </w:t>
+      <w:r>
+        <w:rPr>
+          <w:b/>
+          <w:lang w:val="en-US"/>
+        </w:rPr>
+        <w:t xml:space="preserve">besenka </w:t>
       </w:r>
       <w:r>
         <w:rPr>
@@ -110,17 +99,8 @@
           <w:b/>
           <w:lang w:val="en-US"/>
         </w:rPr>
-        <w:t xml:space="preserve"> </w:t>
-      </w:r>
-      <w:proofErr w:type="spellStart"/>
-      <w:r>
-        <w:rPr>
-          <w:b/>
-          <w:lang w:val="en-US"/>
-        </w:rPr>
-        <w:t>HangmanMain</w:t>
-      </w:r>
-      <w:proofErr w:type="spellEnd"/>
+        <w:t xml:space="preserve"> HangmanMain</w:t>
+      </w:r>
     </w:p>
     <w:p>
       <w:pPr>
@@ -151,7 +131,6 @@
           <w:lang w:val="en-US"/>
         </w:rPr>
       </w:pPr>
-      <w:proofErr w:type="spellStart"/>
       <w:r>
         <w:rPr>
           <w:b/>
@@ -159,7 +138,6 @@
         </w:rPr>
         <w:t>ConsoleRenderer.cs</w:t>
       </w:r>
-      <w:proofErr w:type="spellEnd"/>
     </w:p>
     <w:p>
       <w:pPr>
@@ -172,7 +150,6 @@
           <w:lang w:val="en-US"/>
         </w:rPr>
       </w:pPr>
-      <w:proofErr w:type="spellStart"/>
       <w:r>
         <w:rPr>
           <w:b/>
@@ -180,7 +157,6 @@
         </w:rPr>
         <w:t>LetterHandler.cs</w:t>
       </w:r>
-      <w:proofErr w:type="spellEnd"/>
     </w:p>
     <w:p>
       <w:pPr>
@@ -193,7 +169,6 @@
           <w:lang w:val="en-US"/>
         </w:rPr>
       </w:pPr>
-      <w:proofErr w:type="spellStart"/>
       <w:r>
         <w:rPr>
           <w:b/>
@@ -201,7 +176,6 @@
         </w:rPr>
         <w:t>RandomWordGenerator.cs</w:t>
       </w:r>
-      <w:proofErr w:type="spellEnd"/>
     </w:p>
     <w:p>
       <w:pPr>
@@ -214,7 +188,6 @@
           <w:lang w:val="en-US"/>
         </w:rPr>
       </w:pPr>
-      <w:proofErr w:type="spellStart"/>
       <w:r>
         <w:rPr>
           <w:b/>
@@ -222,7 +195,6 @@
         </w:rPr>
         <w:t>ScoreManager.cs</w:t>
       </w:r>
-      <w:proofErr w:type="spellEnd"/>
     </w:p>
     <w:p>
       <w:pPr>
@@ -235,15 +207,20 @@
           <w:lang w:val="en-US"/>
         </w:rPr>
       </w:pPr>
-      <w:proofErr w:type="spellStart"/>
-      <w:r>
-        <w:rPr>
-          <w:b/>
-          <w:lang w:val="en-US"/>
-        </w:rPr>
-        <w:t>CommandManager.cs</w:t>
-      </w:r>
-      <w:proofErr w:type="spellEnd"/>
+      <w:r>
+        <w:rPr>
+          <w:b/>
+          <w:lang w:val="en-US"/>
+        </w:rPr>
+        <w:t>CommandParser</w:t>
+      </w:r>
+      <w:r>
+        <w:rPr>
+          <w:b/>
+          <w:lang w:val="en-US"/>
+        </w:rPr>
+        <w:t>.cs</w:t>
+      </w:r>
     </w:p>
     <w:p>
       <w:pPr>
@@ -256,7 +233,6 @@
           <w:lang w:val="en-US"/>
         </w:rPr>
       </w:pPr>
-      <w:proofErr w:type="spellStart"/>
       <w:r>
         <w:rPr>
           <w:b/>
@@ -264,7 +240,25 @@
         </w:rPr>
         <w:t>Game.cs</w:t>
       </w:r>
-      <w:proofErr w:type="spellEnd"/>
+    </w:p>
+    <w:p>
+      <w:pPr>
+        <w:pStyle w:val="ListParagraph"/>
+        <w:numPr>
+          <w:ilvl w:val="1"/>
+          <w:numId w:val="3"/>
+        </w:numPr>
+        <w:rPr>
+          <w:lang w:val="en-US"/>
+        </w:rPr>
+      </w:pPr>
+      <w:r>
+        <w:rPr>
+          <w:b/>
+          <w:lang w:val="en-US"/>
+        </w:rPr>
+        <w:t>Player.cs</w:t>
+      </w:r>
     </w:p>
     <w:p>
       <w:pPr>
@@ -283,7 +277,6 @@
         </w:rPr>
         <w:t xml:space="preserve">Created enumeration </w:t>
       </w:r>
-      <w:proofErr w:type="spellStart"/>
       <w:r>
         <w:rPr>
           <w:b/>
@@ -291,48 +284,6 @@
         </w:rPr>
         <w:t>LetterStatus.cs</w:t>
       </w:r>
-      <w:proofErr w:type="spellEnd"/>
-    </w:p>
-    <w:p>
-      <w:pPr>
-        <w:pStyle w:val="ListParagraph"/>
-        <w:numPr>
-          <w:ilvl w:val="0"/>
-          <w:numId w:val="3"/>
-        </w:numPr>
-        <w:rPr>
-          <w:lang w:val="en-US"/>
-        </w:rPr>
-      </w:pPr>
-      <w:r>
-        <w:rPr>
-          <w:lang w:val="en-US"/>
-        </w:rPr>
-        <w:t xml:space="preserve">Created </w:t>
-      </w:r>
-      <w:proofErr w:type="spellStart"/>
-      <w:r>
-        <w:rPr>
-          <w:lang w:val="en-US"/>
-        </w:rPr>
-        <w:t>struct</w:t>
-      </w:r>
-      <w:proofErr w:type="spellEnd"/>
-      <w:r>
-        <w:rPr>
-          <w:lang w:val="en-US"/>
-        </w:rPr>
-        <w:t xml:space="preserve"> </w:t>
-      </w:r>
-      <w:proofErr w:type="spellStart"/>
-      <w:r>
-        <w:rPr>
-          <w:b/>
-          <w:lang w:val="en-US"/>
-        </w:rPr>
-        <w:t>Player.cs</w:t>
-      </w:r>
-      <w:proofErr w:type="spellEnd"/>
     </w:p>
     <w:p>
       <w:pPr>
@@ -391,182 +342,12 @@
         </w:rPr>
         <w:t>“</w:t>
       </w:r>
-      <w:proofErr w:type="spellStart"/>
-      <w:r>
-        <w:rPr>
-          <w:lang w:val="en-US"/>
-        </w:rPr>
-        <w:t>hahaha</w:t>
-      </w:r>
-      <w:proofErr w:type="spellEnd"/>
-      <w:r>
-        <w:rPr>
-          <w:lang w:val="en-US"/>
-        </w:rPr>
-        <w:t xml:space="preserve">, </w:t>
-      </w:r>
-      <w:proofErr w:type="spellStart"/>
-      <w:r>
-        <w:rPr>
-          <w:lang w:val="en-US"/>
-        </w:rPr>
-        <w:t>izpih</w:t>
-      </w:r>
-      <w:proofErr w:type="spellEnd"/>
-      <w:r>
-        <w:rPr>
-          <w:lang w:val="en-US"/>
-        </w:rPr>
-        <w:t xml:space="preserve"> </w:t>
-      </w:r>
-      <w:proofErr w:type="spellStart"/>
-      <w:r>
-        <w:rPr>
-          <w:lang w:val="en-US"/>
-        </w:rPr>
-        <w:t>edno</w:t>
-      </w:r>
-      <w:proofErr w:type="spellEnd"/>
-      <w:r>
-        <w:rPr>
-          <w:lang w:val="en-US"/>
-        </w:rPr>
-        <w:t xml:space="preserve"> kilo </w:t>
-      </w:r>
-      <w:proofErr w:type="spellStart"/>
-      <w:r>
-        <w:rPr>
-          <w:lang w:val="en-US"/>
-        </w:rPr>
-        <w:t>rakiya</w:t>
-      </w:r>
-      <w:proofErr w:type="spellEnd"/>
-      <w:r>
-        <w:rPr>
-          <w:lang w:val="en-US"/>
-        </w:rPr>
-        <w:t xml:space="preserve"> </w:t>
-      </w:r>
-      <w:proofErr w:type="spellStart"/>
-      <w:r>
-        <w:rPr>
-          <w:lang w:val="en-US"/>
-        </w:rPr>
-        <w:t>vcera</w:t>
-      </w:r>
-      <w:proofErr w:type="spellEnd"/>
-      <w:r>
-        <w:rPr>
-          <w:lang w:val="en-US"/>
-        </w:rPr>
-        <w:t xml:space="preserve"> </w:t>
-      </w:r>
-      <w:proofErr w:type="spellStart"/>
-      <w:r>
-        <w:rPr>
-          <w:lang w:val="en-US"/>
-        </w:rPr>
-        <w:t>i</w:t>
-      </w:r>
-      <w:proofErr w:type="spellEnd"/>
-      <w:r>
-        <w:rPr>
-          <w:lang w:val="en-US"/>
-        </w:rPr>
-        <w:t xml:space="preserve"> </w:t>
-      </w:r>
-      <w:proofErr w:type="spellStart"/>
-      <w:r>
-        <w:rPr>
-          <w:lang w:val="en-US"/>
-        </w:rPr>
-        <w:t>poznavam</w:t>
-      </w:r>
-      <w:proofErr w:type="spellEnd"/>
-      <w:r>
-        <w:rPr>
-          <w:lang w:val="en-US"/>
-        </w:rPr>
-        <w:t xml:space="preserve"> </w:t>
-      </w:r>
-      <w:proofErr w:type="spellStart"/>
-      <w:r>
-        <w:rPr>
-          <w:lang w:val="en-US"/>
-        </w:rPr>
-        <w:t>veche</w:t>
-      </w:r>
-      <w:proofErr w:type="spellEnd"/>
-      <w:r>
-        <w:rPr>
-          <w:lang w:val="en-US"/>
-        </w:rPr>
-        <w:t xml:space="preserve"> </w:t>
-      </w:r>
-      <w:proofErr w:type="spellStart"/>
-      <w:r>
-        <w:rPr>
-          <w:lang w:val="en-US"/>
-        </w:rPr>
-        <w:t>vsichki</w:t>
-      </w:r>
-      <w:proofErr w:type="spellEnd"/>
-      <w:r>
-        <w:rPr>
-          <w:lang w:val="en-US"/>
-        </w:rPr>
-        <w:t xml:space="preserve"> dumi4ki </w:t>
-      </w:r>
-      <w:proofErr w:type="spellStart"/>
-      <w:r>
-        <w:rPr>
-          <w:lang w:val="en-US"/>
-        </w:rPr>
-        <w:t>ot</w:t>
-      </w:r>
-      <w:proofErr w:type="spellEnd"/>
-      <w:r>
-        <w:rPr>
-          <w:lang w:val="en-US"/>
-        </w:rPr>
-        <w:t xml:space="preserve"> </w:t>
-      </w:r>
-      <w:proofErr w:type="spellStart"/>
-      <w:r>
-        <w:rPr>
-          <w:lang w:val="en-US"/>
-        </w:rPr>
-        <w:t>pyrvi</w:t>
-      </w:r>
-      <w:proofErr w:type="spellEnd"/>
-      <w:r>
-        <w:rPr>
-          <w:lang w:val="en-US"/>
-        </w:rPr>
-        <w:t xml:space="preserve"> </w:t>
-      </w:r>
-      <w:proofErr w:type="spellStart"/>
-      <w:r>
-        <w:rPr>
-          <w:lang w:val="en-US"/>
-        </w:rPr>
-        <w:t>puyt</w:t>
-      </w:r>
-      <w:proofErr w:type="spellEnd"/>
-      <w:r>
-        <w:rPr>
-          <w:lang w:val="en-US"/>
-        </w:rPr>
-        <w:t xml:space="preserve">, </w:t>
-      </w:r>
-      <w:proofErr w:type="spellStart"/>
-      <w:r>
-        <w:rPr>
-          <w:lang w:val="en-US"/>
-        </w:rPr>
-        <w:t>muahahahahahahaaaaaaaa</w:t>
-      </w:r>
-      <w:proofErr w:type="spellEnd"/>
+      <w:r>
+        <w:rPr>
+          <w:lang w:val="en-US"/>
+        </w:rPr>
+        <w:t>hahaha, izpih edno kilo rakiya vcera i poznavam veche vsichki dumi4ki ot pyrvi puyt, muahahahahahahaaaaaaaa</w:t>
+      </w:r>
       <w:r>
         <w:rPr>
           <w:lang w:val="en-US"/>
@@ -618,7 +399,7 @@
       <w:r>
         <w:t>Formatted all other elements of the source code according to the best practices introduced in the course “</w:t>
       </w:r>
-      <w:hyperlink r:id="rId5" w:history="1">
+      <w:hyperlink r:id="rId6" w:history="1">
         <w:r>
           <w:rPr>
             <w:rStyle w:val="Hyperlink"/>
@@ -776,21 +557,12 @@
         </w:rPr>
         <w:t xml:space="preserve">In class </w:t>
       </w:r>
-      <w:proofErr w:type="spellStart"/>
-      <w:r>
-        <w:rPr>
-          <w:b/>
-          <w:lang w:val="en-US"/>
-        </w:rPr>
-        <w:t>RandomWordGenerator</w:t>
-      </w:r>
-      <w:proofErr w:type="spellEnd"/>
-      <w:r>
-        <w:rPr>
-          <w:b/>
-          <w:lang w:val="en-US"/>
-        </w:rPr>
-        <w:t>: rand</w:t>
+      <w:r>
+        <w:rPr>
+          <w:b/>
+          <w:lang w:val="en-US"/>
+        </w:rPr>
+        <w:t>RandomWordGenerator: rand</w:t>
       </w:r>
       <w:r>
         <w:rPr>
@@ -828,21 +600,12 @@
         </w:rPr>
         <w:t xml:space="preserve">In class </w:t>
       </w:r>
-      <w:proofErr w:type="spellStart"/>
-      <w:r>
-        <w:rPr>
-          <w:b/>
-          <w:lang w:val="en-US"/>
-        </w:rPr>
-        <w:t>RandomWordGenerator</w:t>
-      </w:r>
-      <w:proofErr w:type="spellEnd"/>
-      <w:r>
-        <w:rPr>
-          <w:b/>
-          <w:lang w:val="en-US"/>
-        </w:rPr>
-        <w:t>: r</w:t>
+      <w:r>
+        <w:rPr>
+          <w:b/>
+          <w:lang w:val="en-US"/>
+        </w:rPr>
+        <w:t>RandomWordGenerator: r</w:t>
       </w:r>
       <w:r>
         <w:rPr>
@@ -853,7 +616,6 @@
       <w:r>
         <w:t xml:space="preserve"> </w:t>
       </w:r>
-      <w:proofErr w:type="spellStart"/>
       <w:r>
         <w:rPr>
           <w:b/>
@@ -861,7 +623,6 @@
         </w:rPr>
         <w:t>wordIndex</w:t>
       </w:r>
-      <w:proofErr w:type="spellEnd"/>
     </w:p>
     <w:p>
       <w:pPr>
@@ -882,31 +643,13 @@
         </w:rPr>
         <w:t xml:space="preserve">In class </w:t>
       </w:r>
-      <w:proofErr w:type="spellStart"/>
-      <w:r>
-        <w:rPr>
-          <w:b/>
-          <w:lang w:val="en-US"/>
-        </w:rPr>
-        <w:t>RandomWordGenerator</w:t>
-      </w:r>
-      <w:proofErr w:type="spellEnd"/>
-      <w:r>
-        <w:rPr>
-          <w:b/>
-          <w:lang w:val="en-US"/>
-        </w:rPr>
-        <w:t xml:space="preserve">: </w:t>
-      </w:r>
-      <w:proofErr w:type="spellStart"/>
-      <w:r>
-        <w:rPr>
-          <w:b/>
-          <w:lang w:val="en-US"/>
-        </w:rPr>
-        <w:t>arr</w:t>
-      </w:r>
-      <w:proofErr w:type="spellEnd"/>
+      <w:r>
+        <w:rPr>
+          <w:b/>
+          <w:lang w:val="en-US"/>
+        </w:rPr>
+        <w:t>RandomWordGenerator: arr</w:t>
+      </w:r>
       <w:r>
         <w:rPr>
           <w:lang w:val="en-US"/>
@@ -934,34 +677,235 @@
           <w:lang w:val="en-US"/>
         </w:rPr>
       </w:pPr>
+    </w:p>
+    <w:p>
+      <w:pPr>
+        <w:pStyle w:val="ListParagraph"/>
+        <w:numPr>
+          <w:ilvl w:val="0"/>
+          <w:numId w:val="2"/>
+        </w:numPr>
+        <w:spacing w:before="120" w:after="120"/>
+        <w:jc w:val="both"/>
+        <w:rPr>
+          <w:lang w:val="en-US"/>
+        </w:rPr>
+      </w:pPr>
+      <w:r>
+        <w:rPr>
+          <w:lang w:val="en-US"/>
+        </w:rPr>
+        <w:t xml:space="preserve">Introduced constant </w:t>
+      </w:r>
+      <w:r>
+        <w:rPr>
+          <w:b/>
+          <w:lang w:val="en-US"/>
+        </w:rPr>
+        <w:t>MaxNumberOFPlayers</w:t>
+      </w:r>
+    </w:p>
+    <w:p>
+      <w:pPr>
+        <w:numPr>
+          <w:ilvl w:val="0"/>
+          <w:numId w:val="2"/>
+        </w:numPr>
+        <w:spacing w:before="120" w:after="120"/>
+        <w:jc w:val="both"/>
+      </w:pPr>
+      <w:r>
+        <w:t>Extracted</w:t>
+      </w:r>
+      <w:r>
+        <w:t xml:space="preserve"> method</w:t>
+      </w:r>
+      <w:r>
+        <w:rPr>
+          <w:lang w:val="en-US"/>
+        </w:rPr>
+        <w:t>s</w:t>
+      </w:r>
+      <w:r>
+        <w:t xml:space="preserve"> </w:t>
+      </w:r>
+      <w:r>
+        <w:rPr>
+          <w:b/>
+          <w:noProof/>
+          <w:lang w:val="en-US"/>
+        </w:rPr>
+        <w:t>ParseCommand</w:t>
+      </w:r>
+      <w:r>
+        <w:rPr>
+          <w:b/>
+          <w:noProof/>
+        </w:rPr>
+        <w:t>()</w:t>
+      </w:r>
+      <w:r>
+        <w:rPr>
+          <w:b/>
+          <w:noProof/>
+          <w:lang w:val="en-US"/>
+        </w:rPr>
+        <w:t xml:space="preserve"> </w:t>
+      </w:r>
+      <w:r>
+        <w:rPr>
+          <w:noProof/>
+          <w:lang w:val="en-US"/>
+        </w:rPr>
+        <w:t>and</w:t>
+      </w:r>
+      <w:r>
+        <w:rPr>
+          <w:b/>
+          <w:noProof/>
+          <w:lang w:val="en-US"/>
+        </w:rPr>
+        <w:t xml:space="preserve"> ExecuteCommand</w:t>
+      </w:r>
+      <w:r>
+        <w:rPr>
+          <w:b/>
+          <w:noProof/>
+        </w:rPr>
+        <w:t>()</w:t>
+      </w:r>
+      <w:r>
+        <w:t xml:space="preserve"> from the </w:t>
+      </w:r>
+      <w:r>
+        <w:rPr>
+          <w:b/>
+          <w:noProof/>
+        </w:rPr>
+        <w:t>Main()</w:t>
+      </w:r>
+      <w:r>
+        <w:rPr>
+          <w:b/>
+          <w:noProof/>
+          <w:lang w:val="en-US"/>
+        </w:rPr>
+        <w:t xml:space="preserve"> </w:t>
+      </w:r>
+      <w:r>
+        <w:t>method</w:t>
+      </w:r>
+      <w:r>
+        <w:rPr>
+          <w:b/>
+          <w:noProof/>
+          <w:lang w:val="en-US"/>
+        </w:rPr>
+        <w:t xml:space="preserve"> </w:t>
+      </w:r>
+      <w:r>
+        <w:rPr>
+          <w:noProof/>
+          <w:lang w:val="en-US"/>
+        </w:rPr>
+        <w:t xml:space="preserve">and </w:t>
+      </w:r>
+      <w:r>
+        <w:rPr>
+          <w:noProof/>
+          <w:lang w:val="en-US"/>
+        </w:rPr>
+        <w:t>moved</w:t>
+      </w:r>
+      <w:r>
+        <w:rPr>
+          <w:noProof/>
+          <w:lang w:val="en-US"/>
+        </w:rPr>
+        <w:t xml:space="preserve"> them to</w:t>
+      </w:r>
+      <w:r>
+        <w:rPr>
+          <w:noProof/>
+          <w:lang w:val="en-US"/>
+        </w:rPr>
+        <w:t xml:space="preserve"> the </w:t>
+      </w:r>
+      <w:r>
+        <w:rPr>
+          <w:b/>
+          <w:noProof/>
+          <w:lang w:val="en-US"/>
+        </w:rPr>
+        <w:t>CommandManager</w:t>
+      </w:r>
+      <w:r>
+        <w:rPr>
+          <w:noProof/>
+          <w:lang w:val="en-US"/>
+        </w:rPr>
+        <w:t xml:space="preserve"> class</w:t>
+      </w:r>
+      <w:r>
+        <w:t>.</w:t>
+      </w:r>
       <w:bookmarkStart w:id="0" w:name="_GoBack"/>
       <w:bookmarkEnd w:id="0"/>
     </w:p>
     <w:p>
       <w:pPr>
-        <w:pStyle w:val="ListParagraph"/>
         <w:numPr>
           <w:ilvl w:val="0"/>
           <w:numId w:val="2"/>
         </w:numPr>
         <w:spacing w:before="120" w:after="120"/>
         <w:jc w:val="both"/>
-        <w:rPr>
-          <w:lang w:val="en-US"/>
-        </w:rPr>
-      </w:pPr>
-      <w:r>
-        <w:rPr>
-          <w:lang w:val="en-US"/>
-        </w:rPr>
-        <w:t xml:space="preserve">Introduced constant </w:t>
-      </w:r>
-      <w:r>
-        <w:rPr>
-          <w:b/>
-          <w:lang w:val="en-US"/>
-        </w:rPr>
-        <w:t>MAX_NUMBER_OF_PLAYERS</w:t>
+      </w:pPr>
+      <w:r>
+        <w:rPr>
+          <w:lang w:val="en-US"/>
+        </w:rPr>
+        <w:lastRenderedPageBreak/>
+        <w:t xml:space="preserve">Removed variable </w:t>
+      </w:r>
+      <w:r>
+        <w:rPr>
+          <w:b/>
+          <w:lang w:val="en-US"/>
+        </w:rPr>
+        <w:t>m</w:t>
+      </w:r>
+      <w:r>
+        <w:rPr>
+          <w:lang w:val="en-US"/>
+        </w:rPr>
+        <w:t xml:space="preserve">, responsible for the health state of the player, and replaced it with variable </w:t>
+      </w:r>
+      <w:r>
+        <w:rPr>
+          <w:b/>
+          <w:lang w:val="en-US"/>
+        </w:rPr>
+        <w:t xml:space="preserve">mistakes </w:t>
+      </w:r>
+      <w:r>
+        <w:rPr>
+          <w:lang w:val="en-US"/>
+        </w:rPr>
+        <w:t xml:space="preserve">in </w:t>
+      </w:r>
+      <w:r>
+        <w:rPr>
+          <w:b/>
+          <w:lang w:val="en-US"/>
+        </w:rPr>
+        <w:t>Game</w:t>
+      </w:r>
+      <w:r>
+        <w:rPr>
+          <w:lang w:val="en-US"/>
+        </w:rPr>
+        <w:t xml:space="preserve"> class, since the implementation requires this functionality.</w:t>
       </w:r>
     </w:p>
     <w:p>
@@ -972,402 +916,243 @@
         </w:numPr>
         <w:spacing w:before="120" w:after="120"/>
         <w:jc w:val="both"/>
-      </w:pPr>
-      <w:r>
-        <w:t>Extracted</w:t>
-      </w:r>
-      <w:r>
-        <w:t xml:space="preserve"> method</w:t>
-      </w:r>
-      <w:r>
-        <w:rPr>
-          <w:lang w:val="en-US"/>
-        </w:rPr>
-        <w:t>s</w:t>
-      </w:r>
-      <w:r>
+        <w:rPr>
+          <w:b/>
+          <w:highlight w:val="white"/>
+          <w:lang w:val="en-US"/>
+        </w:rPr>
+      </w:pPr>
+      <w:r>
+        <w:rPr>
+          <w:lang w:val="en-US"/>
+        </w:rPr>
+        <w:t xml:space="preserve">In the original code </w:t>
+      </w:r>
+      <w:r>
+        <w:rPr>
+          <w:lang w:val="en-US"/>
+        </w:rPr>
+        <w:t xml:space="preserve">user-friendly messages </w:t>
+      </w:r>
+      <w:r>
+        <w:rPr>
+          <w:lang w:val="en-US"/>
+        </w:rPr>
+        <w:t>were missing</w:t>
+      </w:r>
+      <w:r>
+        <w:rPr>
+          <w:lang w:val="en-US"/>
+        </w:rPr>
+        <w:t xml:space="preserve"> and also some</w:t>
+      </w:r>
+      <w:r>
+        <w:rPr>
+          <w:lang w:val="en-US"/>
+        </w:rPr>
+        <w:t xml:space="preserve"> required in the p</w:t>
+      </w:r>
+      <w:r>
+        <w:rPr>
+          <w:lang w:val="en-US"/>
+        </w:rPr>
+        <w:t>roject documentation</w:t>
+      </w:r>
+      <w:r>
+        <w:rPr>
+          <w:lang w:val="en-US"/>
+        </w:rPr>
+        <w:t>. So a</w:t>
+      </w:r>
+      <w:r>
+        <w:rPr>
+          <w:lang w:val="en-US"/>
+        </w:rPr>
+        <w:t xml:space="preserve"> class </w:t>
+      </w:r>
+      <w:r>
+        <w:rPr>
+          <w:b/>
+          <w:lang w:val="en-US"/>
+        </w:rPr>
+        <w:t>ConsoleRenderer</w:t>
+      </w:r>
+      <w:r>
+        <w:rPr>
+          <w:lang w:val="en-US"/>
+        </w:rPr>
         <w:t xml:space="preserve"> </w:t>
       </w:r>
       <w:r>
         <w:rPr>
-          <w:b/>
-          <w:noProof/>
-          <w:lang w:val="en-US"/>
-        </w:rPr>
-        <w:t>ParseCommand</w:t>
-      </w:r>
-      <w:r>
-        <w:rPr>
-          <w:b/>
-          <w:noProof/>
-        </w:rPr>
-        <w:t>()</w:t>
-      </w:r>
-      <w:r>
-        <w:rPr>
-          <w:b/>
-          <w:noProof/>
+          <w:lang w:val="en-US"/>
+        </w:rPr>
+        <w:t xml:space="preserve">was created. It </w:t>
+      </w:r>
+      <w:r>
+        <w:rPr>
+          <w:lang w:val="en-US"/>
+        </w:rPr>
+        <w:t>is responsible for all messages prin</w:t>
+      </w:r>
+      <w:r>
+        <w:rPr>
+          <w:lang w:val="en-US"/>
+        </w:rPr>
+        <w:t>ted on the console, i.e.</w:t>
+      </w:r>
+      <w:r>
+        <w:rPr>
           <w:lang w:val="en-US"/>
         </w:rPr>
         <w:t xml:space="preserve"> </w:t>
       </w:r>
       <w:r>
         <w:rPr>
-          <w:noProof/>
-          <w:lang w:val="en-US"/>
-        </w:rPr>
-        <w:t>and</w:t>
-      </w:r>
-      <w:r>
-        <w:rPr>
-          <w:b/>
-          <w:noProof/>
-          <w:lang w:val="en-US"/>
-        </w:rPr>
-        <w:t xml:space="preserve"> ExecuteCommand</w:t>
-      </w:r>
-      <w:r>
-        <w:rPr>
-          <w:b/>
-          <w:noProof/>
-        </w:rPr>
-        <w:t>()</w:t>
-      </w:r>
-      <w:r>
-        <w:t xml:space="preserve"> from the </w:t>
-      </w:r>
-      <w:r>
-        <w:rPr>
-          <w:b/>
-          <w:noProof/>
-        </w:rPr>
-        <w:t>Main()</w:t>
-      </w:r>
-      <w:r>
-        <w:rPr>
-          <w:b/>
-          <w:noProof/>
-          <w:lang w:val="en-US"/>
-        </w:rPr>
-        <w:t xml:space="preserve"> </w:t>
-      </w:r>
-      <w:r>
-        <w:t>method</w:t>
-      </w:r>
-      <w:r>
-        <w:rPr>
-          <w:b/>
-          <w:noProof/>
-          <w:lang w:val="en-US"/>
-        </w:rPr>
-        <w:t xml:space="preserve"> </w:t>
-      </w:r>
-      <w:r>
-        <w:rPr>
-          <w:noProof/>
-          <w:lang w:val="en-US"/>
-        </w:rPr>
-        <w:t xml:space="preserve">and </w:t>
-      </w:r>
-      <w:r>
-        <w:rPr>
-          <w:noProof/>
-          <w:lang w:val="en-US"/>
-        </w:rPr>
-        <w:t>moved</w:t>
-      </w:r>
-      <w:r>
-        <w:rPr>
-          <w:noProof/>
-          <w:lang w:val="en-US"/>
-        </w:rPr>
-        <w:t xml:space="preserve"> them to</w:t>
-      </w:r>
-      <w:r>
-        <w:rPr>
-          <w:noProof/>
-          <w:lang w:val="en-US"/>
-        </w:rPr>
-        <w:t xml:space="preserve"> the </w:t>
-      </w:r>
-      <w:r>
-        <w:rPr>
-          <w:b/>
-          <w:noProof/>
-          <w:lang w:val="en-US"/>
-        </w:rPr>
-        <w:t>CommandManager</w:t>
-      </w:r>
-      <w:r>
-        <w:rPr>
-          <w:noProof/>
-          <w:lang w:val="en-US"/>
-        </w:rPr>
-        <w:t xml:space="preserve"> class</w:t>
-      </w:r>
-      <w:r>
-        <w:t>.</w:t>
-      </w:r>
-    </w:p>
-    <w:p>
-      <w:pPr>
+          <w:b/>
+          <w:lang w:val="en-US"/>
+        </w:rPr>
+        <w:t>PrintWelcomeMessage()</w:t>
+      </w:r>
+      <w:r>
+        <w:rPr>
+          <w:lang w:val="en-US"/>
+        </w:rPr>
+        <w:t xml:space="preserve">, </w:t>
+      </w:r>
+      <w:r>
+        <w:rPr>
+          <w:b/>
+          <w:lang w:val="en-US"/>
+        </w:rPr>
+        <w:t>PrintExitMessage().</w:t>
+      </w:r>
+    </w:p>
+    <w:p>
+      <w:pPr>
+        <w:pStyle w:val="ListParagraph"/>
         <w:numPr>
           <w:ilvl w:val="0"/>
           <w:numId w:val="2"/>
         </w:numPr>
-        <w:spacing w:before="120" w:after="120"/>
-        <w:jc w:val="both"/>
-      </w:pPr>
-      <w:r>
-        <w:rPr>
-          <w:lang w:val="en-US"/>
-        </w:rPr>
-        <w:lastRenderedPageBreak/>
-        <w:t xml:space="preserve">Removed variable </w:t>
-      </w:r>
-      <w:r>
-        <w:rPr>
-          <w:b/>
-          <w:lang w:val="en-US"/>
-        </w:rPr>
-        <w:t>m</w:t>
-      </w:r>
-      <w:r>
-        <w:rPr>
-          <w:lang w:val="en-US"/>
-        </w:rPr>
-        <w:t xml:space="preserve">, responsible for the health state of the player, and replaced it with variable </w:t>
-      </w:r>
-      <w:r>
-        <w:rPr>
-          <w:b/>
-          <w:lang w:val="en-US"/>
-        </w:rPr>
-        <w:t xml:space="preserve">mistakes </w:t>
-      </w:r>
-      <w:r>
-        <w:rPr>
-          <w:lang w:val="en-US"/>
-        </w:rPr>
-        <w:t xml:space="preserve">in </w:t>
-      </w:r>
-      <w:r>
-        <w:rPr>
-          <w:b/>
-          <w:lang w:val="en-US"/>
-        </w:rPr>
-        <w:t>Game</w:t>
-      </w:r>
-      <w:r>
-        <w:rPr>
-          <w:lang w:val="en-US"/>
-        </w:rPr>
-        <w:t xml:space="preserve"> class, since the implementation requires this functionality.</w:t>
-      </w:r>
-    </w:p>
-    <w:p>
-      <w:pPr>
+        <w:rPr>
+          <w:b/>
+        </w:rPr>
+      </w:pPr>
+      <w:r>
+        <w:rPr>
+          <w:highlight w:val="white"/>
+          <w:lang w:val="en-US"/>
+        </w:rPr>
+        <w:t>Added method</w:t>
+      </w:r>
+      <w:r>
+        <w:rPr>
+          <w:b/>
+          <w:highlight w:val="white"/>
+          <w:lang w:val="en-US"/>
+        </w:rPr>
+        <w:t xml:space="preserve"> </w:t>
+      </w:r>
+      <w:r>
+        <w:rPr>
+          <w:b/>
+          <w:highlight w:val="white"/>
+        </w:rPr>
+        <w:t>PrintRepeatingLetterMessag</w:t>
+      </w:r>
+      <w:r>
+        <w:rPr>
+          <w:b/>
+          <w:color w:val="000000"/>
+          <w:highlight w:val="white"/>
+        </w:rPr>
+        <w:t>e(</w:t>
+      </w:r>
+      <w:r>
+        <w:rPr>
+          <w:b/>
+          <w:highlight w:val="white"/>
+        </w:rPr>
+        <w:t>char guessedLette</w:t>
+      </w:r>
+      <w:r>
+        <w:rPr>
+          <w:b/>
+          <w:color w:val="000000"/>
+          <w:highlight w:val="white"/>
+        </w:rPr>
+        <w:t>r</w:t>
+      </w:r>
+      <w:r>
+        <w:rPr>
+          <w:b/>
+          <w:color w:val="000000"/>
+          <w:highlight w:val="white"/>
+          <w:lang w:val="en-US"/>
+        </w:rPr>
+        <w:t>)</w:t>
+      </w:r>
+      <w:r>
+        <w:rPr>
+          <w:b/>
+          <w:color w:val="000000"/>
+          <w:lang w:val="en-US"/>
+        </w:rPr>
+        <w:t xml:space="preserve"> - </w:t>
+      </w:r>
+      <w:r>
+        <w:rPr>
+          <w:color w:val="000000"/>
+          <w:lang w:val="en-US"/>
+        </w:rPr>
+        <w:t xml:space="preserve">to print a message if the entered </w:t>
+      </w:r>
+      <w:r>
+        <w:rPr>
+          <w:color w:val="000000"/>
+          <w:lang w:val="en-US"/>
+        </w:rPr>
+        <w:t>letter</w:t>
+      </w:r>
+      <w:r>
+        <w:rPr>
+          <w:color w:val="000000"/>
+          <w:lang w:val="en-US"/>
+        </w:rPr>
+        <w:t xml:space="preserve"> has already been used. This functionality is not considered in the project documentation</w:t>
+      </w:r>
+      <w:r>
+        <w:rPr>
+          <w:b/>
+          <w:color w:val="000000"/>
+          <w:lang w:val="en-US"/>
+        </w:rPr>
+        <w:t>.</w:t>
+      </w:r>
+    </w:p>
+    <w:p>
+      <w:pPr>
+        <w:pStyle w:val="ListParagraph"/>
+        <w:ind w:left="360"/>
+        <w:rPr>
+          <w:b/>
+        </w:rPr>
+      </w:pPr>
+    </w:p>
+    <w:p>
+      <w:pPr>
+        <w:pStyle w:val="ListParagraph"/>
         <w:numPr>
           <w:ilvl w:val="0"/>
           <w:numId w:val="2"/>
         </w:numPr>
-        <w:spacing w:before="120" w:after="120"/>
-        <w:jc w:val="both"/>
-        <w:rPr>
-          <w:b/>
-          <w:highlight w:val="white"/>
-          <w:lang w:val="en-US"/>
-        </w:rPr>
-      </w:pPr>
-      <w:r>
-        <w:rPr>
-          <w:lang w:val="en-US"/>
-        </w:rPr>
-        <w:t>In the original code were missing user-friendly messages and any of the messages required in the project documentations. So a</w:t>
-      </w:r>
-      <w:r>
-        <w:rPr>
-          <w:lang w:val="en-US"/>
-        </w:rPr>
-        <w:t xml:space="preserve"> class </w:t>
-      </w:r>
-      <w:proofErr w:type="spellStart"/>
-      <w:r>
-        <w:rPr>
-          <w:b/>
-          <w:lang w:val="en-US"/>
-        </w:rPr>
-        <w:t>ConsoleRenderer</w:t>
-      </w:r>
-      <w:proofErr w:type="spellEnd"/>
-      <w:r>
-        <w:rPr>
-          <w:lang w:val="en-US"/>
-        </w:rPr>
-        <w:t xml:space="preserve"> </w:t>
-      </w:r>
-      <w:r>
-        <w:rPr>
-          <w:lang w:val="en-US"/>
-        </w:rPr>
-        <w:t xml:space="preserve">was created. It </w:t>
-      </w:r>
-      <w:r>
-        <w:rPr>
-          <w:lang w:val="en-US"/>
-        </w:rPr>
-        <w:t xml:space="preserve">is responsible for all messages printed on the console. For example: </w:t>
-      </w:r>
-      <w:proofErr w:type="spellStart"/>
-      <w:r>
-        <w:rPr>
-          <w:b/>
-          <w:lang w:val="en-US"/>
-        </w:rPr>
-        <w:t>PrintWelcomeMessage</w:t>
-      </w:r>
-      <w:proofErr w:type="spellEnd"/>
-      <w:r>
-        <w:rPr>
-          <w:b/>
-          <w:lang w:val="en-US"/>
-        </w:rPr>
-        <w:t>()</w:t>
-      </w:r>
-      <w:r>
-        <w:rPr>
-          <w:lang w:val="en-US"/>
-        </w:rPr>
-        <w:t xml:space="preserve">, </w:t>
-      </w:r>
-      <w:proofErr w:type="spellStart"/>
-      <w:r>
-        <w:rPr>
-          <w:b/>
-          <w:lang w:val="en-US"/>
-        </w:rPr>
-        <w:t>PrintExitMessage</w:t>
-      </w:r>
-      <w:proofErr w:type="spellEnd"/>
-      <w:r>
-        <w:rPr>
-          <w:b/>
-          <w:lang w:val="en-US"/>
-        </w:rPr>
-        <w:t>().</w:t>
-      </w:r>
-    </w:p>
-    <w:p>
-      <w:pPr>
-        <w:pStyle w:val="ListParagraph"/>
-        <w:numPr>
-          <w:ilvl w:val="0"/>
-          <w:numId w:val="2"/>
-        </w:numPr>
-        <w:rPr>
-          <w:b/>
-        </w:rPr>
-      </w:pPr>
-      <w:r>
-        <w:rPr>
-          <w:highlight w:val="white"/>
-          <w:lang w:val="en-US"/>
-        </w:rPr>
-        <w:t>Added method</w:t>
-      </w:r>
-      <w:r>
-        <w:rPr>
-          <w:b/>
-          <w:highlight w:val="white"/>
-          <w:lang w:val="en-US"/>
-        </w:rPr>
-        <w:t xml:space="preserve"> </w:t>
-      </w:r>
-      <w:r>
-        <w:rPr>
-          <w:b/>
-          <w:highlight w:val="white"/>
-        </w:rPr>
-        <w:t>PrintRepeatingLetterMessag</w:t>
-      </w:r>
-      <w:r>
-        <w:rPr>
-          <w:b/>
-          <w:color w:val="000000"/>
-          <w:highlight w:val="white"/>
-        </w:rPr>
-        <w:t>e(</w:t>
-      </w:r>
-      <w:r>
-        <w:rPr>
-          <w:b/>
-          <w:highlight w:val="white"/>
-        </w:rPr>
-        <w:t>char guessedLette</w:t>
-      </w:r>
-      <w:r>
-        <w:rPr>
-          <w:b/>
-          <w:color w:val="000000"/>
-          <w:highlight w:val="white"/>
-        </w:rPr>
-        <w:t>r</w:t>
-      </w:r>
-      <w:r>
-        <w:rPr>
-          <w:b/>
-          <w:color w:val="000000"/>
-          <w:highlight w:val="white"/>
-          <w:lang w:val="en-US"/>
-        </w:rPr>
-        <w:t>)</w:t>
-      </w:r>
-      <w:r>
-        <w:rPr>
-          <w:b/>
-          <w:color w:val="000000"/>
-          <w:lang w:val="en-US"/>
-        </w:rPr>
-        <w:t xml:space="preserve"> - </w:t>
-      </w:r>
-      <w:r>
-        <w:rPr>
-          <w:color w:val="000000"/>
-          <w:lang w:val="en-US"/>
-        </w:rPr>
-        <w:t>to print a message if the entered word has already been used. This functionality is not considered in the project documentation</w:t>
-      </w:r>
-      <w:r>
-        <w:rPr>
-          <w:b/>
-          <w:color w:val="000000"/>
-          <w:lang w:val="en-US"/>
-        </w:rPr>
-        <w:t>.</w:t>
-      </w:r>
-    </w:p>
-    <w:p>
-      <w:pPr>
-        <w:pStyle w:val="ListParagraph"/>
-        <w:ind w:left="360"/>
-        <w:rPr>
-          <w:b/>
-        </w:rPr>
-      </w:pPr>
-    </w:p>
-    <w:p>
-      <w:pPr>
-        <w:pStyle w:val="ListParagraph"/>
-        <w:numPr>
-          <w:ilvl w:val="0"/>
-          <w:numId w:val="2"/>
-        </w:numPr>
-      </w:pPr>
-      <w:r>
-        <w:rPr>
-          <w:lang w:val="en-US"/>
-        </w:rPr>
-        <w:t>Unit testing.</w:t>
+      </w:pPr>
+      <w:r>
+        <w:rPr>
+          <w:lang w:val="en-US"/>
+        </w:rPr>
+        <w:t xml:space="preserve"> Unit testing:</w:t>
       </w:r>
     </w:p>
     <w:p>
@@ -1390,7 +1175,6 @@
         </w:rPr>
         <w:t xml:space="preserve">lass </w:t>
       </w:r>
-      <w:proofErr w:type="spellStart"/>
       <w:r>
         <w:rPr>
           <w:b/>
@@ -1398,7 +1182,6 @@
         </w:rPr>
         <w:t>ConsoleRenderer</w:t>
       </w:r>
-      <w:proofErr w:type="spellEnd"/>
       <w:r>
         <w:rPr>
           <w:lang w:val="en-US"/>
@@ -1415,7 +1198,19 @@
         <w:rPr>
           <w:lang w:val="en-US"/>
         </w:rPr>
-        <w:t xml:space="preserve">15 methods </w:t>
+        <w:t>15</w:t>
+      </w:r>
+      <w:r>
+        <w:rPr>
+          <w:lang w:val="en-US"/>
+        </w:rPr>
+        <w:t xml:space="preserve"> public</w:t>
+      </w:r>
+      <w:r>
+        <w:rPr>
+          <w:lang w:val="en-US"/>
+        </w:rPr>
+        <w:t xml:space="preserve"> methods </w:t>
       </w:r>
       <w:r>
         <w:rPr>
@@ -1465,7 +1260,6 @@
         </w:rPr>
         <w:t xml:space="preserve">Used </w:t>
       </w:r>
-      <w:proofErr w:type="spellStart"/>
       <w:r>
         <w:rPr>
           <w:b/>
@@ -1473,13 +1267,125 @@
         </w:rPr>
         <w:t>StringWriter</w:t>
       </w:r>
-      <w:proofErr w:type="spellEnd"/>
       <w:r>
         <w:rPr>
           <w:lang w:val="en-US"/>
         </w:rPr>
         <w:t xml:space="preserve"> to record the console output and to compare it with the expected output.</w:t>
       </w:r>
+    </w:p>
+    <w:p>
+      <w:pPr>
+        <w:pStyle w:val="ListParagraph"/>
+        <w:numPr>
+          <w:ilvl w:val="0"/>
+          <w:numId w:val="4"/>
+        </w:numPr>
+      </w:pPr>
+      <w:r>
+        <w:rPr>
+          <w:lang w:val="en-US"/>
+        </w:rPr>
+        <w:t xml:space="preserve">Class </w:t>
+      </w:r>
+      <w:r>
+        <w:rPr>
+          <w:b/>
+          <w:lang w:val="en-US"/>
+        </w:rPr>
+        <w:t>RandomWordGenerator</w:t>
+      </w:r>
+      <w:r>
+        <w:rPr>
+          <w:lang w:val="en-US"/>
+        </w:rPr>
+        <w:t xml:space="preserve">  contains </w:t>
+      </w:r>
+      <w:r>
+        <w:rPr>
+          <w:lang w:val="en-US"/>
+        </w:rPr>
+        <w:t>3 public</w:t>
+      </w:r>
+      <w:r>
+        <w:rPr>
+          <w:lang w:val="en-US"/>
+        </w:rPr>
+        <w:t xml:space="preserve"> methods . Created</w:t>
+      </w:r>
+      <w:r>
+        <w:rPr>
+          <w:lang w:val="en-US"/>
+        </w:rPr>
+        <w:t xml:space="preserve"> 1 test method</w:t>
+      </w:r>
+      <w:r>
+        <w:rPr>
+          <w:lang w:val="en-US"/>
+        </w:rPr>
+        <w:t>. Achieved  100% code coverage.</w:t>
+      </w:r>
+    </w:p>
+    <w:p>
+      <w:pPr>
+        <w:pStyle w:val="ListParagraph"/>
+        <w:numPr>
+          <w:ilvl w:val="0"/>
+          <w:numId w:val="4"/>
+        </w:numPr>
+      </w:pPr>
+      <w:r>
+        <w:rPr>
+          <w:lang w:val="en-US"/>
+        </w:rPr>
+        <w:t xml:space="preserve">Class </w:t>
+      </w:r>
+      <w:r>
+        <w:rPr>
+          <w:b/>
+          <w:lang w:val="en-US"/>
+        </w:rPr>
+        <w:t>ScoreManager</w:t>
+      </w:r>
+      <w:r>
+        <w:rPr>
+          <w:lang w:val="en-US"/>
+        </w:rPr>
+        <w:t xml:space="preserve">  contains </w:t>
+      </w:r>
+      <w:r>
+        <w:rPr>
+          <w:lang w:val="en-US"/>
+        </w:rPr>
+        <w:t>4 public</w:t>
+      </w:r>
+      <w:r>
+        <w:rPr>
+          <w:lang w:val="en-US"/>
+        </w:rPr>
+        <w:t xml:space="preserve"> methods . Created</w:t>
+      </w:r>
+      <w:r>
+        <w:rPr>
+          <w:lang w:val="en-US"/>
+        </w:rPr>
+        <w:t xml:space="preserve"> 5</w:t>
+      </w:r>
+      <w:r>
+        <w:rPr>
+          <w:lang w:val="en-US"/>
+        </w:rPr>
+        <w:t xml:space="preserve"> test methods. Achieved  100% code coverage.</w:t>
+      </w:r>
+    </w:p>
+    <w:p>
+      <w:pPr>
+        <w:pStyle w:val="ListParagraph"/>
+        <w:numPr>
+          <w:ilvl w:val="0"/>
+          <w:numId w:val="4"/>
+        </w:numPr>
+      </w:pPr>
     </w:p>
     <w:p>
       <w:pPr>
@@ -1526,7 +1432,7 @@
 </file>
 
 <file path=word/numbering.xml><?xml version="1.0" encoding="utf-8"?>
-<w:numbering xmlns:ve="http://schemas.openxmlformats.org/markup-compatibility/2006" xmlns:o="urn:schemas-microsoft-com:office:office" xmlns:r="http://schemas.openxmlformats.org/officeDocument/2006/relationships" xmlns:m="http://schemas.openxmlformats.org/officeDocument/2006/math" xmlns:v="urn:schemas-microsoft-com:vml" xmlns:wp="http://schemas.openxmlformats.org/drawingml/2006/wordprocessingDrawing" xmlns:w10="urn:schemas-microsoft-com:office:word" xmlns:w="http://schemas.openxmlformats.org/wordprocessingml/2006/main" xmlns:wne="http://schemas.microsoft.com/office/word/2006/wordml">
+<w:numbering xmlns:wpc="http://schemas.microsoft.com/office/word/2010/wordprocessingCanvas" xmlns:mc="http://schemas.openxmlformats.org/markup-compatibility/2006" xmlns:o="urn:schemas-microsoft-com:office:office" xmlns:r="http://schemas.openxmlformats.org/officeDocument/2006/relationships" xmlns:m="http://schemas.openxmlformats.org/officeDocument/2006/math" xmlns:v="urn:schemas-microsoft-com:vml" xmlns:wp14="http://schemas.microsoft.com/office/word/2010/wordprocessingDrawing" xmlns:wp="http://schemas.openxmlformats.org/drawingml/2006/wordprocessingDrawing" xmlns:w10="urn:schemas-microsoft-com:office:word" xmlns:w="http://schemas.openxmlformats.org/wordprocessingml/2006/main" xmlns:w14="http://schemas.microsoft.com/office/word/2010/wordml" xmlns:wpg="http://schemas.microsoft.com/office/word/2010/wordprocessingGroup" xmlns:wpi="http://schemas.microsoft.com/office/word/2010/wordprocessingInk" xmlns:wne="http://schemas.microsoft.com/office/word/2006/wordml" xmlns:wps="http://schemas.microsoft.com/office/word/2010/wordprocessingShape" mc:Ignorable="w14 wp14">
   <w:abstractNum w:abstractNumId="0">
     <w:nsid w:val="11B461B2"/>
     <w:multiLevelType w:val="hybridMultilevel"/>
@@ -2066,7 +1972,7 @@
 </file>
 
 <file path=word/styles.xml><?xml version="1.0" encoding="utf-8"?>
-<w:styles xmlns:r="http://schemas.openxmlformats.org/officeDocument/2006/relationships" xmlns:w="http://schemas.openxmlformats.org/wordprocessingml/2006/main">
+<w:styles xmlns:mc="http://schemas.openxmlformats.org/markup-compatibility/2006" xmlns:r="http://schemas.openxmlformats.org/officeDocument/2006/relationships" xmlns:w="http://schemas.openxmlformats.org/wordprocessingml/2006/main" xmlns:w14="http://schemas.microsoft.com/office/word/2010/wordml" mc:Ignorable="w14">
   <w:docDefaults>
     <w:rPrDefault>
       <w:rPr>
@@ -2237,7 +2143,6 @@
     <w:uiPriority w:val="99"/>
     <w:semiHidden/>
     <w:unhideWhenUsed/>
-    <w:qFormat/>
     <w:tblPr>
       <w:tblInd w:w="0" w:type="dxa"/>
       <w:tblCellMar>

</xml_diff>

<commit_message>
Added unit test information in documentation
</commit_message>
<xml_diff>
--- a/HangmanDocumentation.docx
+++ b/HangmanDocumentation.docx
@@ -1,6 +1,6 @@
 
 <file path=word/document.xml><?xml version="1.0" encoding="utf-8"?>
-<w:document xmlns:wpc="http://schemas.microsoft.com/office/word/2010/wordprocessingCanvas" xmlns:mc="http://schemas.openxmlformats.org/markup-compatibility/2006" xmlns:o="urn:schemas-microsoft-com:office:office" xmlns:r="http://schemas.openxmlformats.org/officeDocument/2006/relationships" xmlns:m="http://schemas.openxmlformats.org/officeDocument/2006/math" xmlns:v="urn:schemas-microsoft-com:vml" xmlns:wp14="http://schemas.microsoft.com/office/word/2010/wordprocessingDrawing" xmlns:wp="http://schemas.openxmlformats.org/drawingml/2006/wordprocessingDrawing" xmlns:w10="urn:schemas-microsoft-com:office:word" xmlns:w="http://schemas.openxmlformats.org/wordprocessingml/2006/main" xmlns:w14="http://schemas.microsoft.com/office/word/2010/wordml" xmlns:wpg="http://schemas.microsoft.com/office/word/2010/wordprocessingGroup" xmlns:wpi="http://schemas.microsoft.com/office/word/2010/wordprocessingInk" xmlns:wne="http://schemas.microsoft.com/office/word/2006/wordml" xmlns:wps="http://schemas.microsoft.com/office/word/2010/wordprocessingShape" mc:Ignorable="w14 wp14">
+<w:document xmlns:ve="http://schemas.openxmlformats.org/markup-compatibility/2006" xmlns:o="urn:schemas-microsoft-com:office:office" xmlns:r="http://schemas.openxmlformats.org/officeDocument/2006/relationships" xmlns:m="http://schemas.openxmlformats.org/officeDocument/2006/math" xmlns:v="urn:schemas-microsoft-com:vml" xmlns:wp="http://schemas.openxmlformats.org/drawingml/2006/wordprocessingDrawing" xmlns:w10="urn:schemas-microsoft-com:office:word" xmlns:w="http://schemas.openxmlformats.org/wordprocessingml/2006/main" xmlns:wne="http://schemas.microsoft.com/office/word/2006/wordml">
   <w:body>
     <w:p>
       <w:pPr>
@@ -56,6 +56,7 @@
         </w:rPr>
         <w:t xml:space="preserve">Renamed the project to </w:t>
       </w:r>
+      <w:proofErr w:type="spellStart"/>
       <w:r>
         <w:rPr>
           <w:b/>
@@ -63,6 +64,7 @@
         </w:rPr>
         <w:t>HangmanGame</w:t>
       </w:r>
+      <w:proofErr w:type="spellEnd"/>
     </w:p>
     <w:p>
       <w:pPr>
@@ -81,12 +83,21 @@
         </w:rPr>
         <w:t xml:space="preserve">Renamed the main class </w:t>
       </w:r>
-      <w:r>
-        <w:rPr>
-          <w:b/>
-          <w:lang w:val="en-US"/>
-        </w:rPr>
-        <w:t xml:space="preserve">besenka </w:t>
+      <w:proofErr w:type="spellStart"/>
+      <w:r>
+        <w:rPr>
+          <w:b/>
+          <w:lang w:val="en-US"/>
+        </w:rPr>
+        <w:t>besenka</w:t>
+      </w:r>
+      <w:proofErr w:type="spellEnd"/>
+      <w:r>
+        <w:rPr>
+          <w:b/>
+          <w:lang w:val="en-US"/>
+        </w:rPr>
+        <w:t xml:space="preserve"> </w:t>
       </w:r>
       <w:r>
         <w:rPr>
@@ -99,8 +110,17 @@
           <w:b/>
           <w:lang w:val="en-US"/>
         </w:rPr>
-        <w:t xml:space="preserve"> HangmanMain</w:t>
-      </w:r>
+        <w:t xml:space="preserve"> </w:t>
+      </w:r>
+      <w:proofErr w:type="spellStart"/>
+      <w:r>
+        <w:rPr>
+          <w:b/>
+          <w:lang w:val="en-US"/>
+        </w:rPr>
+        <w:t>HangmanMain</w:t>
+      </w:r>
+      <w:proofErr w:type="spellEnd"/>
     </w:p>
     <w:p>
       <w:pPr>
@@ -131,6 +151,7 @@
           <w:lang w:val="en-US"/>
         </w:rPr>
       </w:pPr>
+      <w:proofErr w:type="spellStart"/>
       <w:r>
         <w:rPr>
           <w:b/>
@@ -138,6 +159,7 @@
         </w:rPr>
         <w:t>ConsoleRenderer.cs</w:t>
       </w:r>
+      <w:proofErr w:type="spellEnd"/>
     </w:p>
     <w:p>
       <w:pPr>
@@ -150,6 +172,7 @@
           <w:lang w:val="en-US"/>
         </w:rPr>
       </w:pPr>
+      <w:proofErr w:type="spellStart"/>
       <w:r>
         <w:rPr>
           <w:b/>
@@ -157,6 +180,7 @@
         </w:rPr>
         <w:t>LetterHandler.cs</w:t>
       </w:r>
+      <w:proofErr w:type="spellEnd"/>
     </w:p>
     <w:p>
       <w:pPr>
@@ -169,6 +193,7 @@
           <w:lang w:val="en-US"/>
         </w:rPr>
       </w:pPr>
+      <w:proofErr w:type="spellStart"/>
       <w:r>
         <w:rPr>
           <w:b/>
@@ -176,6 +201,7 @@
         </w:rPr>
         <w:t>RandomWordGenerator.cs</w:t>
       </w:r>
+      <w:proofErr w:type="spellEnd"/>
     </w:p>
     <w:p>
       <w:pPr>
@@ -188,6 +214,7 @@
           <w:lang w:val="en-US"/>
         </w:rPr>
       </w:pPr>
+      <w:proofErr w:type="spellStart"/>
       <w:r>
         <w:rPr>
           <w:b/>
@@ -195,6 +222,7 @@
         </w:rPr>
         <w:t>ScoreManager.cs</w:t>
       </w:r>
+      <w:proofErr w:type="spellEnd"/>
     </w:p>
     <w:p>
       <w:pPr>
@@ -207,6 +235,7 @@
           <w:lang w:val="en-US"/>
         </w:rPr>
       </w:pPr>
+      <w:proofErr w:type="spellStart"/>
       <w:r>
         <w:rPr>
           <w:b/>
@@ -221,6 +250,7 @@
         </w:rPr>
         <w:t>.cs</w:t>
       </w:r>
+      <w:proofErr w:type="spellEnd"/>
     </w:p>
     <w:p>
       <w:pPr>
@@ -233,6 +263,7 @@
           <w:lang w:val="en-US"/>
         </w:rPr>
       </w:pPr>
+      <w:proofErr w:type="spellStart"/>
       <w:r>
         <w:rPr>
           <w:b/>
@@ -240,6 +271,7 @@
         </w:rPr>
         <w:t>Game.cs</w:t>
       </w:r>
+      <w:proofErr w:type="spellEnd"/>
     </w:p>
     <w:p>
       <w:pPr>
@@ -252,6 +284,7 @@
           <w:lang w:val="en-US"/>
         </w:rPr>
       </w:pPr>
+      <w:proofErr w:type="spellStart"/>
       <w:r>
         <w:rPr>
           <w:b/>
@@ -259,6 +292,7 @@
         </w:rPr>
         <w:t>Player.cs</w:t>
       </w:r>
+      <w:proofErr w:type="spellEnd"/>
     </w:p>
     <w:p>
       <w:pPr>
@@ -277,6 +311,7 @@
         </w:rPr>
         <w:t xml:space="preserve">Created enumeration </w:t>
       </w:r>
+      <w:proofErr w:type="spellStart"/>
       <w:r>
         <w:rPr>
           <w:b/>
@@ -284,6 +319,7 @@
         </w:rPr>
         <w:t>LetterStatus.cs</w:t>
       </w:r>
+      <w:proofErr w:type="spellEnd"/>
     </w:p>
     <w:p>
       <w:pPr>
@@ -342,12 +378,182 @@
         </w:rPr>
         <w:t>“</w:t>
       </w:r>
-      <w:r>
-        <w:rPr>
-          <w:lang w:val="en-US"/>
-        </w:rPr>
-        <w:t>hahaha, izpih edno kilo rakiya vcera i poznavam veche vsichki dumi4ki ot pyrvi puyt, muahahahahahahaaaaaaaa</w:t>
-      </w:r>
+      <w:proofErr w:type="spellStart"/>
+      <w:r>
+        <w:rPr>
+          <w:lang w:val="en-US"/>
+        </w:rPr>
+        <w:t>hahaha</w:t>
+      </w:r>
+      <w:proofErr w:type="spellEnd"/>
+      <w:r>
+        <w:rPr>
+          <w:lang w:val="en-US"/>
+        </w:rPr>
+        <w:t xml:space="preserve">, </w:t>
+      </w:r>
+      <w:proofErr w:type="spellStart"/>
+      <w:r>
+        <w:rPr>
+          <w:lang w:val="en-US"/>
+        </w:rPr>
+        <w:t>izpih</w:t>
+      </w:r>
+      <w:proofErr w:type="spellEnd"/>
+      <w:r>
+        <w:rPr>
+          <w:lang w:val="en-US"/>
+        </w:rPr>
+        <w:t xml:space="preserve"> </w:t>
+      </w:r>
+      <w:proofErr w:type="spellStart"/>
+      <w:r>
+        <w:rPr>
+          <w:lang w:val="en-US"/>
+        </w:rPr>
+        <w:t>edno</w:t>
+      </w:r>
+      <w:proofErr w:type="spellEnd"/>
+      <w:r>
+        <w:rPr>
+          <w:lang w:val="en-US"/>
+        </w:rPr>
+        <w:t xml:space="preserve"> kilo </w:t>
+      </w:r>
+      <w:proofErr w:type="spellStart"/>
+      <w:r>
+        <w:rPr>
+          <w:lang w:val="en-US"/>
+        </w:rPr>
+        <w:t>rakiya</w:t>
+      </w:r>
+      <w:proofErr w:type="spellEnd"/>
+      <w:r>
+        <w:rPr>
+          <w:lang w:val="en-US"/>
+        </w:rPr>
+        <w:t xml:space="preserve"> </w:t>
+      </w:r>
+      <w:proofErr w:type="spellStart"/>
+      <w:r>
+        <w:rPr>
+          <w:lang w:val="en-US"/>
+        </w:rPr>
+        <w:t>vcera</w:t>
+      </w:r>
+      <w:proofErr w:type="spellEnd"/>
+      <w:r>
+        <w:rPr>
+          <w:lang w:val="en-US"/>
+        </w:rPr>
+        <w:t xml:space="preserve"> </w:t>
+      </w:r>
+      <w:proofErr w:type="spellStart"/>
+      <w:r>
+        <w:rPr>
+          <w:lang w:val="en-US"/>
+        </w:rPr>
+        <w:t>i</w:t>
+      </w:r>
+      <w:proofErr w:type="spellEnd"/>
+      <w:r>
+        <w:rPr>
+          <w:lang w:val="en-US"/>
+        </w:rPr>
+        <w:t xml:space="preserve"> </w:t>
+      </w:r>
+      <w:proofErr w:type="spellStart"/>
+      <w:r>
+        <w:rPr>
+          <w:lang w:val="en-US"/>
+        </w:rPr>
+        <w:t>poznavam</w:t>
+      </w:r>
+      <w:proofErr w:type="spellEnd"/>
+      <w:r>
+        <w:rPr>
+          <w:lang w:val="en-US"/>
+        </w:rPr>
+        <w:t xml:space="preserve"> </w:t>
+      </w:r>
+      <w:proofErr w:type="spellStart"/>
+      <w:r>
+        <w:rPr>
+          <w:lang w:val="en-US"/>
+        </w:rPr>
+        <w:t>veche</w:t>
+      </w:r>
+      <w:proofErr w:type="spellEnd"/>
+      <w:r>
+        <w:rPr>
+          <w:lang w:val="en-US"/>
+        </w:rPr>
+        <w:t xml:space="preserve"> </w:t>
+      </w:r>
+      <w:proofErr w:type="spellStart"/>
+      <w:r>
+        <w:rPr>
+          <w:lang w:val="en-US"/>
+        </w:rPr>
+        <w:t>vsichki</w:t>
+      </w:r>
+      <w:proofErr w:type="spellEnd"/>
+      <w:r>
+        <w:rPr>
+          <w:lang w:val="en-US"/>
+        </w:rPr>
+        <w:t xml:space="preserve"> dumi4ki </w:t>
+      </w:r>
+      <w:proofErr w:type="spellStart"/>
+      <w:r>
+        <w:rPr>
+          <w:lang w:val="en-US"/>
+        </w:rPr>
+        <w:t>ot</w:t>
+      </w:r>
+      <w:proofErr w:type="spellEnd"/>
+      <w:r>
+        <w:rPr>
+          <w:lang w:val="en-US"/>
+        </w:rPr>
+        <w:t xml:space="preserve"> </w:t>
+      </w:r>
+      <w:proofErr w:type="spellStart"/>
+      <w:r>
+        <w:rPr>
+          <w:lang w:val="en-US"/>
+        </w:rPr>
+        <w:t>pyrvi</w:t>
+      </w:r>
+      <w:proofErr w:type="spellEnd"/>
+      <w:r>
+        <w:rPr>
+          <w:lang w:val="en-US"/>
+        </w:rPr>
+        <w:t xml:space="preserve"> </w:t>
+      </w:r>
+      <w:proofErr w:type="spellStart"/>
+      <w:r>
+        <w:rPr>
+          <w:lang w:val="en-US"/>
+        </w:rPr>
+        <w:t>puyt</w:t>
+      </w:r>
+      <w:proofErr w:type="spellEnd"/>
+      <w:r>
+        <w:rPr>
+          <w:lang w:val="en-US"/>
+        </w:rPr>
+        <w:t xml:space="preserve">, </w:t>
+      </w:r>
+      <w:proofErr w:type="spellStart"/>
+      <w:r>
+        <w:rPr>
+          <w:lang w:val="en-US"/>
+        </w:rPr>
+        <w:t>muahahahahahahaaaaaaaa</w:t>
+      </w:r>
+      <w:proofErr w:type="spellEnd"/>
       <w:r>
         <w:rPr>
           <w:lang w:val="en-US"/>
@@ -399,26 +605,36 @@
       <w:r>
         <w:t>Formatted all other elements of the source code according to the best practices introduced in the course “</w:t>
       </w:r>
-      <w:hyperlink r:id="rId6" w:history="1">
-        <w:r>
-          <w:rPr>
-            <w:rStyle w:val="Hyperlink"/>
-          </w:rPr>
-          <w:t xml:space="preserve">High-Quality </w:t>
-        </w:r>
-        <w:r>
-          <w:rPr>
-            <w:rStyle w:val="Hyperlink"/>
-          </w:rPr>
-          <w:t xml:space="preserve">Programming </w:t>
-        </w:r>
-        <w:r>
-          <w:rPr>
-            <w:rStyle w:val="Hyperlink"/>
-          </w:rPr>
-          <w:t>Code</w:t>
-        </w:r>
-      </w:hyperlink>
+      <w:r>
+        <w:fldChar w:fldCharType="begin"/>
+      </w:r>
+      <w:r>
+        <w:instrText>HYPERLINK "http://codecourse.telerik.com/"</w:instrText>
+      </w:r>
+      <w:r>
+        <w:fldChar w:fldCharType="separate"/>
+      </w:r>
+      <w:r>
+        <w:rPr>
+          <w:rStyle w:val="Hyperlink"/>
+        </w:rPr>
+        <w:t xml:space="preserve">High-Quality </w:t>
+      </w:r>
+      <w:r>
+        <w:rPr>
+          <w:rStyle w:val="Hyperlink"/>
+        </w:rPr>
+        <w:t xml:space="preserve">Programming </w:t>
+      </w:r>
+      <w:r>
+        <w:rPr>
+          <w:rStyle w:val="Hyperlink"/>
+        </w:rPr>
+        <w:t>Code</w:t>
+      </w:r>
+      <w:r>
+        <w:fldChar w:fldCharType="end"/>
+      </w:r>
       <w:r>
         <w:t>”.</w:t>
       </w:r>
@@ -557,12 +773,21 @@
         </w:rPr>
         <w:t xml:space="preserve">In class </w:t>
       </w:r>
-      <w:r>
-        <w:rPr>
-          <w:b/>
-          <w:lang w:val="en-US"/>
-        </w:rPr>
-        <w:t>RandomWordGenerator: rand</w:t>
+      <w:proofErr w:type="spellStart"/>
+      <w:r>
+        <w:rPr>
+          <w:b/>
+          <w:lang w:val="en-US"/>
+        </w:rPr>
+        <w:t>RandomWordGenerator</w:t>
+      </w:r>
+      <w:proofErr w:type="spellEnd"/>
+      <w:r>
+        <w:rPr>
+          <w:b/>
+          <w:lang w:val="en-US"/>
+        </w:rPr>
+        <w:t>: rand</w:t>
       </w:r>
       <w:r>
         <w:rPr>
@@ -600,12 +825,21 @@
         </w:rPr>
         <w:t xml:space="preserve">In class </w:t>
       </w:r>
-      <w:r>
-        <w:rPr>
-          <w:b/>
-          <w:lang w:val="en-US"/>
-        </w:rPr>
-        <w:t>RandomWordGenerator: r</w:t>
+      <w:proofErr w:type="spellStart"/>
+      <w:r>
+        <w:rPr>
+          <w:b/>
+          <w:lang w:val="en-US"/>
+        </w:rPr>
+        <w:t>RandomWordGenerator</w:t>
+      </w:r>
+      <w:proofErr w:type="spellEnd"/>
+      <w:r>
+        <w:rPr>
+          <w:b/>
+          <w:lang w:val="en-US"/>
+        </w:rPr>
+        <w:t>: r</w:t>
       </w:r>
       <w:r>
         <w:rPr>
@@ -616,6 +850,7 @@
       <w:r>
         <w:t xml:space="preserve"> </w:t>
       </w:r>
+      <w:proofErr w:type="spellStart"/>
       <w:r>
         <w:rPr>
           <w:b/>
@@ -623,6 +858,7 @@
         </w:rPr>
         <w:t>wordIndex</w:t>
       </w:r>
+      <w:proofErr w:type="spellEnd"/>
     </w:p>
     <w:p>
       <w:pPr>
@@ -643,13 +879,31 @@
         </w:rPr>
         <w:t xml:space="preserve">In class </w:t>
       </w:r>
-      <w:r>
-        <w:rPr>
-          <w:b/>
-          <w:lang w:val="en-US"/>
-        </w:rPr>
-        <w:t>RandomWordGenerator: arr</w:t>
-      </w:r>
+      <w:proofErr w:type="spellStart"/>
+      <w:r>
+        <w:rPr>
+          <w:b/>
+          <w:lang w:val="en-US"/>
+        </w:rPr>
+        <w:t>RandomWordGenerator</w:t>
+      </w:r>
+      <w:proofErr w:type="spellEnd"/>
+      <w:r>
+        <w:rPr>
+          <w:b/>
+          <w:lang w:val="en-US"/>
+        </w:rPr>
+        <w:t xml:space="preserve">: </w:t>
+      </w:r>
+      <w:proofErr w:type="spellStart"/>
+      <w:r>
+        <w:rPr>
+          <w:b/>
+          <w:lang w:val="en-US"/>
+        </w:rPr>
+        <w:t>arr</w:t>
+      </w:r>
+      <w:proofErr w:type="spellEnd"/>
       <w:r>
         <w:rPr>
           <w:lang w:val="en-US"/>
@@ -697,6 +951,7 @@
         </w:rPr>
         <w:t xml:space="preserve">Introduced constant </w:t>
       </w:r>
+      <w:proofErr w:type="spellStart"/>
       <w:r>
         <w:rPr>
           <w:b/>
@@ -704,6 +959,7 @@
         </w:rPr>
         <w:t>MaxNumberOFPlayers</w:t>
       </w:r>
+      <w:proofErr w:type="spellEnd"/>
     </w:p>
     <w:p>
       <w:pPr>
@@ -970,6 +1226,7 @@
         </w:rPr>
         <w:t xml:space="preserve"> class </w:t>
       </w:r>
+      <w:proofErr w:type="spellStart"/>
       <w:r>
         <w:rPr>
           <w:b/>
@@ -977,6 +1234,7 @@
         </w:rPr>
         <w:t>ConsoleRenderer</w:t>
       </w:r>
+      <w:proofErr w:type="spellEnd"/>
       <w:r>
         <w:rPr>
           <w:lang w:val="en-US"/>
@@ -1007,12 +1265,21 @@
         </w:rPr>
         <w:t xml:space="preserve"> </w:t>
       </w:r>
-      <w:r>
-        <w:rPr>
-          <w:b/>
-          <w:lang w:val="en-US"/>
-        </w:rPr>
-        <w:t>PrintWelcomeMessage()</w:t>
+      <w:proofErr w:type="spellStart"/>
+      <w:r>
+        <w:rPr>
+          <w:b/>
+          <w:lang w:val="en-US"/>
+        </w:rPr>
+        <w:t>PrintWelcomeMessage</w:t>
+      </w:r>
+      <w:proofErr w:type="spellEnd"/>
+      <w:r>
+        <w:rPr>
+          <w:b/>
+          <w:lang w:val="en-US"/>
+        </w:rPr>
+        <w:t>()</w:t>
       </w:r>
       <w:r>
         <w:rPr>
@@ -1020,12 +1287,21 @@
         </w:rPr>
         <w:t xml:space="preserve">, </w:t>
       </w:r>
-      <w:r>
-        <w:rPr>
-          <w:b/>
-          <w:lang w:val="en-US"/>
-        </w:rPr>
-        <w:t>PrintExitMessage().</w:t>
+      <w:proofErr w:type="spellStart"/>
+      <w:r>
+        <w:rPr>
+          <w:b/>
+          <w:lang w:val="en-US"/>
+        </w:rPr>
+        <w:t>PrintExitMessage</w:t>
+      </w:r>
+      <w:proofErr w:type="spellEnd"/>
+      <w:r>
+        <w:rPr>
+          <w:b/>
+          <w:lang w:val="en-US"/>
+        </w:rPr>
+        <w:t>().</w:t>
       </w:r>
     </w:p>
     <w:p>
@@ -1175,6 +1451,7 @@
         </w:rPr>
         <w:t xml:space="preserve">lass </w:t>
       </w:r>
+      <w:proofErr w:type="spellStart"/>
       <w:r>
         <w:rPr>
           <w:b/>
@@ -1182,6 +1459,7 @@
         </w:rPr>
         <w:t>ConsoleRenderer</w:t>
       </w:r>
+      <w:proofErr w:type="spellEnd"/>
       <w:r>
         <w:rPr>
           <w:lang w:val="en-US"/>
@@ -1260,6 +1538,7 @@
         </w:rPr>
         <w:t xml:space="preserve">Used </w:t>
       </w:r>
+      <w:proofErr w:type="spellStart"/>
       <w:r>
         <w:rPr>
           <w:b/>
@@ -1267,6 +1546,7 @@
         </w:rPr>
         <w:t>StringWriter</w:t>
       </w:r>
+      <w:proofErr w:type="spellEnd"/>
       <w:r>
         <w:rPr>
           <w:lang w:val="en-US"/>
@@ -1288,6 +1568,7 @@
         </w:rPr>
         <w:t xml:space="preserve">Class </w:t>
       </w:r>
+      <w:proofErr w:type="spellStart"/>
       <w:r>
         <w:rPr>
           <w:b/>
@@ -1295,35 +1576,12 @@
         </w:rPr>
         <w:t>RandomWordGenerator</w:t>
       </w:r>
-      <w:r>
-        <w:rPr>
-          <w:lang w:val="en-US"/>
-        </w:rPr>
-        <w:t xml:space="preserve">  contains </w:t>
-      </w:r>
-      <w:r>
-        <w:rPr>
-          <w:lang w:val="en-US"/>
-        </w:rPr>
-        <w:t>3 public</w:t>
-      </w:r>
-      <w:r>
-        <w:rPr>
-          <w:lang w:val="en-US"/>
-        </w:rPr>
-        <w:t xml:space="preserve"> methods . Created</w:t>
-      </w:r>
-      <w:r>
-        <w:rPr>
-          <w:lang w:val="en-US"/>
-        </w:rPr>
-        <w:t xml:space="preserve"> 1 test method</w:t>
-      </w:r>
-      <w:r>
-        <w:rPr>
-          <w:lang w:val="en-US"/>
-        </w:rPr>
-        <w:t>. Achieved  100% code coverage.</w:t>
+      <w:proofErr w:type="spellEnd"/>
+      <w:r>
+        <w:rPr>
+          <w:lang w:val="en-US"/>
+        </w:rPr>
+        <w:t xml:space="preserve">  contains 3 public methods . Created 1 test method. Achieved  100% code coverage.</w:t>
       </w:r>
     </w:p>
     <w:p>
@@ -1340,6 +1598,7 @@
         </w:rPr>
         <w:t xml:space="preserve">Class </w:t>
       </w:r>
+      <w:proofErr w:type="spellStart"/>
       <w:r>
         <w:rPr>
           <w:b/>
@@ -1347,35 +1606,12 @@
         </w:rPr>
         <w:t>ScoreManager</w:t>
       </w:r>
-      <w:r>
-        <w:rPr>
-          <w:lang w:val="en-US"/>
-        </w:rPr>
-        <w:t xml:space="preserve">  contains </w:t>
-      </w:r>
-      <w:r>
-        <w:rPr>
-          <w:lang w:val="en-US"/>
-        </w:rPr>
-        <w:t>4 public</w:t>
-      </w:r>
-      <w:r>
-        <w:rPr>
-          <w:lang w:val="en-US"/>
-        </w:rPr>
-        <w:t xml:space="preserve"> methods . Created</w:t>
-      </w:r>
-      <w:r>
-        <w:rPr>
-          <w:lang w:val="en-US"/>
-        </w:rPr>
-        <w:t xml:space="preserve"> 5</w:t>
-      </w:r>
-      <w:r>
-        <w:rPr>
-          <w:lang w:val="en-US"/>
-        </w:rPr>
-        <w:t xml:space="preserve"> test methods. Achieved  100% code coverage.</w:t>
+      <w:proofErr w:type="spellEnd"/>
+      <w:r>
+        <w:rPr>
+          <w:lang w:val="en-US"/>
+        </w:rPr>
+        <w:t xml:space="preserve">  contains 4 public methods . Created 5 test methods. Achieved  100% code coverage.</w:t>
       </w:r>
     </w:p>
     <w:p>
@@ -1385,6 +1621,882 @@
           <w:ilvl w:val="0"/>
           <w:numId w:val="4"/>
         </w:numPr>
+      </w:pPr>
+      <w:r>
+        <w:rPr>
+          <w:lang w:val="en-US"/>
+        </w:rPr>
+        <w:t xml:space="preserve">Class </w:t>
+      </w:r>
+      <w:r>
+        <w:rPr>
+          <w:b/>
+          <w:lang w:val="en-US"/>
+        </w:rPr>
+        <w:t>Game</w:t>
+      </w:r>
+      <w:r>
+        <w:rPr>
+          <w:b/>
+          <w:lang w:val="en-US"/>
+        </w:rPr>
+        <w:t xml:space="preserve"> </w:t>
+      </w:r>
+      <w:r>
+        <w:rPr>
+          <w:lang w:val="en-US"/>
+        </w:rPr>
+        <w:t>contains 10 methods. Created 6 test methods. Achieved 34% code coverage.</w:t>
+      </w:r>
+    </w:p>
+    <w:p>
+      <w:pPr>
+        <w:pStyle w:val="ListParagraph"/>
+        <w:numPr>
+          <w:ilvl w:val="0"/>
+          <w:numId w:val="4"/>
+        </w:numPr>
+      </w:pPr>
+      <w:r>
+        <w:rPr>
+          <w:lang w:val="en-US"/>
+        </w:rPr>
+        <w:t xml:space="preserve">Class </w:t>
+      </w:r>
+      <w:r>
+        <w:rPr>
+          <w:b/>
+          <w:lang w:val="en-US"/>
+        </w:rPr>
+        <w:t>Score Manager</w:t>
+      </w:r>
+      <w:r>
+        <w:rPr>
+          <w:lang w:val="en-US"/>
+        </w:rPr>
+        <w:t xml:space="preserve"> has 6 methods . Created 6 test methods. Achieved </w:t>
+      </w:r>
+      <w:r>
+        <w:rPr>
+          <w:lang w:val="en-US"/>
+        </w:rPr>
+        <w:t>100% code coverage.</w:t>
+      </w:r>
+    </w:p>
+    <w:p>
+      <w:pPr>
+        <w:pStyle w:val="ListParagraph"/>
+        <w:numPr>
+          <w:ilvl w:val="0"/>
+          <w:numId w:val="4"/>
+        </w:numPr>
+      </w:pPr>
+      <w:r>
+        <w:rPr>
+          <w:lang w:val="en-US"/>
+        </w:rPr>
+        <w:t xml:space="preserve">Class </w:t>
+      </w:r>
+      <w:proofErr w:type="spellStart"/>
+      <w:r>
+        <w:rPr>
+          <w:b/>
+          <w:lang w:val="en-US"/>
+        </w:rPr>
+        <w:t>LetterHandler</w:t>
+      </w:r>
+      <w:proofErr w:type="spellEnd"/>
+      <w:r>
+        <w:rPr>
+          <w:lang w:val="en-US"/>
+        </w:rPr>
+        <w:t xml:space="preserve"> has 5 </w:t>
+      </w:r>
+      <w:proofErr w:type="spellStart"/>
+      <w:r>
+        <w:rPr>
+          <w:lang w:val="en-US"/>
+        </w:rPr>
+        <w:t>mtethods</w:t>
+      </w:r>
+      <w:proofErr w:type="spellEnd"/>
+      <w:r>
+        <w:rPr>
+          <w:lang w:val="en-US"/>
+        </w:rPr>
+        <w:t>. Created 10 test methods.</w:t>
+      </w:r>
+      <w:r>
+        <w:rPr>
+          <w:lang w:val="en-US"/>
+        </w:rPr>
+        <w:t xml:space="preserve"> Achieved 63% code coverage.</w:t>
+      </w:r>
+    </w:p>
+    <w:p>
+      <w:pPr>
+        <w:pStyle w:val="ListParagraph"/>
+        <w:numPr>
+          <w:ilvl w:val="0"/>
+          <w:numId w:val="4"/>
+        </w:numPr>
+      </w:pPr>
+      <w:r>
+        <w:rPr>
+          <w:lang w:val="en-US"/>
+        </w:rPr>
+        <w:t xml:space="preserve">Class </w:t>
+      </w:r>
+      <w:proofErr w:type="spellStart"/>
+      <w:r>
+        <w:rPr>
+          <w:b/>
+          <w:lang w:val="en-US"/>
+        </w:rPr>
+        <w:t>CommandParser</w:t>
+      </w:r>
+      <w:proofErr w:type="spellEnd"/>
+      <w:r>
+        <w:rPr>
+          <w:lang w:val="en-US"/>
+        </w:rPr>
+        <w:t xml:space="preserve"> has 1 method. Created 3 test methods. Achieved 63% code coverage.</w:t>
+      </w:r>
+    </w:p>
+    <w:tbl>
+      <w:tblPr>
+        <w:tblStyle w:val="TableGrid"/>
+        <w:tblW w:w="0" w:type="auto"/>
+        <w:tblLook w:val="04A0"/>
+      </w:tblPr>
+      <w:tblGrid>
+        <w:gridCol w:w="3041"/>
+        <w:gridCol w:w="1320"/>
+        <w:gridCol w:w="1276"/>
+        <w:gridCol w:w="1417"/>
+      </w:tblGrid>
+      <w:tr>
+        <w:tc>
+          <w:tcPr>
+            <w:tcW w:w="3041" w:type="dxa"/>
+            <w:vAlign w:val="center"/>
+          </w:tcPr>
+          <w:p>
+            <w:pPr>
+              <w:jc w:val="center"/>
+              <w:rPr>
+                <w:lang w:val="en-US"/>
+              </w:rPr>
+            </w:pPr>
+            <w:r>
+              <w:rPr>
+                <w:lang w:val="en-US"/>
+              </w:rPr>
+              <w:t>Class</w:t>
+            </w:r>
+          </w:p>
+        </w:tc>
+        <w:tc>
+          <w:tcPr>
+            <w:tcW w:w="1320" w:type="dxa"/>
+            <w:vAlign w:val="center"/>
+          </w:tcPr>
+          <w:p>
+            <w:pPr>
+              <w:jc w:val="center"/>
+              <w:rPr>
+                <w:lang w:val="en-US"/>
+              </w:rPr>
+            </w:pPr>
+            <w:r>
+              <w:rPr>
+                <w:lang w:val="en-US"/>
+              </w:rPr>
+              <w:t>Methods in class</w:t>
+            </w:r>
+          </w:p>
+        </w:tc>
+        <w:tc>
+          <w:tcPr>
+            <w:tcW w:w="1276" w:type="dxa"/>
+            <w:vAlign w:val="center"/>
+          </w:tcPr>
+          <w:p>
+            <w:pPr>
+              <w:jc w:val="center"/>
+              <w:rPr>
+                <w:lang w:val="en-US"/>
+              </w:rPr>
+            </w:pPr>
+            <w:r>
+              <w:rPr>
+                <w:lang w:val="en-US"/>
+              </w:rPr>
+              <w:t>Test methods</w:t>
+            </w:r>
+          </w:p>
+        </w:tc>
+        <w:tc>
+          <w:tcPr>
+            <w:tcW w:w="1417" w:type="dxa"/>
+            <w:vAlign w:val="center"/>
+          </w:tcPr>
+          <w:p>
+            <w:pPr>
+              <w:jc w:val="center"/>
+              <w:rPr>
+                <w:lang w:val="en-US"/>
+              </w:rPr>
+            </w:pPr>
+            <w:r>
+              <w:rPr>
+                <w:lang w:val="en-US"/>
+              </w:rPr>
+              <w:t>Code coverage %</w:t>
+            </w:r>
+          </w:p>
+        </w:tc>
+      </w:tr>
+      <w:tr>
+        <w:tc>
+          <w:tcPr>
+            <w:tcW w:w="3041" w:type="dxa"/>
+          </w:tcPr>
+          <w:p>
+            <w:pPr>
+              <w:jc w:val="center"/>
+              <w:rPr>
+                <w:b/>
+                <w:lang w:val="en-US"/>
+              </w:rPr>
+            </w:pPr>
+            <w:proofErr w:type="spellStart"/>
+            <w:r>
+              <w:rPr>
+                <w:b/>
+                <w:lang w:val="en-US"/>
+              </w:rPr>
+              <w:t>ConsoleRenderer</w:t>
+            </w:r>
+            <w:proofErr w:type="spellEnd"/>
+          </w:p>
+        </w:tc>
+        <w:tc>
+          <w:tcPr>
+            <w:tcW w:w="1320" w:type="dxa"/>
+          </w:tcPr>
+          <w:p>
+            <w:pPr>
+              <w:jc w:val="center"/>
+              <w:rPr>
+                <w:lang w:val="en-US"/>
+              </w:rPr>
+            </w:pPr>
+            <w:r>
+              <w:rPr>
+                <w:lang w:val="en-US"/>
+              </w:rPr>
+              <w:t>15</w:t>
+            </w:r>
+          </w:p>
+        </w:tc>
+        <w:tc>
+          <w:tcPr>
+            <w:tcW w:w="1276" w:type="dxa"/>
+          </w:tcPr>
+          <w:p>
+            <w:pPr>
+              <w:jc w:val="center"/>
+              <w:rPr>
+                <w:lang w:val="en-US"/>
+              </w:rPr>
+            </w:pPr>
+            <w:r>
+              <w:rPr>
+                <w:lang w:val="en-US"/>
+              </w:rPr>
+              <w:t>17</w:t>
+            </w:r>
+          </w:p>
+        </w:tc>
+        <w:tc>
+          <w:tcPr>
+            <w:tcW w:w="1417" w:type="dxa"/>
+          </w:tcPr>
+          <w:p>
+            <w:pPr>
+              <w:jc w:val="center"/>
+              <w:rPr>
+                <w:lang w:val="en-US"/>
+              </w:rPr>
+            </w:pPr>
+            <w:r>
+              <w:rPr>
+                <w:lang w:val="en-US"/>
+              </w:rPr>
+              <w:t>100</w:t>
+            </w:r>
+          </w:p>
+        </w:tc>
+      </w:tr>
+      <w:tr>
+        <w:tc>
+          <w:tcPr>
+            <w:tcW w:w="3041" w:type="dxa"/>
+          </w:tcPr>
+          <w:p>
+            <w:pPr>
+              <w:jc w:val="center"/>
+              <w:rPr>
+                <w:lang w:val="en-US"/>
+              </w:rPr>
+            </w:pPr>
+            <w:proofErr w:type="spellStart"/>
+            <w:r>
+              <w:rPr>
+                <w:b/>
+                <w:lang w:val="en-US"/>
+              </w:rPr>
+              <w:t>RandomWordGenerator</w:t>
+            </w:r>
+            <w:proofErr w:type="spellEnd"/>
+          </w:p>
+        </w:tc>
+        <w:tc>
+          <w:tcPr>
+            <w:tcW w:w="1320" w:type="dxa"/>
+          </w:tcPr>
+          <w:p>
+            <w:pPr>
+              <w:jc w:val="center"/>
+              <w:rPr>
+                <w:lang w:val="en-US"/>
+              </w:rPr>
+            </w:pPr>
+            <w:r>
+              <w:rPr>
+                <w:lang w:val="en-US"/>
+              </w:rPr>
+              <w:t>3</w:t>
+            </w:r>
+          </w:p>
+        </w:tc>
+        <w:tc>
+          <w:tcPr>
+            <w:tcW w:w="1276" w:type="dxa"/>
+          </w:tcPr>
+          <w:p>
+            <w:pPr>
+              <w:jc w:val="center"/>
+              <w:rPr>
+                <w:lang w:val="en-US"/>
+              </w:rPr>
+            </w:pPr>
+            <w:r>
+              <w:rPr>
+                <w:lang w:val="en-US"/>
+              </w:rPr>
+              <w:t>1</w:t>
+            </w:r>
+          </w:p>
+        </w:tc>
+        <w:tc>
+          <w:tcPr>
+            <w:tcW w:w="1417" w:type="dxa"/>
+          </w:tcPr>
+          <w:p>
+            <w:pPr>
+              <w:jc w:val="center"/>
+              <w:rPr>
+                <w:lang w:val="en-US"/>
+              </w:rPr>
+            </w:pPr>
+            <w:r>
+              <w:rPr>
+                <w:lang w:val="en-US"/>
+              </w:rPr>
+              <w:t>100</w:t>
+            </w:r>
+          </w:p>
+        </w:tc>
+      </w:tr>
+      <w:tr>
+        <w:tc>
+          <w:tcPr>
+            <w:tcW w:w="3041" w:type="dxa"/>
+          </w:tcPr>
+          <w:p>
+            <w:pPr>
+              <w:jc w:val="center"/>
+              <w:rPr>
+                <w:lang w:val="en-US"/>
+              </w:rPr>
+            </w:pPr>
+            <w:proofErr w:type="spellStart"/>
+            <w:r>
+              <w:rPr>
+                <w:b/>
+                <w:lang w:val="en-US"/>
+              </w:rPr>
+              <w:t>ScoreManager</w:t>
+            </w:r>
+            <w:proofErr w:type="spellEnd"/>
+          </w:p>
+        </w:tc>
+        <w:tc>
+          <w:tcPr>
+            <w:tcW w:w="1320" w:type="dxa"/>
+          </w:tcPr>
+          <w:p>
+            <w:pPr>
+              <w:jc w:val="center"/>
+              <w:rPr>
+                <w:lang w:val="en-US"/>
+              </w:rPr>
+            </w:pPr>
+            <w:r>
+              <w:rPr>
+                <w:lang w:val="en-US"/>
+              </w:rPr>
+              <w:t>4</w:t>
+            </w:r>
+          </w:p>
+        </w:tc>
+        <w:tc>
+          <w:tcPr>
+            <w:tcW w:w="1276" w:type="dxa"/>
+          </w:tcPr>
+          <w:p>
+            <w:pPr>
+              <w:jc w:val="center"/>
+              <w:rPr>
+                <w:lang w:val="en-US"/>
+              </w:rPr>
+            </w:pPr>
+            <w:r>
+              <w:rPr>
+                <w:lang w:val="en-US"/>
+              </w:rPr>
+              <w:t>5</w:t>
+            </w:r>
+          </w:p>
+        </w:tc>
+        <w:tc>
+          <w:tcPr>
+            <w:tcW w:w="1417" w:type="dxa"/>
+          </w:tcPr>
+          <w:p>
+            <w:pPr>
+              <w:jc w:val="center"/>
+              <w:rPr>
+                <w:lang w:val="en-US"/>
+              </w:rPr>
+            </w:pPr>
+            <w:r>
+              <w:rPr>
+                <w:lang w:val="en-US"/>
+              </w:rPr>
+              <w:t>100</w:t>
+            </w:r>
+          </w:p>
+        </w:tc>
+      </w:tr>
+      <w:tr>
+        <w:tc>
+          <w:tcPr>
+            <w:tcW w:w="3041" w:type="dxa"/>
+          </w:tcPr>
+          <w:p>
+            <w:pPr>
+              <w:jc w:val="center"/>
+              <w:rPr>
+                <w:lang w:val="en-US"/>
+              </w:rPr>
+            </w:pPr>
+            <w:r>
+              <w:rPr>
+                <w:b/>
+                <w:lang w:val="en-US"/>
+              </w:rPr>
+              <w:t>Game</w:t>
+            </w:r>
+          </w:p>
+        </w:tc>
+        <w:tc>
+          <w:tcPr>
+            <w:tcW w:w="1320" w:type="dxa"/>
+          </w:tcPr>
+          <w:p>
+            <w:pPr>
+              <w:jc w:val="center"/>
+              <w:rPr>
+                <w:lang w:val="en-US"/>
+              </w:rPr>
+            </w:pPr>
+            <w:r>
+              <w:rPr>
+                <w:lang w:val="en-US"/>
+              </w:rPr>
+              <w:t>10</w:t>
+            </w:r>
+          </w:p>
+        </w:tc>
+        <w:tc>
+          <w:tcPr>
+            <w:tcW w:w="1276" w:type="dxa"/>
+          </w:tcPr>
+          <w:p>
+            <w:pPr>
+              <w:jc w:val="center"/>
+              <w:rPr>
+                <w:lang w:val="en-US"/>
+              </w:rPr>
+            </w:pPr>
+            <w:r>
+              <w:rPr>
+                <w:lang w:val="en-US"/>
+              </w:rPr>
+              <w:t>6</w:t>
+            </w:r>
+          </w:p>
+        </w:tc>
+        <w:tc>
+          <w:tcPr>
+            <w:tcW w:w="1417" w:type="dxa"/>
+          </w:tcPr>
+          <w:p>
+            <w:pPr>
+              <w:jc w:val="center"/>
+              <w:rPr>
+                <w:lang w:val="en-US"/>
+              </w:rPr>
+            </w:pPr>
+            <w:r>
+              <w:rPr>
+                <w:lang w:val="en-US"/>
+              </w:rPr>
+              <w:t>34</w:t>
+            </w:r>
+          </w:p>
+        </w:tc>
+      </w:tr>
+      <w:tr>
+        <w:tc>
+          <w:tcPr>
+            <w:tcW w:w="3041" w:type="dxa"/>
+          </w:tcPr>
+          <w:p>
+            <w:pPr>
+              <w:jc w:val="center"/>
+              <w:rPr>
+                <w:lang w:val="en-US"/>
+              </w:rPr>
+            </w:pPr>
+            <w:r>
+              <w:rPr>
+                <w:b/>
+                <w:lang w:val="en-US"/>
+              </w:rPr>
+              <w:t>Score Manager</w:t>
+            </w:r>
+          </w:p>
+        </w:tc>
+        <w:tc>
+          <w:tcPr>
+            <w:tcW w:w="1320" w:type="dxa"/>
+          </w:tcPr>
+          <w:p>
+            <w:pPr>
+              <w:jc w:val="center"/>
+              <w:rPr>
+                <w:lang w:val="en-US"/>
+              </w:rPr>
+            </w:pPr>
+            <w:r>
+              <w:rPr>
+                <w:lang w:val="en-US"/>
+              </w:rPr>
+              <w:t>6</w:t>
+            </w:r>
+          </w:p>
+        </w:tc>
+        <w:tc>
+          <w:tcPr>
+            <w:tcW w:w="1276" w:type="dxa"/>
+          </w:tcPr>
+          <w:p>
+            <w:pPr>
+              <w:jc w:val="center"/>
+              <w:rPr>
+                <w:lang w:val="en-US"/>
+              </w:rPr>
+            </w:pPr>
+            <w:r>
+              <w:rPr>
+                <w:lang w:val="en-US"/>
+              </w:rPr>
+              <w:t>6</w:t>
+            </w:r>
+          </w:p>
+        </w:tc>
+        <w:tc>
+          <w:tcPr>
+            <w:tcW w:w="1417" w:type="dxa"/>
+          </w:tcPr>
+          <w:p>
+            <w:pPr>
+              <w:jc w:val="center"/>
+              <w:rPr>
+                <w:lang w:val="en-US"/>
+              </w:rPr>
+            </w:pPr>
+            <w:r>
+              <w:rPr>
+                <w:lang w:val="en-US"/>
+              </w:rPr>
+              <w:t>100</w:t>
+            </w:r>
+          </w:p>
+        </w:tc>
+      </w:tr>
+      <w:tr>
+        <w:tc>
+          <w:tcPr>
+            <w:tcW w:w="3041" w:type="dxa"/>
+          </w:tcPr>
+          <w:p>
+            <w:pPr>
+              <w:jc w:val="center"/>
+              <w:rPr>
+                <w:lang w:val="en-US"/>
+              </w:rPr>
+            </w:pPr>
+            <w:proofErr w:type="spellStart"/>
+            <w:r>
+              <w:rPr>
+                <w:b/>
+                <w:lang w:val="en-US"/>
+              </w:rPr>
+              <w:t>LetterHandler</w:t>
+            </w:r>
+            <w:proofErr w:type="spellEnd"/>
+          </w:p>
+        </w:tc>
+        <w:tc>
+          <w:tcPr>
+            <w:tcW w:w="1320" w:type="dxa"/>
+          </w:tcPr>
+          <w:p>
+            <w:pPr>
+              <w:jc w:val="center"/>
+              <w:rPr>
+                <w:lang w:val="en-US"/>
+              </w:rPr>
+            </w:pPr>
+            <w:r>
+              <w:rPr>
+                <w:lang w:val="en-US"/>
+              </w:rPr>
+              <w:t>5</w:t>
+            </w:r>
+          </w:p>
+        </w:tc>
+        <w:tc>
+          <w:tcPr>
+            <w:tcW w:w="1276" w:type="dxa"/>
+          </w:tcPr>
+          <w:p>
+            <w:pPr>
+              <w:jc w:val="center"/>
+              <w:rPr>
+                <w:lang w:val="en-US"/>
+              </w:rPr>
+            </w:pPr>
+            <w:r>
+              <w:rPr>
+                <w:lang w:val="en-US"/>
+              </w:rPr>
+              <w:t>10</w:t>
+            </w:r>
+          </w:p>
+        </w:tc>
+        <w:tc>
+          <w:tcPr>
+            <w:tcW w:w="1417" w:type="dxa"/>
+          </w:tcPr>
+          <w:p>
+            <w:pPr>
+              <w:jc w:val="center"/>
+              <w:rPr>
+                <w:lang w:val="en-US"/>
+              </w:rPr>
+            </w:pPr>
+            <w:r>
+              <w:rPr>
+                <w:lang w:val="en-US"/>
+              </w:rPr>
+              <w:t>63</w:t>
+            </w:r>
+          </w:p>
+        </w:tc>
+      </w:tr>
+      <w:tr>
+        <w:tc>
+          <w:tcPr>
+            <w:tcW w:w="3041" w:type="dxa"/>
+          </w:tcPr>
+          <w:p>
+            <w:pPr>
+              <w:jc w:val="center"/>
+              <w:rPr>
+                <w:lang w:val="en-US"/>
+              </w:rPr>
+            </w:pPr>
+            <w:proofErr w:type="spellStart"/>
+            <w:r>
+              <w:rPr>
+                <w:b/>
+                <w:lang w:val="en-US"/>
+              </w:rPr>
+              <w:t>CommandParser</w:t>
+            </w:r>
+            <w:proofErr w:type="spellEnd"/>
+          </w:p>
+        </w:tc>
+        <w:tc>
+          <w:tcPr>
+            <w:tcW w:w="1320" w:type="dxa"/>
+          </w:tcPr>
+          <w:p>
+            <w:pPr>
+              <w:jc w:val="center"/>
+              <w:rPr>
+                <w:lang w:val="en-US"/>
+              </w:rPr>
+            </w:pPr>
+            <w:r>
+              <w:rPr>
+                <w:lang w:val="en-US"/>
+              </w:rPr>
+              <w:t>1</w:t>
+            </w:r>
+          </w:p>
+        </w:tc>
+        <w:tc>
+          <w:tcPr>
+            <w:tcW w:w="1276" w:type="dxa"/>
+          </w:tcPr>
+          <w:p>
+            <w:pPr>
+              <w:jc w:val="center"/>
+              <w:rPr>
+                <w:lang w:val="en-US"/>
+              </w:rPr>
+            </w:pPr>
+            <w:r>
+              <w:rPr>
+                <w:lang w:val="en-US"/>
+              </w:rPr>
+              <w:t>3</w:t>
+            </w:r>
+          </w:p>
+        </w:tc>
+        <w:tc>
+          <w:tcPr>
+            <w:tcW w:w="1417" w:type="dxa"/>
+          </w:tcPr>
+          <w:p>
+            <w:pPr>
+              <w:jc w:val="center"/>
+              <w:rPr>
+                <w:lang w:val="en-US"/>
+              </w:rPr>
+            </w:pPr>
+            <w:r>
+              <w:rPr>
+                <w:lang w:val="en-US"/>
+              </w:rPr>
+              <w:t>63%</w:t>
+            </w:r>
+          </w:p>
+        </w:tc>
+      </w:tr>
+      <w:tr>
+        <w:tc>
+          <w:tcPr>
+            <w:tcW w:w="3041" w:type="dxa"/>
+          </w:tcPr>
+          <w:p>
+            <w:pPr>
+              <w:jc w:val="center"/>
+              <w:rPr>
+                <w:b/>
+                <w:lang w:val="en-US"/>
+              </w:rPr>
+            </w:pPr>
+            <w:proofErr w:type="spellStart"/>
+            <w:r>
+              <w:rPr>
+                <w:b/>
+                <w:lang w:val="en-US"/>
+              </w:rPr>
+              <w:t>HangmanMain</w:t>
+            </w:r>
+            <w:proofErr w:type="spellEnd"/>
+          </w:p>
+        </w:tc>
+        <w:tc>
+          <w:tcPr>
+            <w:tcW w:w="1320" w:type="dxa"/>
+          </w:tcPr>
+          <w:p>
+            <w:pPr>
+              <w:jc w:val="center"/>
+              <w:rPr>
+                <w:lang w:val="en-US"/>
+              </w:rPr>
+            </w:pPr>
+            <w:r>
+              <w:rPr>
+                <w:lang w:val="en-US"/>
+              </w:rPr>
+              <w:t>1</w:t>
+            </w:r>
+          </w:p>
+        </w:tc>
+        <w:tc>
+          <w:tcPr>
+            <w:tcW w:w="1276" w:type="dxa"/>
+          </w:tcPr>
+          <w:p>
+            <w:pPr>
+              <w:jc w:val="center"/>
+              <w:rPr>
+                <w:lang w:val="en-US"/>
+              </w:rPr>
+            </w:pPr>
+          </w:p>
+        </w:tc>
+        <w:tc>
+          <w:tcPr>
+            <w:tcW w:w="1417" w:type="dxa"/>
+          </w:tcPr>
+          <w:p>
+            <w:pPr>
+              <w:jc w:val="center"/>
+              <w:rPr>
+                <w:lang w:val="en-US"/>
+              </w:rPr>
+            </w:pPr>
+          </w:p>
+        </w:tc>
+      </w:tr>
+    </w:tbl>
+    <w:p>
+      <w:pPr>
+        <w:rPr>
+          <w:lang w:val="en-US"/>
+        </w:rPr>
       </w:pPr>
     </w:p>
     <w:p>
@@ -1432,7 +2544,7 @@
 </file>
 
 <file path=word/numbering.xml><?xml version="1.0" encoding="utf-8"?>
-<w:numbering xmlns:wpc="http://schemas.microsoft.com/office/word/2010/wordprocessingCanvas" xmlns:mc="http://schemas.openxmlformats.org/markup-compatibility/2006" xmlns:o="urn:schemas-microsoft-com:office:office" xmlns:r="http://schemas.openxmlformats.org/officeDocument/2006/relationships" xmlns:m="http://schemas.openxmlformats.org/officeDocument/2006/math" xmlns:v="urn:schemas-microsoft-com:vml" xmlns:wp14="http://schemas.microsoft.com/office/word/2010/wordprocessingDrawing" xmlns:wp="http://schemas.openxmlformats.org/drawingml/2006/wordprocessingDrawing" xmlns:w10="urn:schemas-microsoft-com:office:word" xmlns:w="http://schemas.openxmlformats.org/wordprocessingml/2006/main" xmlns:w14="http://schemas.microsoft.com/office/word/2010/wordml" xmlns:wpg="http://schemas.microsoft.com/office/word/2010/wordprocessingGroup" xmlns:wpi="http://schemas.microsoft.com/office/word/2010/wordprocessingInk" xmlns:wne="http://schemas.microsoft.com/office/word/2006/wordml" xmlns:wps="http://schemas.microsoft.com/office/word/2010/wordprocessingShape" mc:Ignorable="w14 wp14">
+<w:numbering xmlns:ve="http://schemas.openxmlformats.org/markup-compatibility/2006" xmlns:o="urn:schemas-microsoft-com:office:office" xmlns:r="http://schemas.openxmlformats.org/officeDocument/2006/relationships" xmlns:m="http://schemas.openxmlformats.org/officeDocument/2006/math" xmlns:v="urn:schemas-microsoft-com:vml" xmlns:wp="http://schemas.openxmlformats.org/drawingml/2006/wordprocessingDrawing" xmlns:w10="urn:schemas-microsoft-com:office:word" xmlns:w="http://schemas.openxmlformats.org/wordprocessingml/2006/main" xmlns:wne="http://schemas.microsoft.com/office/word/2006/wordml">
   <w:abstractNum w:abstractNumId="0">
     <w:nsid w:val="11B461B2"/>
     <w:multiLevelType w:val="hybridMultilevel"/>
@@ -1972,7 +3084,7 @@
 </file>
 
 <file path=word/styles.xml><?xml version="1.0" encoding="utf-8"?>
-<w:styles xmlns:mc="http://schemas.openxmlformats.org/markup-compatibility/2006" xmlns:r="http://schemas.openxmlformats.org/officeDocument/2006/relationships" xmlns:w="http://schemas.openxmlformats.org/wordprocessingml/2006/main" xmlns:w14="http://schemas.microsoft.com/office/word/2010/wordml" mc:Ignorable="w14">
+<w:styles xmlns:r="http://schemas.openxmlformats.org/officeDocument/2006/relationships" xmlns:w="http://schemas.openxmlformats.org/wordprocessingml/2006/main">
   <w:docDefaults>
     <w:rPrDefault>
       <w:rPr>
@@ -2143,6 +3255,7 @@
     <w:uiPriority w:val="99"/>
     <w:semiHidden/>
     <w:unhideWhenUsed/>
+    <w:qFormat/>
     <w:tblPr>
       <w:tblInd w:w="0" w:type="dxa"/>
       <w:tblCellMar>
@@ -2216,6 +3329,29 @@
       <w:color w:val="0000FF"/>
       <w:u w:val="single"/>
     </w:rPr>
+  </w:style>
+  <w:style w:type="table" w:styleId="TableGrid">
+    <w:name w:val="Table Grid"/>
+    <w:basedOn w:val="TableNormal"/>
+    <w:uiPriority w:val="59"/>
+    <w:rsid w:val="00F134DD"/>
+    <w:tblPr>
+      <w:tblInd w:w="0" w:type="dxa"/>
+      <w:tblBorders>
+        <w:top w:val="single" w:sz="4" w:space="0" w:color="auto"/>
+        <w:left w:val="single" w:sz="4" w:space="0" w:color="auto"/>
+        <w:bottom w:val="single" w:sz="4" w:space="0" w:color="auto"/>
+        <w:right w:val="single" w:sz="4" w:space="0" w:color="auto"/>
+        <w:insideH w:val="single" w:sz="4" w:space="0" w:color="auto"/>
+        <w:insideV w:val="single" w:sz="4" w:space="0" w:color="auto"/>
+      </w:tblBorders>
+      <w:tblCellMar>
+        <w:top w:w="0" w:type="dxa"/>
+        <w:left w:w="108" w:type="dxa"/>
+        <w:bottom w:w="0" w:type="dxa"/>
+        <w:right w:w="108" w:type="dxa"/>
+      </w:tblCellMar>
+    </w:tblPr>
   </w:style>
 </w:styles>
 </file>

</xml_diff>

<commit_message>
Corrected numbering style in documentation. Removed duplicate sentences in part Renaming.
</commit_message>
<xml_diff>
--- a/HangmanDocumentation.docx
+++ b/HangmanDocumentation.docx
@@ -9,14 +9,6 @@
           <w:lang w:val="en-US"/>
         </w:rPr>
       </w:pPr>
-    </w:p>
-    <w:p>
-      <w:pPr>
-        <w:pStyle w:val="Title"/>
-        <w:rPr>
-          <w:lang w:val="en-US"/>
-        </w:rPr>
-      </w:pPr>
       <w:r>
         <w:rPr>
           <w:lang w:val="en-US"/>
@@ -1252,12 +1244,1666 @@
     <w:p>
       <w:pPr>
         <w:pStyle w:val="ListParagraph"/>
+        <w:numPr>
+          <w:ilvl w:val="1"/>
+          <w:numId w:val="2"/>
+        </w:numPr>
+      </w:pPr>
+      <w:r>
+        <w:rPr>
+          <w:lang w:val="en-US"/>
+        </w:rPr>
+        <w:t>In</w:t>
+      </w:r>
+      <w:r>
+        <w:rPr>
+          <w:lang w:val="en-US"/>
+        </w:rPr>
+        <w:t xml:space="preserve"> class </w:t>
+      </w:r>
+      <w:proofErr w:type="spellStart"/>
+      <w:r>
+        <w:rPr>
+          <w:b/>
+          <w:lang w:val="en-US"/>
+        </w:rPr>
+        <w:t>ScoreManager</w:t>
+      </w:r>
+      <w:proofErr w:type="spellEnd"/>
+      <w:r>
+        <w:rPr>
+          <w:b/>
+          <w:lang w:val="en-US"/>
+        </w:rPr>
+        <w:t xml:space="preserve">: </w:t>
+      </w:r>
+      <w:r>
+        <w:rPr>
+          <w:b/>
+          <w:lang w:val="en-US"/>
+        </w:rPr>
+        <w:t>MAX_NUMBER_OF_PLAYERS</w:t>
+      </w:r>
+      <w:r>
+        <w:rPr>
+          <w:lang w:val="en-US"/>
+        </w:rPr>
+        <w:sym w:font="Wingdings" w:char="F0E0"/>
+      </w:r>
+      <w:proofErr w:type="spellStart"/>
+      <w:r>
+        <w:rPr>
+          <w:b/>
+          <w:lang w:val="en-US"/>
+        </w:rPr>
+        <w:t>MaxNumberOf</w:t>
+      </w:r>
+      <w:r>
+        <w:rPr>
+          <w:b/>
+          <w:lang w:val="en-US"/>
+        </w:rPr>
+        <w:t>Players</w:t>
+      </w:r>
+      <w:proofErr w:type="spellEnd"/>
+    </w:p>
+    <w:p>
+      <w:pPr>
+        <w:pStyle w:val="ListParagraph"/>
+        <w:ind w:left="1080"/>
+      </w:pPr>
+    </w:p>
+    <w:p>
+      <w:pPr>
+        <w:pStyle w:val="ListParagraph"/>
+        <w:numPr>
+          <w:ilvl w:val="0"/>
+          <w:numId w:val="2"/>
+        </w:numPr>
+        <w:spacing w:before="120" w:after="120"/>
+        <w:jc w:val="both"/>
+        <w:rPr>
+          <w:lang w:val="en-US"/>
+        </w:rPr>
+      </w:pPr>
+      <w:r>
+        <w:rPr>
+          <w:lang w:val="en-US"/>
+        </w:rPr>
+        <w:t xml:space="preserve">Introduced constant </w:t>
+      </w:r>
+      <w:proofErr w:type="spellStart"/>
+      <w:r>
+        <w:rPr>
+          <w:b/>
+          <w:lang w:val="en-US"/>
+        </w:rPr>
+        <w:t>MaxNumberO</w:t>
+      </w:r>
+      <w:r>
+        <w:rPr>
+          <w:b/>
+          <w:lang w:val="en-US"/>
+        </w:rPr>
+        <w:t>f</w:t>
+      </w:r>
+      <w:r>
+        <w:rPr>
+          <w:b/>
+          <w:lang w:val="en-US"/>
+        </w:rPr>
+        <w:t>Players</w:t>
+      </w:r>
+      <w:proofErr w:type="spellEnd"/>
+    </w:p>
+    <w:p>
+      <w:pPr>
+        <w:numPr>
+          <w:ilvl w:val="0"/>
+          <w:numId w:val="2"/>
+        </w:numPr>
+        <w:spacing w:before="120" w:after="120"/>
+        <w:jc w:val="both"/>
+      </w:pPr>
+      <w:r>
+        <w:t>Extracted</w:t>
+      </w:r>
+      <w:r>
+        <w:t xml:space="preserve"> method</w:t>
+      </w:r>
+      <w:r>
+        <w:rPr>
+          <w:lang w:val="en-US"/>
+        </w:rPr>
+        <w:t>s</w:t>
+      </w:r>
+      <w:r>
+        <w:t xml:space="preserve"> </w:t>
+      </w:r>
+      <w:r>
+        <w:rPr>
+          <w:b/>
+          <w:noProof/>
+          <w:lang w:val="en-US"/>
+        </w:rPr>
+        <w:t>ParseCommand</w:t>
+      </w:r>
+      <w:r>
+        <w:rPr>
+          <w:b/>
+          <w:noProof/>
+        </w:rPr>
+        <w:t>()</w:t>
+      </w:r>
+      <w:r>
+        <w:rPr>
+          <w:b/>
+          <w:noProof/>
+          <w:lang w:val="en-US"/>
+        </w:rPr>
+        <w:t xml:space="preserve"> </w:t>
+      </w:r>
+      <w:r>
+        <w:rPr>
+          <w:noProof/>
+          <w:lang w:val="en-US"/>
+        </w:rPr>
+        <w:t>and</w:t>
+      </w:r>
+      <w:r>
+        <w:rPr>
+          <w:b/>
+          <w:noProof/>
+          <w:lang w:val="en-US"/>
+        </w:rPr>
+        <w:t xml:space="preserve"> ExecuteCommand</w:t>
+      </w:r>
+      <w:r>
+        <w:rPr>
+          <w:b/>
+          <w:noProof/>
+        </w:rPr>
+        <w:t>()</w:t>
+      </w:r>
+      <w:r>
+        <w:t xml:space="preserve"> from the </w:t>
+      </w:r>
+      <w:r>
+        <w:rPr>
+          <w:b/>
+          <w:noProof/>
+        </w:rPr>
+        <w:t>Main()</w:t>
+      </w:r>
+      <w:r>
+        <w:rPr>
+          <w:b/>
+          <w:noProof/>
+          <w:lang w:val="en-US"/>
+        </w:rPr>
+        <w:t xml:space="preserve"> </w:t>
+      </w:r>
+      <w:r>
+        <w:t>method</w:t>
+      </w:r>
+      <w:r>
+        <w:rPr>
+          <w:b/>
+          <w:noProof/>
+          <w:lang w:val="en-US"/>
+        </w:rPr>
+        <w:t xml:space="preserve"> </w:t>
+      </w:r>
+      <w:r>
+        <w:rPr>
+          <w:noProof/>
+          <w:lang w:val="en-US"/>
+        </w:rPr>
+        <w:t xml:space="preserve">and </w:t>
+      </w:r>
+      <w:r>
+        <w:rPr>
+          <w:noProof/>
+          <w:lang w:val="en-US"/>
+        </w:rPr>
+        <w:t>moved</w:t>
+      </w:r>
+      <w:r>
+        <w:rPr>
+          <w:noProof/>
+          <w:lang w:val="en-US"/>
+        </w:rPr>
+        <w:t xml:space="preserve"> them to</w:t>
+      </w:r>
+      <w:r>
+        <w:rPr>
+          <w:noProof/>
+          <w:lang w:val="en-US"/>
+        </w:rPr>
+        <w:t xml:space="preserve"> the </w:t>
+      </w:r>
+      <w:r>
+        <w:rPr>
+          <w:b/>
+          <w:noProof/>
+          <w:lang w:val="en-US"/>
+        </w:rPr>
+        <w:t>CommandManager</w:t>
+      </w:r>
+      <w:r>
+        <w:rPr>
+          <w:noProof/>
+          <w:lang w:val="en-US"/>
+        </w:rPr>
+        <w:t xml:space="preserve"> class</w:t>
+      </w:r>
+      <w:r>
+        <w:t>.</w:t>
+      </w:r>
+      <w:bookmarkStart w:id="0" w:name="_GoBack"/>
+      <w:bookmarkEnd w:id="0"/>
+    </w:p>
+    <w:p>
+      <w:pPr>
+        <w:numPr>
+          <w:ilvl w:val="0"/>
+          <w:numId w:val="2"/>
+        </w:numPr>
+        <w:spacing w:before="120" w:after="120"/>
+        <w:jc w:val="both"/>
+      </w:pPr>
+      <w:r>
+        <w:rPr>
+          <w:lang w:val="en-US"/>
+        </w:rPr>
+        <w:t xml:space="preserve">Removed variable </w:t>
+      </w:r>
+      <w:r>
+        <w:rPr>
+          <w:b/>
+          <w:lang w:val="en-US"/>
+        </w:rPr>
+        <w:t>m</w:t>
+      </w:r>
+      <w:r>
+        <w:rPr>
+          <w:lang w:val="en-US"/>
+        </w:rPr>
+        <w:t xml:space="preserve">, responsible for the health state of the player, and replaced it with variable </w:t>
+      </w:r>
+      <w:r>
+        <w:rPr>
+          <w:b/>
+          <w:lang w:val="en-US"/>
+        </w:rPr>
+        <w:t xml:space="preserve">mistakes </w:t>
+      </w:r>
+      <w:r>
+        <w:rPr>
+          <w:lang w:val="en-US"/>
+        </w:rPr>
+        <w:t xml:space="preserve">in </w:t>
+      </w:r>
+      <w:r>
+        <w:rPr>
+          <w:b/>
+          <w:lang w:val="en-US"/>
+        </w:rPr>
+        <w:t>Game</w:t>
+      </w:r>
+      <w:r>
+        <w:rPr>
+          <w:lang w:val="en-US"/>
+        </w:rPr>
+        <w:t xml:space="preserve"> class, since the implementation requires this functionality.</w:t>
+      </w:r>
+    </w:p>
+    <w:p>
+      <w:pPr>
+        <w:numPr>
+          <w:ilvl w:val="0"/>
+          <w:numId w:val="2"/>
+        </w:numPr>
+        <w:spacing w:before="120" w:after="120"/>
+        <w:jc w:val="both"/>
+        <w:rPr>
+          <w:b/>
+          <w:highlight w:val="white"/>
+          <w:lang w:val="en-US"/>
+        </w:rPr>
+      </w:pPr>
+      <w:r>
+        <w:rPr>
+          <w:lang w:val="en-US"/>
+        </w:rPr>
+        <w:t xml:space="preserve">In the original code </w:t>
+      </w:r>
+      <w:r>
+        <w:rPr>
+          <w:lang w:val="en-US"/>
+        </w:rPr>
+        <w:t xml:space="preserve">user-friendly messages </w:t>
+      </w:r>
+      <w:r>
+        <w:rPr>
+          <w:lang w:val="en-US"/>
+        </w:rPr>
+        <w:t>were missing</w:t>
+      </w:r>
+      <w:r>
+        <w:rPr>
+          <w:lang w:val="en-US"/>
+        </w:rPr>
+        <w:t xml:space="preserve"> and also some</w:t>
+      </w:r>
+      <w:r>
+        <w:rPr>
+          <w:lang w:val="en-US"/>
+        </w:rPr>
+        <w:t xml:space="preserve"> required in the p</w:t>
+      </w:r>
+      <w:r>
+        <w:rPr>
+          <w:lang w:val="en-US"/>
+        </w:rPr>
+        <w:t>roject documentation</w:t>
+      </w:r>
+      <w:r>
+        <w:rPr>
+          <w:lang w:val="en-US"/>
+        </w:rPr>
+        <w:t>. So a</w:t>
+      </w:r>
+      <w:r>
+        <w:rPr>
+          <w:lang w:val="en-US"/>
+        </w:rPr>
+        <w:t xml:space="preserve"> class </w:t>
+      </w:r>
+      <w:proofErr w:type="spellStart"/>
+      <w:r>
+        <w:rPr>
+          <w:b/>
+          <w:lang w:val="en-US"/>
+        </w:rPr>
+        <w:t>ConsoleRenderer</w:t>
+      </w:r>
+      <w:proofErr w:type="spellEnd"/>
+      <w:r>
+        <w:rPr>
+          <w:lang w:val="en-US"/>
+        </w:rPr>
+        <w:t xml:space="preserve"> </w:t>
+      </w:r>
+      <w:r>
+        <w:rPr>
+          <w:lang w:val="en-US"/>
+        </w:rPr>
+        <w:t xml:space="preserve">was created. It </w:t>
+      </w:r>
+      <w:r>
+        <w:rPr>
+          <w:lang w:val="en-US"/>
+        </w:rPr>
+        <w:t>is responsible for all messages prin</w:t>
+      </w:r>
+      <w:r>
+        <w:rPr>
+          <w:lang w:val="en-US"/>
+        </w:rPr>
+        <w:t>ted on the console, i.e.</w:t>
+      </w:r>
+      <w:r>
+        <w:rPr>
+          <w:lang w:val="en-US"/>
+        </w:rPr>
+        <w:t xml:space="preserve"> </w:t>
+      </w:r>
+      <w:proofErr w:type="spellStart"/>
+      <w:r>
+        <w:rPr>
+          <w:b/>
+          <w:lang w:val="en-US"/>
+        </w:rPr>
+        <w:t>PrintWelcomeMessage</w:t>
+      </w:r>
+      <w:proofErr w:type="spellEnd"/>
+      <w:r>
+        <w:rPr>
+          <w:b/>
+          <w:lang w:val="en-US"/>
+        </w:rPr>
+        <w:t>()</w:t>
+      </w:r>
+      <w:r>
+        <w:rPr>
+          <w:lang w:val="en-US"/>
+        </w:rPr>
+        <w:t xml:space="preserve">, </w:t>
+      </w:r>
+      <w:proofErr w:type="spellStart"/>
+      <w:r>
+        <w:rPr>
+          <w:b/>
+          <w:lang w:val="en-US"/>
+        </w:rPr>
+        <w:t>PrintExitMessage</w:t>
+      </w:r>
+      <w:proofErr w:type="spellEnd"/>
+      <w:r>
+        <w:rPr>
+          <w:b/>
+          <w:lang w:val="en-US"/>
+        </w:rPr>
+        <w:t>().</w:t>
+      </w:r>
+    </w:p>
+    <w:p>
+      <w:pPr>
+        <w:pStyle w:val="ListParagraph"/>
+        <w:numPr>
+          <w:ilvl w:val="0"/>
+          <w:numId w:val="2"/>
+        </w:numPr>
+        <w:rPr>
+          <w:b/>
+        </w:rPr>
+      </w:pPr>
+      <w:r>
+        <w:rPr>
+          <w:highlight w:val="white"/>
+          <w:lang w:val="en-US"/>
+        </w:rPr>
+        <w:t>Added method</w:t>
+      </w:r>
+      <w:r>
+        <w:rPr>
+          <w:b/>
+          <w:highlight w:val="white"/>
+          <w:lang w:val="en-US"/>
+        </w:rPr>
+        <w:t xml:space="preserve"> </w:t>
+      </w:r>
+      <w:r>
+        <w:rPr>
+          <w:b/>
+          <w:highlight w:val="white"/>
+        </w:rPr>
+        <w:t>PrintRepeatingLetterMessag</w:t>
+      </w:r>
+      <w:r>
+        <w:rPr>
+          <w:b/>
+          <w:color w:val="000000"/>
+          <w:highlight w:val="white"/>
+        </w:rPr>
+        <w:t>e(</w:t>
+      </w:r>
+      <w:r>
+        <w:rPr>
+          <w:b/>
+          <w:highlight w:val="white"/>
+        </w:rPr>
+        <w:t>char guessedLette</w:t>
+      </w:r>
+      <w:r>
+        <w:rPr>
+          <w:b/>
+          <w:color w:val="000000"/>
+          <w:highlight w:val="white"/>
+        </w:rPr>
+        <w:t>r</w:t>
+      </w:r>
+      <w:r>
+        <w:rPr>
+          <w:b/>
+          <w:color w:val="000000"/>
+          <w:highlight w:val="white"/>
+          <w:lang w:val="en-US"/>
+        </w:rPr>
+        <w:t>)</w:t>
+      </w:r>
+      <w:r>
+        <w:rPr>
+          <w:b/>
+          <w:color w:val="000000"/>
+          <w:lang w:val="en-US"/>
+        </w:rPr>
+        <w:t xml:space="preserve"> - </w:t>
+      </w:r>
+      <w:r>
+        <w:rPr>
+          <w:color w:val="000000"/>
+          <w:lang w:val="en-US"/>
+        </w:rPr>
+        <w:t xml:space="preserve">to print a message if the entered </w:t>
+      </w:r>
+      <w:r>
+        <w:rPr>
+          <w:color w:val="000000"/>
+          <w:lang w:val="en-US"/>
+        </w:rPr>
+        <w:t>letter</w:t>
+      </w:r>
+      <w:r>
+        <w:rPr>
+          <w:color w:val="000000"/>
+          <w:lang w:val="en-US"/>
+        </w:rPr>
+        <w:t xml:space="preserve"> has already been used. This functionality is not considered in the project documentation</w:t>
+      </w:r>
+      <w:r>
+        <w:rPr>
+          <w:b/>
+          <w:color w:val="000000"/>
+          <w:lang w:val="en-US"/>
+        </w:rPr>
+        <w:t>.</w:t>
+      </w:r>
+    </w:p>
+    <w:p>
+      <w:pPr>
+        <w:pStyle w:val="ListParagraph"/>
+        <w:numPr>
+          <w:ilvl w:val="0"/>
+          <w:numId w:val="2"/>
+        </w:numPr>
+        <w:rPr>
+          <w:b/>
+        </w:rPr>
+      </w:pPr>
+      <w:r>
+        <w:rPr>
+          <w:color w:val="000000"/>
+          <w:lang w:val="en-US"/>
+        </w:rPr>
+        <w:t xml:space="preserve">Changed </w:t>
+      </w:r>
+      <w:r>
+        <w:rPr>
+          <w:b/>
+          <w:color w:val="000000"/>
+          <w:lang w:val="en-US"/>
+        </w:rPr>
+        <w:t>Game</w:t>
+      </w:r>
+      <w:r>
+        <w:rPr>
+          <w:color w:val="000000"/>
+          <w:lang w:val="en-US"/>
+        </w:rPr>
+        <w:t xml:space="preserve">, </w:t>
+      </w:r>
+      <w:r>
+        <w:rPr>
+          <w:b/>
+          <w:color w:val="000000"/>
+          <w:lang w:val="en-US"/>
+        </w:rPr>
+        <w:t>Letter Handler</w:t>
+      </w:r>
+      <w:r>
+        <w:rPr>
+          <w:color w:val="000000"/>
+          <w:lang w:val="en-US"/>
+        </w:rPr>
+        <w:t xml:space="preserve">, and </w:t>
+      </w:r>
+      <w:r>
+        <w:rPr>
+          <w:b/>
+          <w:color w:val="000000"/>
+          <w:lang w:val="en-US"/>
+        </w:rPr>
+        <w:t>Score Manager</w:t>
+      </w:r>
+      <w:r>
+        <w:rPr>
+          <w:color w:val="000000"/>
+          <w:lang w:val="en-US"/>
+        </w:rPr>
+        <w:t xml:space="preserve"> to instance classes.</w:t>
+      </w:r>
+    </w:p>
+    <w:p>
+      <w:pPr>
+        <w:pStyle w:val="ListParagraph"/>
+        <w:numPr>
+          <w:ilvl w:val="0"/>
+          <w:numId w:val="2"/>
+        </w:numPr>
+        <w:rPr>
+          <w:b/>
+        </w:rPr>
+      </w:pPr>
+      <w:r>
+        <w:rPr>
+          <w:color w:val="000000"/>
+          <w:lang w:val="en-US"/>
+        </w:rPr>
+        <w:t xml:space="preserve"> Moved </w:t>
+      </w:r>
+      <w:proofErr w:type="spellStart"/>
+      <w:r>
+        <w:rPr>
+          <w:b/>
+          <w:color w:val="000000"/>
+          <w:lang w:val="en-US"/>
+        </w:rPr>
+        <w:t>ExecuteCommand</w:t>
+      </w:r>
+      <w:proofErr w:type="spellEnd"/>
+      <w:r>
+        <w:rPr>
+          <w:color w:val="000000"/>
+          <w:lang w:val="en-US"/>
+        </w:rPr>
+        <w:t xml:space="preserve"> from the </w:t>
+      </w:r>
+      <w:proofErr w:type="spellStart"/>
+      <w:r>
+        <w:rPr>
+          <w:b/>
+          <w:color w:val="000000"/>
+          <w:lang w:val="en-US"/>
+        </w:rPr>
+        <w:t>CommandManager</w:t>
+      </w:r>
+      <w:proofErr w:type="spellEnd"/>
+      <w:r>
+        <w:rPr>
+          <w:color w:val="000000"/>
+          <w:lang w:val="en-US"/>
+        </w:rPr>
+        <w:t xml:space="preserve"> to </w:t>
+      </w:r>
+      <w:r>
+        <w:rPr>
+          <w:b/>
+          <w:color w:val="000000"/>
+          <w:lang w:val="en-US"/>
+        </w:rPr>
+        <w:t>Game</w:t>
+      </w:r>
+      <w:r>
+        <w:rPr>
+          <w:color w:val="000000"/>
+          <w:lang w:val="en-US"/>
+        </w:rPr>
+        <w:t>, because of the dependencies to the methods and instances in Game</w:t>
+      </w:r>
+    </w:p>
+    <w:p>
+      <w:pPr>
+        <w:pStyle w:val="ListParagraph"/>
+        <w:numPr>
+          <w:ilvl w:val="0"/>
+          <w:numId w:val="2"/>
+        </w:numPr>
+        <w:rPr>
+          <w:b/>
+        </w:rPr>
+      </w:pPr>
+      <w:r>
+        <w:rPr>
+          <w:color w:val="000000"/>
+          <w:lang w:val="en-US"/>
+        </w:rPr>
+        <w:t xml:space="preserve">Renamed the class </w:t>
+      </w:r>
+      <w:proofErr w:type="spellStart"/>
+      <w:r>
+        <w:rPr>
+          <w:b/>
+          <w:color w:val="000000"/>
+          <w:lang w:val="en-US"/>
+        </w:rPr>
+        <w:t>CommandManager</w:t>
+      </w:r>
+      <w:proofErr w:type="spellEnd"/>
+      <w:r>
+        <w:rPr>
+          <w:color w:val="000000"/>
+          <w:lang w:val="en-US"/>
+        </w:rPr>
+        <w:t xml:space="preserve"> to </w:t>
+      </w:r>
+      <w:proofErr w:type="spellStart"/>
+      <w:r>
+        <w:rPr>
+          <w:b/>
+          <w:color w:val="000000"/>
+          <w:lang w:val="en-US"/>
+        </w:rPr>
+        <w:t>CommandParserer</w:t>
+      </w:r>
+      <w:proofErr w:type="spellEnd"/>
+      <w:r>
+        <w:rPr>
+          <w:color w:val="000000"/>
+          <w:lang w:val="en-US"/>
+        </w:rPr>
+        <w:t xml:space="preserve"> to reflect the change in the functionality</w:t>
+      </w:r>
+    </w:p>
+    <w:p>
+      <w:pPr>
+        <w:pStyle w:val="ListParagraph"/>
+        <w:numPr>
+          <w:ilvl w:val="0"/>
+          <w:numId w:val="2"/>
+        </w:numPr>
+        <w:rPr>
+          <w:b/>
+        </w:rPr>
+      </w:pPr>
+      <w:r>
+        <w:rPr>
+          <w:color w:val="000000"/>
+          <w:lang w:val="en-US"/>
+        </w:rPr>
+        <w:t xml:space="preserve">Added  </w:t>
+      </w:r>
+      <w:r>
+        <w:rPr>
+          <w:color w:val="000000"/>
+          <w:lang w:val="en-US"/>
+        </w:rPr>
+        <w:t xml:space="preserve">an additional message to be displayed in </w:t>
+      </w:r>
+      <w:proofErr w:type="spellStart"/>
+      <w:r>
+        <w:rPr>
+          <w:b/>
+          <w:color w:val="000000"/>
+          <w:lang w:val="en-US"/>
+        </w:rPr>
+        <w:t>Console.Renderer</w:t>
+      </w:r>
+      <w:proofErr w:type="spellEnd"/>
+      <w:r>
+        <w:rPr>
+          <w:b/>
+          <w:color w:val="000000"/>
+          <w:lang w:val="en-US"/>
+        </w:rPr>
+        <w:t xml:space="preserve"> </w:t>
+      </w:r>
+      <w:proofErr w:type="spellStart"/>
+      <w:r>
+        <w:rPr>
+          <w:b/>
+          <w:color w:val="000000"/>
+          <w:lang w:val="en-US"/>
+        </w:rPr>
+        <w:t>PrintScoreboard</w:t>
+      </w:r>
+      <w:proofErr w:type="spellEnd"/>
+      <w:r>
+        <w:rPr>
+          <w:b/>
+          <w:color w:val="000000"/>
+          <w:lang w:val="en-US"/>
+        </w:rPr>
+        <w:t>()</w:t>
+      </w:r>
+      <w:r>
+        <w:rPr>
+          <w:color w:val="000000"/>
+          <w:lang w:val="en-US"/>
+        </w:rPr>
+        <w:t xml:space="preserve"> when no records are found in the scoreboard yet</w:t>
+      </w:r>
+    </w:p>
+    <w:p>
+      <w:pPr>
+        <w:pStyle w:val="ListParagraph"/>
+        <w:numPr>
+          <w:ilvl w:val="0"/>
+          <w:numId w:val="2"/>
+        </w:numPr>
+        <w:rPr>
+          <w:b/>
+        </w:rPr>
+      </w:pPr>
+      <w:r>
+        <w:rPr>
+          <w:color w:val="000000"/>
+          <w:lang w:val="en-US"/>
+        </w:rPr>
+        <w:t>Added constructor for</w:t>
+      </w:r>
+      <w:r>
+        <w:rPr>
+          <w:b/>
+          <w:color w:val="000000"/>
+          <w:lang w:val="en-US"/>
+        </w:rPr>
+        <w:t xml:space="preserve"> </w:t>
+      </w:r>
+      <w:proofErr w:type="spellStart"/>
+      <w:r>
+        <w:rPr>
+          <w:b/>
+          <w:color w:val="000000"/>
+          <w:lang w:val="en-US"/>
+        </w:rPr>
+        <w:t>LetterHandler</w:t>
+      </w:r>
+      <w:proofErr w:type="spellEnd"/>
+      <w:r>
+        <w:rPr>
+          <w:color w:val="000000"/>
+          <w:lang w:val="en-US"/>
+        </w:rPr>
+        <w:t xml:space="preserve"> to take the randomly assigned word as an argument and r</w:t>
+      </w:r>
+      <w:r>
+        <w:rPr>
+          <w:color w:val="000000"/>
+          <w:lang w:val="en-US"/>
+        </w:rPr>
+        <w:t xml:space="preserve">emoved the randomly assigned word from the arguments in the functions in the </w:t>
+      </w:r>
+      <w:proofErr w:type="spellStart"/>
+      <w:r>
+        <w:rPr>
+          <w:b/>
+          <w:color w:val="000000"/>
+          <w:lang w:val="en-US"/>
+        </w:rPr>
+        <w:t>letterHandler</w:t>
+      </w:r>
+      <w:proofErr w:type="spellEnd"/>
+    </w:p>
+    <w:p>
+      <w:pPr>
+        <w:pStyle w:val="ListParagraph"/>
+        <w:numPr>
+          <w:ilvl w:val="0"/>
+          <w:numId w:val="2"/>
+        </w:numPr>
+        <w:spacing w:before="120" w:after="120"/>
+        <w:jc w:val="both"/>
+        <w:rPr>
+          <w:lang w:val="en-US"/>
+        </w:rPr>
+      </w:pPr>
+      <w:r>
+        <w:rPr>
+          <w:lang w:val="en-US"/>
+        </w:rPr>
+        <w:t xml:space="preserve">Implemented methods </w:t>
+      </w:r>
+      <w:proofErr w:type="spellStart"/>
+      <w:r>
+        <w:rPr>
+          <w:b/>
+          <w:lang w:val="en-US"/>
+        </w:rPr>
+        <w:t>GetRevealedLetter</w:t>
+      </w:r>
+      <w:proofErr w:type="spellEnd"/>
+      <w:r>
+        <w:rPr>
+          <w:b/>
+          <w:lang w:val="en-US"/>
+        </w:rPr>
+        <w:t>()</w:t>
+      </w:r>
+      <w:r>
+        <w:rPr>
+          <w:lang w:val="en-US"/>
+        </w:rPr>
+        <w:t xml:space="preserve">, </w:t>
+      </w:r>
+      <w:proofErr w:type="spellStart"/>
+      <w:r>
+        <w:rPr>
+          <w:b/>
+          <w:lang w:val="en-US"/>
+        </w:rPr>
+        <w:t>RevealLetter</w:t>
+      </w:r>
+      <w:proofErr w:type="spellEnd"/>
+      <w:r>
+        <w:rPr>
+          <w:b/>
+          <w:lang w:val="en-US"/>
+        </w:rPr>
+        <w:t>()</w:t>
+      </w:r>
+      <w:r>
+        <w:rPr>
+          <w:lang w:val="en-US"/>
+        </w:rPr>
+        <w:t xml:space="preserve">, </w:t>
+      </w:r>
+      <w:proofErr w:type="spellStart"/>
+      <w:r>
+        <w:rPr>
+          <w:b/>
+          <w:lang w:val="en-US"/>
+        </w:rPr>
+        <w:t>HandleLetterGuess</w:t>
+      </w:r>
+      <w:proofErr w:type="spellEnd"/>
+      <w:r>
+        <w:rPr>
+          <w:b/>
+          <w:lang w:val="en-US"/>
+        </w:rPr>
+        <w:t>()</w:t>
+      </w:r>
+      <w:r>
+        <w:rPr>
+          <w:lang w:val="en-US"/>
+        </w:rPr>
+        <w:t xml:space="preserve">, </w:t>
+      </w:r>
+      <w:proofErr w:type="spellStart"/>
+      <w:r>
+        <w:rPr>
+          <w:b/>
+          <w:lang w:val="en-US"/>
+        </w:rPr>
+        <w:t>FillLetter</w:t>
+      </w:r>
+      <w:proofErr w:type="spellEnd"/>
+      <w:r>
+        <w:rPr>
+          <w:b/>
+          <w:lang w:val="en-US"/>
+        </w:rPr>
+        <w:t>()</w:t>
+      </w:r>
+      <w:r>
+        <w:rPr>
+          <w:lang w:val="en-US"/>
+        </w:rPr>
+        <w:t xml:space="preserve"> in </w:t>
+      </w:r>
+      <w:r>
+        <w:rPr>
+          <w:lang w:val="en-US"/>
+        </w:rPr>
+        <w:t xml:space="preserve">class </w:t>
+      </w:r>
+      <w:proofErr w:type="spellStart"/>
+      <w:r>
+        <w:rPr>
+          <w:b/>
+          <w:lang w:val="en-US"/>
+        </w:rPr>
+        <w:t>LetterHandler</w:t>
+      </w:r>
+      <w:proofErr w:type="spellEnd"/>
+    </w:p>
+    <w:p>
+      <w:pPr>
+        <w:pStyle w:val="ListParagraph"/>
+        <w:numPr>
+          <w:ilvl w:val="0"/>
+          <w:numId w:val="2"/>
+        </w:numPr>
+        <w:spacing w:before="120" w:after="120"/>
+        <w:jc w:val="both"/>
+        <w:rPr>
+          <w:lang w:val="en-US"/>
+        </w:rPr>
+      </w:pPr>
+      <w:r>
+        <w:rPr>
+          <w:lang w:val="en-US"/>
+        </w:rPr>
+        <w:t xml:space="preserve">Applied a fix in </w:t>
+      </w:r>
+      <w:proofErr w:type="spellStart"/>
+      <w:r>
+        <w:rPr>
+          <w:b/>
+          <w:lang w:val="en-US"/>
+        </w:rPr>
+        <w:t>GenerateBlankWord</w:t>
+      </w:r>
+      <w:proofErr w:type="spellEnd"/>
+      <w:r>
+        <w:rPr>
+          <w:b/>
+          <w:lang w:val="en-US"/>
+        </w:rPr>
+        <w:t xml:space="preserve">() </w:t>
+      </w:r>
+      <w:r>
+        <w:rPr>
+          <w:lang w:val="en-US"/>
+        </w:rPr>
+        <w:t>t</w:t>
+      </w:r>
+      <w:r>
+        <w:rPr>
+          <w:lang w:val="en-US"/>
+        </w:rPr>
+        <w:t>o generate the blank wor</w:t>
+      </w:r>
+      <w:r>
+        <w:rPr>
+          <w:lang w:val="en-US"/>
+        </w:rPr>
+        <w:t>d</w:t>
+      </w:r>
+      <w:r>
+        <w:rPr>
+          <w:lang w:val="en-US"/>
+        </w:rPr>
+        <w:t xml:space="preserve"> without space separators. Added a private method in </w:t>
+      </w:r>
+      <w:proofErr w:type="spellStart"/>
+      <w:r>
+        <w:rPr>
+          <w:b/>
+          <w:lang w:val="en-US"/>
+        </w:rPr>
+        <w:t>ConsoleRenderer</w:t>
+      </w:r>
+      <w:proofErr w:type="spellEnd"/>
+      <w:r>
+        <w:rPr>
+          <w:lang w:val="en-US"/>
+        </w:rPr>
+        <w:t xml:space="preserve"> to display all words separated by spaces.</w:t>
+      </w:r>
+    </w:p>
+    <w:p>
+      <w:pPr>
+        <w:pStyle w:val="ListParagraph"/>
+        <w:numPr>
+          <w:ilvl w:val="0"/>
+          <w:numId w:val="2"/>
+        </w:numPr>
+        <w:spacing w:before="120" w:after="120"/>
+        <w:jc w:val="both"/>
+        <w:rPr>
+          <w:lang w:val="en-US"/>
+        </w:rPr>
+      </w:pPr>
+      <w:r>
+        <w:rPr>
+          <w:lang w:val="en-US"/>
+        </w:rPr>
+        <w:t xml:space="preserve">Applied fixed in the unit tests for the </w:t>
+      </w:r>
+      <w:proofErr w:type="spellStart"/>
+      <w:r>
+        <w:rPr>
+          <w:b/>
+          <w:lang w:val="en-US"/>
+        </w:rPr>
+        <w:t>ConsoleRenderer</w:t>
+      </w:r>
+      <w:proofErr w:type="spellEnd"/>
+      <w:r>
+        <w:rPr>
+          <w:lang w:val="en-US"/>
+        </w:rPr>
+        <w:t xml:space="preserve"> to reflect the change in the expected input because the words are now passed without the space separators</w:t>
+      </w:r>
+    </w:p>
+    <w:p>
+      <w:pPr>
+        <w:pStyle w:val="ListParagraph"/>
+        <w:numPr>
+          <w:ilvl w:val="0"/>
+          <w:numId w:val="2"/>
+        </w:numPr>
+        <w:spacing w:before="120" w:after="120"/>
+        <w:jc w:val="both"/>
+        <w:rPr>
+          <w:lang w:val="en-US"/>
+        </w:rPr>
+      </w:pPr>
+      <w:r>
+        <w:rPr>
+          <w:lang w:val="en-US"/>
+        </w:rPr>
+        <w:t xml:space="preserve">Added in </w:t>
+      </w:r>
+      <w:r>
+        <w:rPr>
+          <w:b/>
+          <w:lang w:val="en-US"/>
+        </w:rPr>
+        <w:t>Game</w:t>
+      </w:r>
+      <w:r>
+        <w:rPr>
+          <w:lang w:val="en-US"/>
+        </w:rPr>
+        <w:t xml:space="preserve"> - mistakes counter and check if the player</w:t>
+      </w:r>
+      <w:r>
+        <w:rPr>
+          <w:lang w:val="en-US"/>
+        </w:rPr>
+        <w:t xml:space="preserve"> has used help</w:t>
+      </w:r>
+    </w:p>
+    <w:p>
+      <w:pPr>
+        <w:pStyle w:val="ListParagraph"/>
+        <w:numPr>
+          <w:ilvl w:val="0"/>
+          <w:numId w:val="2"/>
+        </w:numPr>
+        <w:spacing w:before="120" w:after="120"/>
+        <w:jc w:val="both"/>
+        <w:rPr>
+          <w:lang w:val="en-US"/>
+        </w:rPr>
+      </w:pPr>
+      <w:r>
+        <w:rPr>
+          <w:lang w:val="en-US"/>
+        </w:rPr>
+        <w:t xml:space="preserve">Added in </w:t>
+      </w:r>
+      <w:r>
+        <w:rPr>
+          <w:b/>
+          <w:lang w:val="en-US"/>
+        </w:rPr>
+        <w:t>Game</w:t>
+      </w:r>
+      <w:r>
+        <w:rPr>
+          <w:lang w:val="en-US"/>
+        </w:rPr>
+        <w:t xml:space="preserve">, </w:t>
+      </w:r>
+      <w:proofErr w:type="spellStart"/>
+      <w:r>
+        <w:rPr>
+          <w:b/>
+          <w:lang w:val="en-US"/>
+        </w:rPr>
+        <w:t>ExecuteCommand</w:t>
+      </w:r>
+      <w:proofErr w:type="spellEnd"/>
+      <w:r>
+        <w:rPr>
+          <w:lang w:val="en-US"/>
+        </w:rPr>
+        <w:t xml:space="preserve"> handling for the single letter input</w:t>
+      </w:r>
+    </w:p>
+    <w:p>
+      <w:pPr>
+        <w:pStyle w:val="ListParagraph"/>
+        <w:numPr>
+          <w:ilvl w:val="0"/>
+          <w:numId w:val="2"/>
+        </w:numPr>
+        <w:spacing w:before="120" w:after="120"/>
+        <w:jc w:val="both"/>
+        <w:rPr>
+          <w:lang w:val="en-US"/>
+        </w:rPr>
+      </w:pPr>
+      <w:r>
+        <w:rPr>
+          <w:lang w:val="en-US"/>
+        </w:rPr>
+        <w:t xml:space="preserve">Moved the mistakes counter to the </w:t>
+      </w:r>
+      <w:proofErr w:type="spellStart"/>
+      <w:r>
+        <w:rPr>
+          <w:b/>
+          <w:lang w:val="en-US"/>
+        </w:rPr>
+        <w:t>LetterHandler</w:t>
+      </w:r>
+      <w:proofErr w:type="spellEnd"/>
+      <w:r>
+        <w:rPr>
+          <w:lang w:val="en-US"/>
+        </w:rPr>
+        <w:t xml:space="preserve"> class. Since a new </w:t>
+      </w:r>
+      <w:proofErr w:type="spellStart"/>
+      <w:r>
+        <w:rPr>
+          <w:b/>
+          <w:lang w:val="en-US"/>
+        </w:rPr>
+        <w:t>LetterHandler</w:t>
+      </w:r>
+      <w:proofErr w:type="spellEnd"/>
+      <w:r>
+        <w:rPr>
+          <w:lang w:val="en-US"/>
+        </w:rPr>
+        <w:t xml:space="preserve"> instance is generated when restarting the Game, this will clear the stat</w:t>
+      </w:r>
+      <w:r>
+        <w:rPr>
+          <w:lang w:val="en-US"/>
+        </w:rPr>
+        <w:t>u</w:t>
+      </w:r>
+      <w:r>
+        <w:rPr>
+          <w:lang w:val="en-US"/>
+        </w:rPr>
+        <w:t>s for the mistakes too without additional operations.</w:t>
+      </w:r>
+    </w:p>
+    <w:p>
+      <w:pPr>
+        <w:pStyle w:val="ListParagraph"/>
+        <w:numPr>
+          <w:ilvl w:val="0"/>
+          <w:numId w:val="2"/>
+        </w:numPr>
+        <w:spacing w:before="120" w:after="120"/>
+        <w:jc w:val="both"/>
+      </w:pPr>
+      <w:r>
+        <w:rPr>
+          <w:lang w:val="en-US"/>
+        </w:rPr>
+        <w:t>A</w:t>
+      </w:r>
+      <w:r>
+        <w:t>dded a counter for the successful guessed</w:t>
+      </w:r>
+      <w:r>
+        <w:rPr>
+          <w:lang w:val="en-US"/>
+        </w:rPr>
+        <w:t xml:space="preserve"> and </w:t>
+      </w:r>
+      <w:r>
+        <w:rPr>
+          <w:lang w:val="en-US"/>
+        </w:rPr>
+        <w:t>p</w:t>
+      </w:r>
+      <w:r>
+        <w:t xml:space="preserve">assed the correct letters count to </w:t>
+      </w:r>
+      <w:r>
+        <w:rPr>
+          <w:b/>
+        </w:rPr>
+        <w:t>PrintCorrectLetterMessage</w:t>
+      </w:r>
+      <w:r>
+        <w:rPr>
+          <w:b/>
+          <w:lang w:val="en-US"/>
+        </w:rPr>
+        <w:t>()</w:t>
+      </w:r>
+    </w:p>
+    <w:p>
+      <w:pPr>
+        <w:pStyle w:val="ListParagraph"/>
+        <w:numPr>
+          <w:ilvl w:val="0"/>
+          <w:numId w:val="2"/>
+        </w:numPr>
+        <w:spacing w:before="120" w:after="120"/>
+        <w:jc w:val="both"/>
+      </w:pPr>
+      <w:r>
+        <w:rPr>
+          <w:lang w:val="en-US"/>
+        </w:rPr>
+        <w:lastRenderedPageBreak/>
+        <w:t>C</w:t>
+      </w:r>
+      <w:r>
+        <w:t xml:space="preserve">hanged </w:t>
+      </w:r>
+      <w:r>
+        <w:rPr>
+          <w:b/>
+        </w:rPr>
+        <w:t>wordToGuess</w:t>
+      </w:r>
+      <w:r>
+        <w:t xml:space="preserve">, </w:t>
+      </w:r>
+      <w:r>
+        <w:rPr>
+          <w:b/>
+        </w:rPr>
+        <w:t>wordToDisplay</w:t>
+      </w:r>
+      <w:r>
+        <w:t xml:space="preserve">, </w:t>
+      </w:r>
+      <w:r>
+        <w:rPr>
+          <w:b/>
+        </w:rPr>
+        <w:t>userInput</w:t>
+      </w:r>
+      <w:r>
+        <w:t xml:space="preserve">, </w:t>
+      </w:r>
+      <w:r>
+        <w:rPr>
+          <w:b/>
+        </w:rPr>
+        <w:t>isGameOver</w:t>
+      </w:r>
+      <w:r>
+        <w:t xml:space="preserve"> to public properties with private setter, so they can be used in the tests</w:t>
+      </w:r>
+    </w:p>
+    <w:p>
+      <w:pPr>
+        <w:pStyle w:val="ListParagraph"/>
+        <w:numPr>
+          <w:ilvl w:val="0"/>
+          <w:numId w:val="2"/>
+        </w:numPr>
+        <w:spacing w:before="120" w:after="120"/>
+        <w:jc w:val="both"/>
+      </w:pPr>
+      <w:r>
+        <w:t xml:space="preserve">Moved </w:t>
+      </w:r>
+      <w:r>
+        <w:rPr>
+          <w:b/>
+        </w:rPr>
+        <w:t>usedHelp</w:t>
+      </w:r>
+      <w:r>
+        <w:t xml:space="preserve"> and </w:t>
+      </w:r>
+      <w:r>
+        <w:rPr>
+          <w:b/>
+        </w:rPr>
+        <w:t>guessedLetter</w:t>
+      </w:r>
+      <w:r>
+        <w:t xml:space="preserve"> to the methods they are used in</w:t>
+      </w:r>
+      <w:r>
+        <w:rPr>
+          <w:lang w:val="en-US"/>
+        </w:rPr>
+        <w:t>,</w:t>
+      </w:r>
+      <w:r>
+        <w:t xml:space="preserve"> </w:t>
+      </w:r>
+      <w:r>
+        <w:rPr>
+          <w:lang w:val="en-US"/>
+        </w:rPr>
+        <w:t>so we can</w:t>
+      </w:r>
+      <w:r>
+        <w:t xml:space="preserve"> reduce the scope of these variables</w:t>
+      </w:r>
+    </w:p>
+    <w:p>
+      <w:pPr>
+        <w:pStyle w:val="ListParagraph"/>
+        <w:numPr>
+          <w:ilvl w:val="0"/>
+          <w:numId w:val="2"/>
+        </w:numPr>
+        <w:spacing w:before="120" w:after="120"/>
+        <w:jc w:val="both"/>
+      </w:pPr>
+      <w:r>
+        <w:t xml:space="preserve">Extracted method </w:t>
+      </w:r>
+      <w:r>
+        <w:rPr>
+          <w:b/>
+        </w:rPr>
+        <w:t>HandleLetterGuessCommand</w:t>
+      </w:r>
+      <w:r>
+        <w:t xml:space="preserve"> from </w:t>
+      </w:r>
+      <w:r>
+        <w:rPr>
+          <w:b/>
+        </w:rPr>
+        <w:t>ExecuteCommand</w:t>
+      </w:r>
+      <w:r>
+        <w:t xml:space="preserve"> to handle the single letters input</w:t>
+      </w:r>
+    </w:p>
+    <w:p>
+      <w:pPr>
+        <w:pStyle w:val="ListParagraph"/>
+        <w:numPr>
+          <w:ilvl w:val="0"/>
+          <w:numId w:val="2"/>
+        </w:numPr>
+        <w:spacing w:before="120" w:after="120"/>
+        <w:jc w:val="both"/>
+      </w:pPr>
+      <w:r>
+        <w:t xml:space="preserve">Added ToLower in the input in </w:t>
+      </w:r>
+      <w:r>
+        <w:rPr>
+          <w:b/>
+        </w:rPr>
+        <w:t>ExecuteCommand</w:t>
+      </w:r>
+      <w:r>
+        <w:t xml:space="preserve">, so this will be handled well in the </w:t>
+      </w:r>
+      <w:r>
+        <w:rPr>
+          <w:lang w:val="en-US"/>
+        </w:rPr>
+        <w:t xml:space="preserve">unit </w:t>
+      </w:r>
+      <w:r>
+        <w:t>tests</w:t>
+      </w:r>
+    </w:p>
+    <w:p>
+      <w:pPr>
+        <w:pStyle w:val="ListParagraph"/>
+        <w:numPr>
+          <w:ilvl w:val="0"/>
+          <w:numId w:val="2"/>
+        </w:numPr>
+        <w:spacing w:before="120" w:after="120"/>
+        <w:jc w:val="both"/>
+      </w:pPr>
+      <w:r>
+        <w:rPr>
+          <w:lang w:val="en-US"/>
+        </w:rPr>
+        <w:t xml:space="preserve">Methods </w:t>
+      </w:r>
+      <w:r>
+        <w:rPr>
+          <w:b/>
+        </w:rPr>
+        <w:t>RevealLetter</w:t>
+      </w:r>
+      <w:r>
+        <w:rPr>
+          <w:lang w:val="en-US"/>
+        </w:rPr>
+        <w:t xml:space="preserve"> and</w:t>
+      </w:r>
+      <w:r>
+        <w:t xml:space="preserve"> </w:t>
+      </w:r>
+      <w:r>
+        <w:rPr>
+          <w:b/>
+        </w:rPr>
+        <w:t>HandleLetterGuess</w:t>
+      </w:r>
+      <w:r>
+        <w:rPr>
+          <w:lang w:val="en-US"/>
+        </w:rPr>
+        <w:t xml:space="preserve"> in the </w:t>
+      </w:r>
+      <w:proofErr w:type="spellStart"/>
+      <w:r>
+        <w:rPr>
+          <w:b/>
+          <w:lang w:val="en-US"/>
+        </w:rPr>
+        <w:t>LetterHandler</w:t>
+      </w:r>
+      <w:proofErr w:type="spellEnd"/>
+      <w:r>
+        <w:rPr>
+          <w:b/>
+          <w:lang w:val="en-US"/>
+        </w:rPr>
+        <w:t xml:space="preserve"> </w:t>
+      </w:r>
+      <w:r>
+        <w:rPr>
+          <w:lang w:val="en-US"/>
+        </w:rPr>
+        <w:t xml:space="preserve">were changes to accept </w:t>
+      </w:r>
+      <w:r>
+        <w:t xml:space="preserve">wordToDisplay </w:t>
+      </w:r>
+      <w:r>
+        <w:rPr>
+          <w:lang w:val="en-GB"/>
+        </w:rPr>
+        <w:t>as a string and passing it by reference was removed</w:t>
+      </w:r>
+      <w:r>
+        <w:t>. Both are changed to accept string by value and return a string as well.</w:t>
+      </w:r>
+    </w:p>
+    <w:p>
+      <w:pPr>
+        <w:pStyle w:val="ListParagraph"/>
+        <w:numPr>
+          <w:ilvl w:val="0"/>
+          <w:numId w:val="2"/>
+        </w:numPr>
+        <w:spacing w:before="120" w:after="120"/>
+        <w:jc w:val="both"/>
+      </w:pPr>
+      <w:r>
+        <w:rPr>
+          <w:lang w:val="en-GB"/>
+        </w:rPr>
+        <w:t>Interfaces – Interfaces were added for all major classes to improve the extensibility of the classes. The Game constructor was changed to accept the abstract interfaces, so we are no longer reliant on the specific implementation but on the abstract class. This allows further extensions of the code by adding a new layer in the structure of the classes.</w:t>
+      </w:r>
+    </w:p>
+    <w:p>
+      <w:pPr>
+        <w:pStyle w:val="ListParagraph"/>
+        <w:numPr>
+          <w:ilvl w:val="0"/>
+          <w:numId w:val="2"/>
+        </w:numPr>
+        <w:spacing w:before="120" w:after="120"/>
+        <w:jc w:val="both"/>
+      </w:pPr>
+      <w:r>
+        <w:rPr>
+          <w:lang w:val="en-GB"/>
+        </w:rPr>
+        <w:t xml:space="preserve">To resolve the deep dependencies in Game, we have extracted the </w:t>
+      </w:r>
+      <w:proofErr w:type="spellStart"/>
+      <w:r>
+        <w:rPr>
+          <w:b/>
+          <w:lang w:val="en-GB"/>
+        </w:rPr>
+        <w:t>ExecuteCommand</w:t>
+      </w:r>
+      <w:proofErr w:type="spellEnd"/>
+      <w:r>
+        <w:rPr>
+          <w:lang w:val="en-GB"/>
+        </w:rPr>
+        <w:t xml:space="preserve">() method to a new class </w:t>
+      </w:r>
+      <w:proofErr w:type="spellStart"/>
+      <w:r>
+        <w:rPr>
+          <w:b/>
+          <w:lang w:val="en-GB"/>
+        </w:rPr>
+        <w:t>CommandManager</w:t>
+      </w:r>
+      <w:proofErr w:type="spellEnd"/>
+      <w:r>
+        <w:rPr>
+          <w:lang w:val="en-GB"/>
+        </w:rPr>
+        <w:t>. It handles the commands and all needed instances are generated by the constructors of Ga</w:t>
+      </w:r>
+      <w:r>
+        <w:rPr>
+          <w:lang w:val="en-GB"/>
+        </w:rPr>
+        <w:t xml:space="preserve">me and </w:t>
+      </w:r>
+      <w:proofErr w:type="spellStart"/>
+      <w:r>
+        <w:rPr>
+          <w:b/>
+          <w:lang w:val="en-GB"/>
+        </w:rPr>
+        <w:t>CommandManager</w:t>
+      </w:r>
+      <w:proofErr w:type="spellEnd"/>
+      <w:r>
+        <w:rPr>
+          <w:lang w:val="en-GB"/>
+        </w:rPr>
+        <w:t xml:space="preserve"> using the</w:t>
+      </w:r>
+      <w:r>
+        <w:rPr>
+          <w:lang w:val="en-GB"/>
+        </w:rPr>
+        <w:t xml:space="preserve"> </w:t>
+      </w:r>
+      <w:r>
+        <w:rPr>
+          <w:lang w:val="en-GB"/>
+        </w:rPr>
+        <w:t>Poor man's dependency injection</w:t>
+      </w:r>
+      <w:r>
+        <w:rPr>
+          <w:lang w:val="en-GB"/>
+        </w:rPr>
+        <w:t xml:space="preserve"> pattern.</w:t>
+      </w:r>
+    </w:p>
+    <w:p>
+      <w:pPr>
+        <w:pStyle w:val="ListParagraph"/>
         <w:spacing w:before="120" w:after="120"/>
         <w:ind w:left="360"/>
         <w:jc w:val="both"/>
-        <w:rPr>
-          <w:lang w:val="en-US"/>
-        </w:rPr>
       </w:pPr>
     </w:p>
     <w:p>
@@ -1267,1839 +2913,6 @@
           <w:ilvl w:val="0"/>
           <w:numId w:val="2"/>
         </w:numPr>
-        <w:spacing w:before="120" w:after="120"/>
-        <w:jc w:val="both"/>
-        <w:rPr>
-          <w:lang w:val="en-US"/>
-        </w:rPr>
-      </w:pPr>
-      <w:r>
-        <w:rPr>
-          <w:lang w:val="en-US"/>
-        </w:rPr>
-        <w:t xml:space="preserve">Introduced constant </w:t>
-      </w:r>
-      <w:proofErr w:type="spellStart"/>
-      <w:r>
-        <w:rPr>
-          <w:b/>
-          <w:lang w:val="en-US"/>
-        </w:rPr>
-        <w:t>MaxNumberOFPlayers</w:t>
-      </w:r>
-      <w:proofErr w:type="spellEnd"/>
-    </w:p>
-    <w:p>
-      <w:pPr>
-        <w:numPr>
-          <w:ilvl w:val="0"/>
-          <w:numId w:val="2"/>
-        </w:numPr>
-        <w:spacing w:before="120" w:after="120"/>
-        <w:jc w:val="both"/>
-      </w:pPr>
-      <w:r>
-        <w:t>Extracted</w:t>
-      </w:r>
-      <w:r>
-        <w:t xml:space="preserve"> method</w:t>
-      </w:r>
-      <w:r>
-        <w:rPr>
-          <w:lang w:val="en-US"/>
-        </w:rPr>
-        <w:t>s</w:t>
-      </w:r>
-      <w:r>
-        <w:t xml:space="preserve"> </w:t>
-      </w:r>
-      <w:r>
-        <w:rPr>
-          <w:b/>
-          <w:noProof/>
-          <w:lang w:val="en-US"/>
-        </w:rPr>
-        <w:t>ParseCommand</w:t>
-      </w:r>
-      <w:r>
-        <w:rPr>
-          <w:b/>
-          <w:noProof/>
-        </w:rPr>
-        <w:t>()</w:t>
-      </w:r>
-      <w:r>
-        <w:rPr>
-          <w:b/>
-          <w:noProof/>
-          <w:lang w:val="en-US"/>
-        </w:rPr>
-        <w:t xml:space="preserve"> </w:t>
-      </w:r>
-      <w:r>
-        <w:rPr>
-          <w:noProof/>
-          <w:lang w:val="en-US"/>
-        </w:rPr>
-        <w:t>and</w:t>
-      </w:r>
-      <w:r>
-        <w:rPr>
-          <w:b/>
-          <w:noProof/>
-          <w:lang w:val="en-US"/>
-        </w:rPr>
-        <w:t xml:space="preserve"> ExecuteCommand</w:t>
-      </w:r>
-      <w:r>
-        <w:rPr>
-          <w:b/>
-          <w:noProof/>
-        </w:rPr>
-        <w:t>()</w:t>
-      </w:r>
-      <w:r>
-        <w:t xml:space="preserve"> from the </w:t>
-      </w:r>
-      <w:r>
-        <w:rPr>
-          <w:b/>
-          <w:noProof/>
-        </w:rPr>
-        <w:t>Main()</w:t>
-      </w:r>
-      <w:r>
-        <w:rPr>
-          <w:b/>
-          <w:noProof/>
-          <w:lang w:val="en-US"/>
-        </w:rPr>
-        <w:t xml:space="preserve"> </w:t>
-      </w:r>
-      <w:r>
-        <w:t>method</w:t>
-      </w:r>
-      <w:r>
-        <w:rPr>
-          <w:b/>
-          <w:noProof/>
-          <w:lang w:val="en-US"/>
-        </w:rPr>
-        <w:t xml:space="preserve"> </w:t>
-      </w:r>
-      <w:r>
-        <w:rPr>
-          <w:noProof/>
-          <w:lang w:val="en-US"/>
-        </w:rPr>
-        <w:t xml:space="preserve">and </w:t>
-      </w:r>
-      <w:r>
-        <w:rPr>
-          <w:noProof/>
-          <w:lang w:val="en-US"/>
-        </w:rPr>
-        <w:t>moved</w:t>
-      </w:r>
-      <w:r>
-        <w:rPr>
-          <w:noProof/>
-          <w:lang w:val="en-US"/>
-        </w:rPr>
-        <w:t xml:space="preserve"> them to</w:t>
-      </w:r>
-      <w:r>
-        <w:rPr>
-          <w:noProof/>
-          <w:lang w:val="en-US"/>
-        </w:rPr>
-        <w:t xml:space="preserve"> the </w:t>
-      </w:r>
-      <w:r>
-        <w:rPr>
-          <w:b/>
-          <w:noProof/>
-          <w:lang w:val="en-US"/>
-        </w:rPr>
-        <w:t>CommandManager</w:t>
-      </w:r>
-      <w:r>
-        <w:rPr>
-          <w:noProof/>
-          <w:lang w:val="en-US"/>
-        </w:rPr>
-        <w:t xml:space="preserve"> class</w:t>
-      </w:r>
-      <w:r>
-        <w:t>.</w:t>
-      </w:r>
-      <w:bookmarkStart w:id="0" w:name="_GoBack"/>
-      <w:bookmarkEnd w:id="0"/>
-    </w:p>
-    <w:p>
-      <w:pPr>
-        <w:numPr>
-          <w:ilvl w:val="0"/>
-          <w:numId w:val="2"/>
-        </w:numPr>
-        <w:spacing w:before="120" w:after="120"/>
-        <w:jc w:val="both"/>
-      </w:pPr>
-      <w:r>
-        <w:rPr>
-          <w:lang w:val="en-US"/>
-        </w:rPr>
-        <w:t xml:space="preserve">Removed variable </w:t>
-      </w:r>
-      <w:r>
-        <w:rPr>
-          <w:b/>
-          <w:lang w:val="en-US"/>
-        </w:rPr>
-        <w:t>m</w:t>
-      </w:r>
-      <w:r>
-        <w:rPr>
-          <w:lang w:val="en-US"/>
-        </w:rPr>
-        <w:t xml:space="preserve">, responsible for the health state of the player, and replaced it with variable </w:t>
-      </w:r>
-      <w:r>
-        <w:rPr>
-          <w:b/>
-          <w:lang w:val="en-US"/>
-        </w:rPr>
-        <w:t xml:space="preserve">mistakes </w:t>
-      </w:r>
-      <w:r>
-        <w:rPr>
-          <w:lang w:val="en-US"/>
-        </w:rPr>
-        <w:t xml:space="preserve">in </w:t>
-      </w:r>
-      <w:r>
-        <w:rPr>
-          <w:b/>
-          <w:lang w:val="en-US"/>
-        </w:rPr>
-        <w:t>Game</w:t>
-      </w:r>
-      <w:r>
-        <w:rPr>
-          <w:lang w:val="en-US"/>
-        </w:rPr>
-        <w:t xml:space="preserve"> class, since the implementation requires this functionality.</w:t>
-      </w:r>
-    </w:p>
-    <w:p>
-      <w:pPr>
-        <w:numPr>
-          <w:ilvl w:val="0"/>
-          <w:numId w:val="2"/>
-        </w:numPr>
-        <w:spacing w:before="120" w:after="120"/>
-        <w:jc w:val="both"/>
-        <w:rPr>
-          <w:b/>
-          <w:highlight w:val="white"/>
-          <w:lang w:val="en-US"/>
-        </w:rPr>
-      </w:pPr>
-      <w:r>
-        <w:rPr>
-          <w:lang w:val="en-US"/>
-        </w:rPr>
-        <w:t xml:space="preserve">In the original code </w:t>
-      </w:r>
-      <w:r>
-        <w:rPr>
-          <w:lang w:val="en-US"/>
-        </w:rPr>
-        <w:t xml:space="preserve">user-friendly messages </w:t>
-      </w:r>
-      <w:r>
-        <w:rPr>
-          <w:lang w:val="en-US"/>
-        </w:rPr>
-        <w:t>were missing</w:t>
-      </w:r>
-      <w:r>
-        <w:rPr>
-          <w:lang w:val="en-US"/>
-        </w:rPr>
-        <w:t xml:space="preserve"> and also some</w:t>
-      </w:r>
-      <w:r>
-        <w:rPr>
-          <w:lang w:val="en-US"/>
-        </w:rPr>
-        <w:t xml:space="preserve"> required in the p</w:t>
-      </w:r>
-      <w:r>
-        <w:rPr>
-          <w:lang w:val="en-US"/>
-        </w:rPr>
-        <w:t>roject documentation</w:t>
-      </w:r>
-      <w:r>
-        <w:rPr>
-          <w:lang w:val="en-US"/>
-        </w:rPr>
-        <w:t>. So a</w:t>
-      </w:r>
-      <w:r>
-        <w:rPr>
-          <w:lang w:val="en-US"/>
-        </w:rPr>
-        <w:t xml:space="preserve"> class </w:t>
-      </w:r>
-      <w:proofErr w:type="spellStart"/>
-      <w:r>
-        <w:rPr>
-          <w:b/>
-          <w:lang w:val="en-US"/>
-        </w:rPr>
-        <w:t>ConsoleRenderer</w:t>
-      </w:r>
-      <w:proofErr w:type="spellEnd"/>
-      <w:r>
-        <w:rPr>
-          <w:lang w:val="en-US"/>
-        </w:rPr>
-        <w:t xml:space="preserve"> </w:t>
-      </w:r>
-      <w:r>
-        <w:rPr>
-          <w:lang w:val="en-US"/>
-        </w:rPr>
-        <w:t xml:space="preserve">was created. It </w:t>
-      </w:r>
-      <w:r>
-        <w:rPr>
-          <w:lang w:val="en-US"/>
-        </w:rPr>
-        <w:t>is responsible for all messages prin</w:t>
-      </w:r>
-      <w:r>
-        <w:rPr>
-          <w:lang w:val="en-US"/>
-        </w:rPr>
-        <w:t>ted on the console, i.e.</w:t>
-      </w:r>
-      <w:r>
-        <w:rPr>
-          <w:lang w:val="en-US"/>
-        </w:rPr>
-        <w:t xml:space="preserve"> </w:t>
-      </w:r>
-      <w:proofErr w:type="spellStart"/>
-      <w:r>
-        <w:rPr>
-          <w:b/>
-          <w:lang w:val="en-US"/>
-        </w:rPr>
-        <w:t>PrintWelcomeMessage</w:t>
-      </w:r>
-      <w:proofErr w:type="spellEnd"/>
-      <w:r>
-        <w:rPr>
-          <w:b/>
-          <w:lang w:val="en-US"/>
-        </w:rPr>
-        <w:t>()</w:t>
-      </w:r>
-      <w:r>
-        <w:rPr>
-          <w:lang w:val="en-US"/>
-        </w:rPr>
-        <w:t xml:space="preserve">, </w:t>
-      </w:r>
-      <w:proofErr w:type="spellStart"/>
-      <w:r>
-        <w:rPr>
-          <w:b/>
-          <w:lang w:val="en-US"/>
-        </w:rPr>
-        <w:t>PrintExitMessage</w:t>
-      </w:r>
-      <w:proofErr w:type="spellEnd"/>
-      <w:r>
-        <w:rPr>
-          <w:b/>
-          <w:lang w:val="en-US"/>
-        </w:rPr>
-        <w:t>().</w:t>
-      </w:r>
-    </w:p>
-    <w:p>
-      <w:pPr>
-        <w:pStyle w:val="ListParagraph"/>
-        <w:numPr>
-          <w:ilvl w:val="0"/>
-          <w:numId w:val="2"/>
-        </w:numPr>
-        <w:rPr>
-          <w:b/>
-        </w:rPr>
-      </w:pPr>
-      <w:r>
-        <w:rPr>
-          <w:highlight w:val="white"/>
-          <w:lang w:val="en-US"/>
-        </w:rPr>
-        <w:t>Added method</w:t>
-      </w:r>
-      <w:r>
-        <w:rPr>
-          <w:b/>
-          <w:highlight w:val="white"/>
-          <w:lang w:val="en-US"/>
-        </w:rPr>
-        <w:t xml:space="preserve"> </w:t>
-      </w:r>
-      <w:r>
-        <w:rPr>
-          <w:b/>
-          <w:highlight w:val="white"/>
-        </w:rPr>
-        <w:t>PrintRepeatingLetterMessag</w:t>
-      </w:r>
-      <w:r>
-        <w:rPr>
-          <w:b/>
-          <w:color w:val="000000"/>
-          <w:highlight w:val="white"/>
-        </w:rPr>
-        <w:t>e(</w:t>
-      </w:r>
-      <w:r>
-        <w:rPr>
-          <w:b/>
-          <w:highlight w:val="white"/>
-        </w:rPr>
-        <w:t>char guessedLette</w:t>
-      </w:r>
-      <w:r>
-        <w:rPr>
-          <w:b/>
-          <w:color w:val="000000"/>
-          <w:highlight w:val="white"/>
-        </w:rPr>
-        <w:t>r</w:t>
-      </w:r>
-      <w:r>
-        <w:rPr>
-          <w:b/>
-          <w:color w:val="000000"/>
-          <w:highlight w:val="white"/>
-          <w:lang w:val="en-US"/>
-        </w:rPr>
-        <w:t>)</w:t>
-      </w:r>
-      <w:r>
-        <w:rPr>
-          <w:b/>
-          <w:color w:val="000000"/>
-          <w:lang w:val="en-US"/>
-        </w:rPr>
-        <w:t xml:space="preserve"> - </w:t>
-      </w:r>
-      <w:r>
-        <w:rPr>
-          <w:color w:val="000000"/>
-          <w:lang w:val="en-US"/>
-        </w:rPr>
-        <w:t xml:space="preserve">to print a message if the entered </w:t>
-      </w:r>
-      <w:r>
-        <w:rPr>
-          <w:color w:val="000000"/>
-          <w:lang w:val="en-US"/>
-        </w:rPr>
-        <w:t>letter</w:t>
-      </w:r>
-      <w:r>
-        <w:rPr>
-          <w:color w:val="000000"/>
-          <w:lang w:val="en-US"/>
-        </w:rPr>
-        <w:t xml:space="preserve"> has already been used. This functionality is not considered in the project documentation</w:t>
-      </w:r>
-      <w:r>
-        <w:rPr>
-          <w:b/>
-          <w:color w:val="000000"/>
-          <w:lang w:val="en-US"/>
-        </w:rPr>
-        <w:t>.</w:t>
-      </w:r>
-    </w:p>
-    <w:p>
-      <w:pPr>
-        <w:pStyle w:val="ListParagraph"/>
-        <w:numPr>
-          <w:ilvl w:val="0"/>
-          <w:numId w:val="2"/>
-        </w:numPr>
-        <w:rPr>
-          <w:b/>
-        </w:rPr>
-      </w:pPr>
-      <w:r>
-        <w:rPr>
-          <w:color w:val="000000"/>
-          <w:lang w:val="en-US"/>
-        </w:rPr>
-        <w:t xml:space="preserve">Changed </w:t>
-      </w:r>
-      <w:r>
-        <w:rPr>
-          <w:b/>
-          <w:color w:val="000000"/>
-          <w:lang w:val="en-US"/>
-        </w:rPr>
-        <w:t>Game</w:t>
-      </w:r>
-      <w:r>
-        <w:rPr>
-          <w:color w:val="000000"/>
-          <w:lang w:val="en-US"/>
-        </w:rPr>
-        <w:t xml:space="preserve">, </w:t>
-      </w:r>
-      <w:r>
-        <w:rPr>
-          <w:b/>
-          <w:color w:val="000000"/>
-          <w:lang w:val="en-US"/>
-        </w:rPr>
-        <w:t>Letter Handler</w:t>
-      </w:r>
-      <w:r>
-        <w:rPr>
-          <w:color w:val="000000"/>
-          <w:lang w:val="en-US"/>
-        </w:rPr>
-        <w:t xml:space="preserve">, and </w:t>
-      </w:r>
-      <w:r>
-        <w:rPr>
-          <w:b/>
-          <w:color w:val="000000"/>
-          <w:lang w:val="en-US"/>
-        </w:rPr>
-        <w:t>Score Manager</w:t>
-      </w:r>
-      <w:r>
-        <w:rPr>
-          <w:color w:val="000000"/>
-          <w:lang w:val="en-US"/>
-        </w:rPr>
-        <w:t xml:space="preserve"> to instance classes.</w:t>
-      </w:r>
-    </w:p>
-    <w:p>
-      <w:pPr>
-        <w:pStyle w:val="ListParagraph"/>
-        <w:numPr>
-          <w:ilvl w:val="0"/>
-          <w:numId w:val="2"/>
-        </w:numPr>
-        <w:rPr>
-          <w:b/>
-        </w:rPr>
-      </w:pPr>
-      <w:r>
-        <w:rPr>
-          <w:color w:val="000000"/>
-          <w:lang w:val="en-US"/>
-        </w:rPr>
-        <w:t xml:space="preserve"> Moved </w:t>
-      </w:r>
-      <w:proofErr w:type="spellStart"/>
-      <w:r>
-        <w:rPr>
-          <w:b/>
-          <w:color w:val="000000"/>
-          <w:lang w:val="en-US"/>
-        </w:rPr>
-        <w:t>ExecuteCommand</w:t>
-      </w:r>
-      <w:proofErr w:type="spellEnd"/>
-      <w:r>
-        <w:rPr>
-          <w:color w:val="000000"/>
-          <w:lang w:val="en-US"/>
-        </w:rPr>
-        <w:t xml:space="preserve"> from the </w:t>
-      </w:r>
-      <w:proofErr w:type="spellStart"/>
-      <w:r>
-        <w:rPr>
-          <w:b/>
-          <w:color w:val="000000"/>
-          <w:lang w:val="en-US"/>
-        </w:rPr>
-        <w:t>CommandManager</w:t>
-      </w:r>
-      <w:proofErr w:type="spellEnd"/>
-      <w:r>
-        <w:rPr>
-          <w:color w:val="000000"/>
-          <w:lang w:val="en-US"/>
-        </w:rPr>
-        <w:t xml:space="preserve"> to </w:t>
-      </w:r>
-      <w:r>
-        <w:rPr>
-          <w:b/>
-          <w:color w:val="000000"/>
-          <w:lang w:val="en-US"/>
-        </w:rPr>
-        <w:t>Game</w:t>
-      </w:r>
-      <w:r>
-        <w:rPr>
-          <w:color w:val="000000"/>
-          <w:lang w:val="en-US"/>
-        </w:rPr>
-        <w:t>, because of the dependencies to the methods and instances in Game</w:t>
-      </w:r>
-    </w:p>
-    <w:p>
-      <w:pPr>
-        <w:pStyle w:val="ListParagraph"/>
-        <w:numPr>
-          <w:ilvl w:val="0"/>
-          <w:numId w:val="2"/>
-        </w:numPr>
-        <w:rPr>
-          <w:b/>
-        </w:rPr>
-      </w:pPr>
-      <w:r>
-        <w:rPr>
-          <w:color w:val="000000"/>
-          <w:lang w:val="en-US"/>
-        </w:rPr>
-        <w:t xml:space="preserve">Renamed the class </w:t>
-      </w:r>
-      <w:proofErr w:type="spellStart"/>
-      <w:r>
-        <w:rPr>
-          <w:b/>
-          <w:color w:val="000000"/>
-          <w:lang w:val="en-US"/>
-        </w:rPr>
-        <w:t>CommandManager</w:t>
-      </w:r>
-      <w:proofErr w:type="spellEnd"/>
-      <w:r>
-        <w:rPr>
-          <w:color w:val="000000"/>
-          <w:lang w:val="en-US"/>
-        </w:rPr>
-        <w:t xml:space="preserve"> to </w:t>
-      </w:r>
-      <w:proofErr w:type="spellStart"/>
-      <w:r>
-        <w:rPr>
-          <w:b/>
-          <w:color w:val="000000"/>
-          <w:lang w:val="en-US"/>
-        </w:rPr>
-        <w:t>CommandParserer</w:t>
-      </w:r>
-      <w:proofErr w:type="spellEnd"/>
-      <w:r>
-        <w:rPr>
-          <w:color w:val="000000"/>
-          <w:lang w:val="en-US"/>
-        </w:rPr>
-        <w:t xml:space="preserve"> to reflect the change in the functionality</w:t>
-      </w:r>
-    </w:p>
-    <w:p>
-      <w:pPr>
-        <w:pStyle w:val="ListParagraph"/>
-        <w:numPr>
-          <w:ilvl w:val="0"/>
-          <w:numId w:val="2"/>
-        </w:numPr>
-        <w:rPr>
-          <w:b/>
-        </w:rPr>
-      </w:pPr>
-      <w:r>
-        <w:rPr>
-          <w:color w:val="000000"/>
-          <w:lang w:val="en-US"/>
-        </w:rPr>
-        <w:t xml:space="preserve">Added  </w:t>
-      </w:r>
-      <w:r>
-        <w:rPr>
-          <w:color w:val="000000"/>
-          <w:lang w:val="en-US"/>
-        </w:rPr>
-        <w:t xml:space="preserve">an additional message to be displayed in </w:t>
-      </w:r>
-      <w:proofErr w:type="spellStart"/>
-      <w:r>
-        <w:rPr>
-          <w:b/>
-          <w:color w:val="000000"/>
-          <w:lang w:val="en-US"/>
-        </w:rPr>
-        <w:t>Console.Renderer</w:t>
-      </w:r>
-      <w:proofErr w:type="spellEnd"/>
-      <w:r>
-        <w:rPr>
-          <w:b/>
-          <w:color w:val="000000"/>
-          <w:lang w:val="en-US"/>
-        </w:rPr>
-        <w:t xml:space="preserve"> </w:t>
-      </w:r>
-      <w:proofErr w:type="spellStart"/>
-      <w:r>
-        <w:rPr>
-          <w:b/>
-          <w:color w:val="000000"/>
-          <w:lang w:val="en-US"/>
-        </w:rPr>
-        <w:t>PrintScoreboard</w:t>
-      </w:r>
-      <w:proofErr w:type="spellEnd"/>
-      <w:r>
-        <w:rPr>
-          <w:b/>
-          <w:color w:val="000000"/>
-          <w:lang w:val="en-US"/>
-        </w:rPr>
-        <w:t>()</w:t>
-      </w:r>
-      <w:r>
-        <w:rPr>
-          <w:color w:val="000000"/>
-          <w:lang w:val="en-US"/>
-        </w:rPr>
-        <w:t xml:space="preserve"> when no records are found in the scoreboard yet</w:t>
-      </w:r>
-    </w:p>
-    <w:p>
-      <w:pPr>
-        <w:pStyle w:val="ListParagraph"/>
-        <w:numPr>
-          <w:ilvl w:val="0"/>
-          <w:numId w:val="2"/>
-        </w:numPr>
-        <w:rPr>
-          <w:b/>
-        </w:rPr>
-      </w:pPr>
-      <w:r>
-        <w:rPr>
-          <w:color w:val="000000"/>
-          <w:lang w:val="en-US"/>
-        </w:rPr>
-        <w:t xml:space="preserve">Added constructor for </w:t>
-      </w:r>
-      <w:proofErr w:type="spellStart"/>
-      <w:r>
-        <w:rPr>
-          <w:color w:val="000000"/>
-          <w:lang w:val="en-US"/>
-        </w:rPr>
-        <w:t>LetterHandler</w:t>
-      </w:r>
-      <w:proofErr w:type="spellEnd"/>
-      <w:r>
-        <w:rPr>
-          <w:color w:val="000000"/>
-          <w:lang w:val="en-US"/>
-        </w:rPr>
-        <w:t xml:space="preserve"> to take the randomly assigned word as an argument and r</w:t>
-      </w:r>
-      <w:r>
-        <w:rPr>
-          <w:color w:val="000000"/>
-          <w:lang w:val="en-US"/>
-        </w:rPr>
-        <w:t xml:space="preserve">emoved the randomly assigned word from the arguments in the functions in the </w:t>
-      </w:r>
-      <w:proofErr w:type="spellStart"/>
-      <w:r>
-        <w:rPr>
-          <w:color w:val="000000"/>
-          <w:lang w:val="en-US"/>
-        </w:rPr>
-        <w:t>letterHandler</w:t>
-      </w:r>
-      <w:proofErr w:type="spellEnd"/>
-    </w:p>
-    <w:p>
-      <w:pPr>
-        <w:pStyle w:val="ListParagraph"/>
-        <w:numPr>
-          <w:ilvl w:val="0"/>
-          <w:numId w:val="2"/>
-        </w:numPr>
-        <w:spacing w:before="120" w:after="120"/>
-        <w:jc w:val="both"/>
-        <w:rPr>
-          <w:lang w:val="en-US"/>
-        </w:rPr>
-      </w:pPr>
-      <w:r>
-        <w:rPr>
-          <w:lang w:val="en-US"/>
-        </w:rPr>
-        <w:t>Renamed:</w:t>
-      </w:r>
-    </w:p>
-    <w:p>
-      <w:pPr>
-        <w:pStyle w:val="ListParagraph"/>
-        <w:numPr>
-          <w:ilvl w:val="1"/>
-          <w:numId w:val="2"/>
-        </w:numPr>
-        <w:rPr>
-          <w:b/>
-        </w:rPr>
-      </w:pPr>
-      <w:r>
-        <w:rPr>
-          <w:lang w:val="en-US"/>
-        </w:rPr>
-        <w:t xml:space="preserve">In classes </w:t>
-      </w:r>
-      <w:r>
-        <w:rPr>
-          <w:b/>
-          <w:lang w:val="en-US"/>
-        </w:rPr>
-        <w:t xml:space="preserve">Game, </w:t>
-      </w:r>
-      <w:proofErr w:type="spellStart"/>
-      <w:r>
-        <w:rPr>
-          <w:b/>
-          <w:lang w:val="en-US"/>
-        </w:rPr>
-        <w:t>LetterHandler</w:t>
-      </w:r>
-      <w:proofErr w:type="spellEnd"/>
-      <w:r>
-        <w:rPr>
-          <w:b/>
-          <w:color w:val="000000"/>
-          <w:lang w:val="en-US"/>
-        </w:rPr>
-        <w:t>:</w:t>
-      </w:r>
-      <w:r>
-        <w:rPr>
-          <w:b/>
-          <w:color w:val="000000"/>
-          <w:lang w:val="en-US"/>
-        </w:rPr>
-        <w:t xml:space="preserve"> </w:t>
-      </w:r>
-      <w:proofErr w:type="spellStart"/>
-      <w:r>
-        <w:rPr>
-          <w:b/>
-          <w:color w:val="000000"/>
-          <w:lang w:val="en-US"/>
-        </w:rPr>
-        <w:t>dashWord</w:t>
-      </w:r>
-      <w:proofErr w:type="spellEnd"/>
-      <w:r>
-        <w:rPr>
-          <w:color w:val="000000"/>
-          <w:lang w:val="en-US"/>
-        </w:rPr>
-        <w:t xml:space="preserve"> </w:t>
-      </w:r>
-      <w:r>
-        <w:rPr>
-          <w:lang w:val="en-US"/>
-        </w:rPr>
-        <w:sym w:font="Wingdings" w:char="F0E0"/>
-      </w:r>
-      <w:proofErr w:type="spellStart"/>
-      <w:r>
-        <w:rPr>
-          <w:b/>
-          <w:color w:val="000000"/>
-          <w:lang w:val="en-US"/>
-        </w:rPr>
-        <w:t>wordToGuess</w:t>
-      </w:r>
-      <w:proofErr w:type="spellEnd"/>
-    </w:p>
-    <w:p>
-      <w:pPr>
-        <w:pStyle w:val="ListParagraph"/>
-        <w:numPr>
-          <w:ilvl w:val="1"/>
-          <w:numId w:val="2"/>
-        </w:numPr>
-        <w:rPr>
-          <w:b/>
-        </w:rPr>
-      </w:pPr>
-      <w:r>
-        <w:rPr>
-          <w:lang w:val="en-US"/>
-        </w:rPr>
-        <w:t xml:space="preserve">In classes </w:t>
-      </w:r>
-      <w:r>
-        <w:rPr>
-          <w:b/>
-          <w:lang w:val="en-US"/>
-        </w:rPr>
-        <w:t xml:space="preserve">Game, </w:t>
-      </w:r>
-      <w:proofErr w:type="spellStart"/>
-      <w:r>
-        <w:rPr>
-          <w:b/>
-          <w:lang w:val="en-US"/>
-        </w:rPr>
-        <w:t>LetterHandler</w:t>
-      </w:r>
-      <w:proofErr w:type="spellEnd"/>
-      <w:r>
-        <w:rPr>
-          <w:b/>
-          <w:color w:val="000000"/>
-          <w:lang w:val="en-US"/>
-        </w:rPr>
-        <w:t>:</w:t>
-      </w:r>
-      <w:r>
-        <w:rPr>
-          <w:b/>
-          <w:color w:val="000000"/>
-          <w:lang w:val="en-US"/>
-        </w:rPr>
-        <w:t xml:space="preserve"> </w:t>
-      </w:r>
-      <w:r>
-        <w:rPr>
-          <w:b/>
-        </w:rPr>
-        <w:t xml:space="preserve">userWord </w:t>
-      </w:r>
-      <w:r>
-        <w:rPr>
-          <w:lang w:val="en-US"/>
-        </w:rPr>
-        <w:sym w:font="Wingdings" w:char="F0E0"/>
-      </w:r>
-      <w:r>
-        <w:rPr>
-          <w:b/>
-        </w:rPr>
-        <w:t>wordToDisplay</w:t>
-      </w:r>
-    </w:p>
-    <w:p>
-      <w:pPr>
-        <w:pStyle w:val="ListParagraph"/>
-        <w:numPr>
-          <w:ilvl w:val="1"/>
-          <w:numId w:val="2"/>
-        </w:numPr>
-      </w:pPr>
-      <w:r>
-        <w:rPr>
-          <w:lang w:val="en-US"/>
-        </w:rPr>
-        <w:t>In</w:t>
-      </w:r>
-      <w:r>
-        <w:rPr>
-          <w:lang w:val="en-US"/>
-        </w:rPr>
-        <w:t xml:space="preserve"> class </w:t>
-      </w:r>
-      <w:proofErr w:type="spellStart"/>
-      <w:r>
-        <w:rPr>
-          <w:b/>
-          <w:lang w:val="en-US"/>
-        </w:rPr>
-        <w:t>ScoreManager</w:t>
-      </w:r>
-      <w:proofErr w:type="spellEnd"/>
-      <w:r>
-        <w:rPr>
-          <w:b/>
-          <w:lang w:val="en-US"/>
-        </w:rPr>
-        <w:t xml:space="preserve">: </w:t>
-      </w:r>
-      <w:r>
-        <w:rPr>
-          <w:b/>
-          <w:lang w:val="en-US"/>
-        </w:rPr>
-        <w:t>MAX_NUMBER_OF_PLAYERS</w:t>
-      </w:r>
-      <w:r>
-        <w:rPr>
-          <w:lang w:val="en-US"/>
-        </w:rPr>
-        <w:sym w:font="Wingdings" w:char="F0E0"/>
-      </w:r>
-      <w:proofErr w:type="spellStart"/>
-      <w:r>
-        <w:rPr>
-          <w:b/>
-          <w:lang w:val="en-US"/>
-        </w:rPr>
-        <w:t>MaxNumberOFPlayers</w:t>
-      </w:r>
-      <w:proofErr w:type="spellEnd"/>
-    </w:p>
-    <w:p>
-      <w:pPr>
-        <w:pStyle w:val="ListParagraph"/>
-        <w:numPr>
-          <w:ilvl w:val="1"/>
-          <w:numId w:val="2"/>
-        </w:numPr>
-      </w:pPr>
-      <w:r>
-        <w:rPr>
-          <w:lang w:val="en-US"/>
-        </w:rPr>
-        <w:t xml:space="preserve">In class Game: </w:t>
-      </w:r>
-      <w:proofErr w:type="spellStart"/>
-      <w:r>
-        <w:rPr>
-          <w:lang w:val="en-US"/>
-        </w:rPr>
-        <w:t>BlankWord</w:t>
-      </w:r>
-      <w:proofErr w:type="spellEnd"/>
-      <w:r>
-        <w:rPr>
-          <w:b/>
-          <w:lang w:val="en-US"/>
-        </w:rPr>
-        <w:t xml:space="preserve">() </w:t>
-      </w:r>
-      <w:r>
-        <w:rPr>
-          <w:b/>
-          <w:lang w:val="en-US"/>
-        </w:rPr>
-        <w:sym w:font="Wingdings" w:char="F0E0"/>
-      </w:r>
-      <w:r>
-        <w:rPr>
-          <w:b/>
-          <w:lang w:val="en-US"/>
-        </w:rPr>
-        <w:t xml:space="preserve"> </w:t>
-      </w:r>
-      <w:proofErr w:type="spellStart"/>
-      <w:r>
-        <w:rPr>
-          <w:b/>
-          <w:lang w:val="en-US"/>
-        </w:rPr>
-        <w:t>GenerateBlankWord</w:t>
-      </w:r>
-      <w:proofErr w:type="spellEnd"/>
-      <w:r>
-        <w:rPr>
-          <w:b/>
-          <w:lang w:val="en-US"/>
-        </w:rPr>
-        <w:t>()</w:t>
-      </w:r>
-    </w:p>
-    <w:p>
-      <w:pPr>
-        <w:pStyle w:val="ListParagraph"/>
-        <w:numPr>
-          <w:ilvl w:val="0"/>
-          <w:numId w:val="2"/>
-        </w:numPr>
-        <w:spacing w:before="120" w:after="120"/>
-        <w:jc w:val="both"/>
-        <w:rPr>
-          <w:lang w:val="en-US"/>
-        </w:rPr>
-      </w:pPr>
-      <w:r>
-        <w:rPr>
-          <w:lang w:val="en-US"/>
-        </w:rPr>
-        <w:t xml:space="preserve">Implemented methods </w:t>
-      </w:r>
-      <w:proofErr w:type="spellStart"/>
-      <w:r>
-        <w:rPr>
-          <w:b/>
-          <w:lang w:val="en-US"/>
-        </w:rPr>
-        <w:t>GetRevealedLetter</w:t>
-      </w:r>
-      <w:proofErr w:type="spellEnd"/>
-      <w:r>
-        <w:rPr>
-          <w:b/>
-          <w:lang w:val="en-US"/>
-        </w:rPr>
-        <w:t>()</w:t>
-      </w:r>
-      <w:r>
-        <w:rPr>
-          <w:lang w:val="en-US"/>
-        </w:rPr>
-        <w:t xml:space="preserve">, </w:t>
-      </w:r>
-      <w:proofErr w:type="spellStart"/>
-      <w:r>
-        <w:rPr>
-          <w:b/>
-          <w:lang w:val="en-US"/>
-        </w:rPr>
-        <w:t>RevealLetter</w:t>
-      </w:r>
-      <w:proofErr w:type="spellEnd"/>
-      <w:r>
-        <w:rPr>
-          <w:b/>
-          <w:lang w:val="en-US"/>
-        </w:rPr>
-        <w:t>()</w:t>
-      </w:r>
-      <w:r>
-        <w:rPr>
-          <w:lang w:val="en-US"/>
-        </w:rPr>
-        <w:t xml:space="preserve">, </w:t>
-      </w:r>
-      <w:proofErr w:type="spellStart"/>
-      <w:r>
-        <w:rPr>
-          <w:b/>
-          <w:lang w:val="en-US"/>
-        </w:rPr>
-        <w:t>HandleLetterGuess</w:t>
-      </w:r>
-      <w:proofErr w:type="spellEnd"/>
-      <w:r>
-        <w:rPr>
-          <w:b/>
-          <w:lang w:val="en-US"/>
-        </w:rPr>
-        <w:t>()</w:t>
-      </w:r>
-      <w:r>
-        <w:rPr>
-          <w:lang w:val="en-US"/>
-        </w:rPr>
-        <w:t xml:space="preserve">, </w:t>
-      </w:r>
-      <w:proofErr w:type="spellStart"/>
-      <w:r>
-        <w:rPr>
-          <w:b/>
-          <w:lang w:val="en-US"/>
-        </w:rPr>
-        <w:t>FillLetter</w:t>
-      </w:r>
-      <w:proofErr w:type="spellEnd"/>
-      <w:r>
-        <w:rPr>
-          <w:b/>
-          <w:lang w:val="en-US"/>
-        </w:rPr>
-        <w:t>()</w:t>
-      </w:r>
-      <w:r>
-        <w:rPr>
-          <w:lang w:val="en-US"/>
-        </w:rPr>
-        <w:t xml:space="preserve"> in </w:t>
-      </w:r>
-      <w:r>
-        <w:rPr>
-          <w:lang w:val="en-US"/>
-        </w:rPr>
-        <w:t xml:space="preserve">class </w:t>
-      </w:r>
-      <w:proofErr w:type="spellStart"/>
-      <w:r>
-        <w:rPr>
-          <w:b/>
-          <w:lang w:val="en-US"/>
-        </w:rPr>
-        <w:t>LetterHandler</w:t>
-      </w:r>
-      <w:proofErr w:type="spellEnd"/>
-    </w:p>
-    <w:p>
-      <w:pPr>
-        <w:pStyle w:val="ListParagraph"/>
-        <w:numPr>
-          <w:ilvl w:val="0"/>
-          <w:numId w:val="2"/>
-        </w:numPr>
-        <w:spacing w:before="120" w:after="120"/>
-        <w:jc w:val="both"/>
-        <w:rPr>
-          <w:lang w:val="en-US"/>
-        </w:rPr>
-      </w:pPr>
-      <w:r>
-        <w:rPr>
-          <w:lang w:val="en-US"/>
-        </w:rPr>
-        <w:t xml:space="preserve">Applied a fix in </w:t>
-      </w:r>
-      <w:proofErr w:type="spellStart"/>
-      <w:r>
-        <w:rPr>
-          <w:b/>
-          <w:lang w:val="en-US"/>
-        </w:rPr>
-        <w:t>GenerateBlankWord</w:t>
-      </w:r>
-      <w:proofErr w:type="spellEnd"/>
-      <w:r>
-        <w:rPr>
-          <w:b/>
-          <w:lang w:val="en-US"/>
-        </w:rPr>
-        <w:t xml:space="preserve">() </w:t>
-      </w:r>
-      <w:r>
-        <w:rPr>
-          <w:lang w:val="en-US"/>
-        </w:rPr>
-        <w:t>t</w:t>
-      </w:r>
-      <w:r>
-        <w:rPr>
-          <w:lang w:val="en-US"/>
-        </w:rPr>
-        <w:t xml:space="preserve">o generate the blank work without space separators. Added a private method in </w:t>
-      </w:r>
-      <w:proofErr w:type="spellStart"/>
-      <w:r>
-        <w:rPr>
-          <w:lang w:val="en-US"/>
-        </w:rPr>
-        <w:t>ConsoleRenderer</w:t>
-      </w:r>
-      <w:proofErr w:type="spellEnd"/>
-      <w:r>
-        <w:rPr>
-          <w:lang w:val="en-US"/>
-        </w:rPr>
-        <w:t xml:space="preserve"> to display all words separated by spaces.</w:t>
-      </w:r>
-    </w:p>
-    <w:p>
-      <w:pPr>
-        <w:pStyle w:val="ListParagraph"/>
-        <w:numPr>
-          <w:ilvl w:val="0"/>
-          <w:numId w:val="2"/>
-        </w:numPr>
-        <w:spacing w:before="120" w:after="120"/>
-        <w:jc w:val="both"/>
-        <w:rPr>
-          <w:lang w:val="en-US"/>
-        </w:rPr>
-      </w:pPr>
-      <w:r>
-        <w:rPr>
-          <w:lang w:val="en-US"/>
-        </w:rPr>
-        <w:t xml:space="preserve">Applied fixed in the unit tests for the </w:t>
-      </w:r>
-      <w:proofErr w:type="spellStart"/>
-      <w:r>
-        <w:rPr>
-          <w:lang w:val="en-US"/>
-        </w:rPr>
-        <w:t>ConsoleRenderer</w:t>
-      </w:r>
-      <w:proofErr w:type="spellEnd"/>
-      <w:r>
-        <w:rPr>
-          <w:lang w:val="en-US"/>
-        </w:rPr>
-        <w:t xml:space="preserve"> to reflect the change in the expected input because the words are now passed without the space separators</w:t>
-      </w:r>
-    </w:p>
-    <w:p>
-      <w:pPr>
-        <w:pStyle w:val="ListParagraph"/>
-        <w:numPr>
-          <w:ilvl w:val="0"/>
-          <w:numId w:val="2"/>
-        </w:numPr>
-        <w:spacing w:before="120" w:after="120"/>
-        <w:jc w:val="both"/>
-        <w:rPr>
-          <w:lang w:val="en-US"/>
-        </w:rPr>
-      </w:pPr>
-      <w:r>
-        <w:rPr>
-          <w:lang w:val="en-US"/>
-        </w:rPr>
-        <w:t xml:space="preserve">Added in </w:t>
-      </w:r>
-      <w:r>
-        <w:rPr>
-          <w:b/>
-          <w:lang w:val="en-US"/>
-        </w:rPr>
-        <w:t>Game</w:t>
-      </w:r>
-      <w:r>
-        <w:rPr>
-          <w:lang w:val="en-US"/>
-        </w:rPr>
-        <w:t xml:space="preserve"> - mistakes counter and check if the player</w:t>
-      </w:r>
-      <w:r>
-        <w:rPr>
-          <w:lang w:val="en-US"/>
-        </w:rPr>
-        <w:t xml:space="preserve"> has used help</w:t>
-      </w:r>
-    </w:p>
-    <w:p>
-      <w:pPr>
-        <w:pStyle w:val="ListParagraph"/>
-        <w:numPr>
-          <w:ilvl w:val="0"/>
-          <w:numId w:val="2"/>
-        </w:numPr>
-        <w:spacing w:before="120" w:after="120"/>
-        <w:jc w:val="both"/>
-        <w:rPr>
-          <w:lang w:val="en-US"/>
-        </w:rPr>
-      </w:pPr>
-      <w:r>
-        <w:rPr>
-          <w:lang w:val="en-US"/>
-        </w:rPr>
-        <w:lastRenderedPageBreak/>
-        <w:t xml:space="preserve">Added in </w:t>
-      </w:r>
-      <w:r>
-        <w:rPr>
-          <w:b/>
-          <w:lang w:val="en-US"/>
-        </w:rPr>
-        <w:t>Game</w:t>
-      </w:r>
-      <w:r>
-        <w:rPr>
-          <w:lang w:val="en-US"/>
-        </w:rPr>
-        <w:t xml:space="preserve">, </w:t>
-      </w:r>
-      <w:proofErr w:type="spellStart"/>
-      <w:r>
-        <w:rPr>
-          <w:b/>
-          <w:lang w:val="en-US"/>
-        </w:rPr>
-        <w:t>ExecuteCommand</w:t>
-      </w:r>
-      <w:proofErr w:type="spellEnd"/>
-      <w:r>
-        <w:rPr>
-          <w:lang w:val="en-US"/>
-        </w:rPr>
-        <w:t xml:space="preserve"> handling for the single letter input</w:t>
-      </w:r>
-    </w:p>
-    <w:p>
-      <w:pPr>
-        <w:pStyle w:val="ListParagraph"/>
-        <w:numPr>
-          <w:ilvl w:val="0"/>
-          <w:numId w:val="2"/>
-        </w:numPr>
-        <w:spacing w:before="120" w:after="120"/>
-        <w:jc w:val="both"/>
-        <w:rPr>
-          <w:lang w:val="en-US"/>
-        </w:rPr>
-      </w:pPr>
-      <w:r>
-        <w:rPr>
-          <w:lang w:val="en-US"/>
-        </w:rPr>
-        <w:t xml:space="preserve">Moved the mistakes counter to the </w:t>
-      </w:r>
-      <w:proofErr w:type="spellStart"/>
-      <w:r>
-        <w:rPr>
-          <w:b/>
-          <w:lang w:val="en-US"/>
-        </w:rPr>
-        <w:t>LetterHandler</w:t>
-      </w:r>
-      <w:proofErr w:type="spellEnd"/>
-      <w:r>
-        <w:rPr>
-          <w:lang w:val="en-US"/>
-        </w:rPr>
-        <w:t xml:space="preserve"> class. Since a new </w:t>
-      </w:r>
-      <w:proofErr w:type="spellStart"/>
-      <w:r>
-        <w:rPr>
-          <w:b/>
-          <w:lang w:val="en-US"/>
-        </w:rPr>
-        <w:t>LetterHandler</w:t>
-      </w:r>
-      <w:proofErr w:type="spellEnd"/>
-      <w:r>
-        <w:rPr>
-          <w:lang w:val="en-US"/>
-        </w:rPr>
-        <w:t xml:space="preserve"> instance is generated when restarting the Game, this will clear the stats for the mistakes too without additional operations.</w:t>
-      </w:r>
-    </w:p>
-    <w:p>
-      <w:pPr>
-        <w:pStyle w:val="ListParagraph"/>
-        <w:numPr>
-          <w:ilvl w:val="0"/>
-          <w:numId w:val="2"/>
-        </w:numPr>
-        <w:spacing w:before="120" w:after="120"/>
-        <w:jc w:val="both"/>
-      </w:pPr>
-      <w:r>
-        <w:rPr>
-          <w:lang w:val="en-US"/>
-        </w:rPr>
-        <w:t>A</w:t>
-      </w:r>
-      <w:r>
-        <w:t>dded a counter for the successful guessed</w:t>
-      </w:r>
-      <w:r>
-        <w:rPr>
-          <w:lang w:val="en-US"/>
-        </w:rPr>
-        <w:t xml:space="preserve"> and </w:t>
-      </w:r>
-      <w:r>
-        <w:rPr>
-          <w:lang w:val="en-US"/>
-        </w:rPr>
-        <w:t>p</w:t>
-      </w:r>
-      <w:r>
-        <w:t xml:space="preserve">assed the correct letters count to </w:t>
-      </w:r>
-      <w:r>
-        <w:rPr>
-          <w:b/>
-        </w:rPr>
-        <w:t>PrintCorrectLetterMessage</w:t>
-      </w:r>
-      <w:r>
-        <w:rPr>
-          <w:b/>
-          <w:lang w:val="en-US"/>
-        </w:rPr>
-        <w:t>()</w:t>
-      </w:r>
-    </w:p>
-    <w:p>
-      <w:pPr>
-        <w:pStyle w:val="ListParagraph"/>
-        <w:numPr>
-          <w:ilvl w:val="0"/>
-          <w:numId w:val="2"/>
-        </w:numPr>
-        <w:spacing w:before="120" w:after="120"/>
-        <w:jc w:val="both"/>
-      </w:pPr>
-      <w:r>
-        <w:rPr>
-          <w:lang w:val="en-US"/>
-        </w:rPr>
-        <w:t>C</w:t>
-      </w:r>
-      <w:r>
-        <w:t xml:space="preserve">hanged </w:t>
-      </w:r>
-      <w:r>
-        <w:rPr>
-          <w:b/>
-        </w:rPr>
-        <w:t>wordToGuess</w:t>
-      </w:r>
-      <w:r>
-        <w:t xml:space="preserve">, </w:t>
-      </w:r>
-      <w:r>
-        <w:rPr>
-          <w:b/>
-        </w:rPr>
-        <w:t>wordToDisplay</w:t>
-      </w:r>
-      <w:r>
-        <w:t xml:space="preserve">, </w:t>
-      </w:r>
-      <w:r>
-        <w:rPr>
-          <w:b/>
-        </w:rPr>
-        <w:t>userInput</w:t>
-      </w:r>
-      <w:r>
-        <w:t xml:space="preserve">, </w:t>
-      </w:r>
-      <w:r>
-        <w:rPr>
-          <w:b/>
-        </w:rPr>
-        <w:t>isGameOver</w:t>
-      </w:r>
-      <w:r>
-        <w:t xml:space="preserve"> to public properties with private setter, so they can be used in the tests</w:t>
-      </w:r>
-    </w:p>
-    <w:p>
-      <w:pPr>
-        <w:pStyle w:val="ListParagraph"/>
-        <w:numPr>
-          <w:ilvl w:val="0"/>
-          <w:numId w:val="2"/>
-        </w:numPr>
-        <w:spacing w:before="120" w:after="120"/>
-        <w:jc w:val="both"/>
-      </w:pPr>
-      <w:r>
-        <w:t xml:space="preserve">Moved </w:t>
-      </w:r>
-      <w:r>
-        <w:rPr>
-          <w:b/>
-        </w:rPr>
-        <w:t>usedHelp</w:t>
-      </w:r>
-      <w:r>
-        <w:t xml:space="preserve"> and </w:t>
-      </w:r>
-      <w:r>
-        <w:rPr>
-          <w:b/>
-        </w:rPr>
-        <w:t>guessedLetter</w:t>
-      </w:r>
-      <w:r>
-        <w:t xml:space="preserve"> to the methods they are used in</w:t>
-      </w:r>
-      <w:r>
-        <w:rPr>
-          <w:lang w:val="en-US"/>
-        </w:rPr>
-        <w:t>,</w:t>
-      </w:r>
-      <w:r>
-        <w:t xml:space="preserve"> </w:t>
-      </w:r>
-      <w:r>
-        <w:rPr>
-          <w:lang w:val="en-US"/>
-        </w:rPr>
-        <w:t>so we can</w:t>
-      </w:r>
-      <w:r>
-        <w:t xml:space="preserve"> reduce the scope of these variables</w:t>
-      </w:r>
-    </w:p>
-    <w:p>
-      <w:pPr>
-        <w:pStyle w:val="ListParagraph"/>
-        <w:numPr>
-          <w:ilvl w:val="0"/>
-          <w:numId w:val="2"/>
-        </w:numPr>
-        <w:spacing w:before="120" w:after="120"/>
-        <w:jc w:val="both"/>
-      </w:pPr>
-      <w:r>
-        <w:t xml:space="preserve">Extracted method </w:t>
-      </w:r>
-      <w:r>
-        <w:rPr>
-          <w:b/>
-        </w:rPr>
-        <w:t>HandleLetterGuessCommand</w:t>
-      </w:r>
-      <w:r>
-        <w:t xml:space="preserve"> from </w:t>
-      </w:r>
-      <w:r>
-        <w:rPr>
-          <w:b/>
-        </w:rPr>
-        <w:t>ExecuteCommand</w:t>
-      </w:r>
-      <w:r>
-        <w:t xml:space="preserve"> to handle the single letters input</w:t>
-      </w:r>
-    </w:p>
-    <w:p>
-      <w:pPr>
-        <w:pStyle w:val="ListParagraph"/>
-        <w:numPr>
-          <w:ilvl w:val="0"/>
-          <w:numId w:val="2"/>
-        </w:numPr>
-        <w:spacing w:before="120" w:after="120"/>
-        <w:jc w:val="both"/>
-      </w:pPr>
-      <w:r>
-        <w:t xml:space="preserve">Added ToLower in the input in </w:t>
-      </w:r>
-      <w:r>
-        <w:rPr>
-          <w:b/>
-        </w:rPr>
-        <w:t>ExecuteCommand</w:t>
-      </w:r>
-      <w:r>
-        <w:t xml:space="preserve">, so this will be handled well in the </w:t>
-      </w:r>
-      <w:r>
-        <w:rPr>
-          <w:lang w:val="en-US"/>
-        </w:rPr>
-        <w:t xml:space="preserve">unit </w:t>
-      </w:r>
-      <w:r>
-        <w:t>tests</w:t>
-      </w:r>
-    </w:p>
-    <w:p>
-      <w:pPr>
-        <w:pStyle w:val="ListParagraph"/>
-        <w:numPr>
-          <w:ilvl w:val="0"/>
-          <w:numId w:val="2"/>
-        </w:numPr>
-        <w:spacing w:before="120" w:after="120"/>
-        <w:jc w:val="both"/>
-      </w:pPr>
-      <w:r>
-        <w:rPr>
-          <w:lang w:val="en-US"/>
-        </w:rPr>
-        <w:t xml:space="preserve">Methods </w:t>
-      </w:r>
-      <w:r>
-        <w:rPr>
-          <w:b/>
-        </w:rPr>
-        <w:t>RevealLetter</w:t>
-      </w:r>
-      <w:r>
-        <w:rPr>
-          <w:lang w:val="en-US"/>
-        </w:rPr>
-        <w:t xml:space="preserve"> and</w:t>
-      </w:r>
-      <w:r>
-        <w:t xml:space="preserve"> </w:t>
-      </w:r>
-      <w:r>
-        <w:rPr>
-          <w:b/>
-        </w:rPr>
-        <w:t>HandleLetterGuess</w:t>
-      </w:r>
-      <w:r>
-        <w:rPr>
-          <w:lang w:val="en-US"/>
-        </w:rPr>
-        <w:t xml:space="preserve"> in the </w:t>
-      </w:r>
-      <w:proofErr w:type="spellStart"/>
-      <w:r>
-        <w:rPr>
-          <w:b/>
-          <w:lang w:val="en-US"/>
-        </w:rPr>
-        <w:t>LetterHandler</w:t>
-      </w:r>
-      <w:proofErr w:type="spellEnd"/>
-      <w:r>
-        <w:rPr>
-          <w:b/>
-          <w:lang w:val="en-US"/>
-        </w:rPr>
-        <w:t xml:space="preserve"> </w:t>
-      </w:r>
-      <w:r>
-        <w:rPr>
-          <w:lang w:val="en-US"/>
-        </w:rPr>
-        <w:t xml:space="preserve">were changes to accept </w:t>
-      </w:r>
-      <w:r>
-        <w:t xml:space="preserve">wordToDisplay </w:t>
-      </w:r>
-      <w:r>
-        <w:rPr>
-          <w:lang w:val="en-GB"/>
-        </w:rPr>
-        <w:t>as a string and passing it by reference was removed</w:t>
-      </w:r>
-      <w:r>
-        <w:t>. Both are changed to accept string by value and return a string as well.</w:t>
-      </w:r>
-    </w:p>
-    <w:p>
-      <w:pPr>
-        <w:pStyle w:val="ListParagraph"/>
-        <w:numPr>
-          <w:ilvl w:val="0"/>
-          <w:numId w:val="2"/>
-        </w:numPr>
-        <w:spacing w:before="120" w:after="120"/>
-        <w:jc w:val="both"/>
-      </w:pPr>
-      <w:r>
-        <w:rPr>
-          <w:lang w:val="en-GB"/>
-        </w:rPr>
-        <w:t>Interfaces – Interfaces were added for all major classes to improve the extensibility of the classes. The Game constructor was changed to accept the abstract interfaces, so we are no longer reliant on the specific implementation but on the abstract class. This allows further extensions of the code by adding a new layer in the structure of the classes.</w:t>
-      </w:r>
-    </w:p>
-    <w:p>
-      <w:pPr>
-        <w:pStyle w:val="ListParagraph"/>
-        <w:numPr>
-          <w:ilvl w:val="0"/>
-          <w:numId w:val="2"/>
-        </w:numPr>
-        <w:spacing w:before="120" w:after="120"/>
-        <w:jc w:val="both"/>
-      </w:pPr>
-      <w:r>
-        <w:rPr>
-          <w:lang w:val="en-GB"/>
-        </w:rPr>
-        <w:t xml:space="preserve">To resolve the deep dependencies in Game, we have extracted the </w:t>
-      </w:r>
-      <w:proofErr w:type="spellStart"/>
-      <w:r>
-        <w:rPr>
-          <w:b/>
-          <w:lang w:val="en-GB"/>
-        </w:rPr>
-        <w:t>ExecuteCommand</w:t>
-      </w:r>
-      <w:proofErr w:type="spellEnd"/>
-      <w:r>
-        <w:rPr>
-          <w:lang w:val="en-GB"/>
-        </w:rPr>
-        <w:t xml:space="preserve">() method to a new class </w:t>
-      </w:r>
-      <w:proofErr w:type="spellStart"/>
-      <w:r>
-        <w:rPr>
-          <w:b/>
-          <w:lang w:val="en-GB"/>
-        </w:rPr>
-        <w:t>CommandManager</w:t>
-      </w:r>
-      <w:proofErr w:type="spellEnd"/>
-      <w:r>
-        <w:rPr>
-          <w:lang w:val="en-GB"/>
-        </w:rPr>
-        <w:t>. It handles the commands and all needed instances are generated by the constructors of Ga</w:t>
-      </w:r>
-      <w:r>
-        <w:rPr>
-          <w:lang w:val="en-GB"/>
-        </w:rPr>
-        <w:t xml:space="preserve">me and </w:t>
-      </w:r>
-      <w:proofErr w:type="spellStart"/>
-      <w:r>
-        <w:rPr>
-          <w:b/>
-          <w:lang w:val="en-GB"/>
-        </w:rPr>
-        <w:t>CommandManager</w:t>
-      </w:r>
-      <w:proofErr w:type="spellEnd"/>
-      <w:r>
-        <w:rPr>
-          <w:lang w:val="en-GB"/>
-        </w:rPr>
-        <w:t xml:space="preserve"> using the</w:t>
-      </w:r>
-      <w:r>
-        <w:rPr>
-          <w:lang w:val="en-GB"/>
-        </w:rPr>
-        <w:t xml:space="preserve"> </w:t>
-      </w:r>
-      <w:r>
-        <w:rPr>
-          <w:lang w:val="en-GB"/>
-        </w:rPr>
-        <w:t>Poor man's dependency injection</w:t>
-      </w:r>
-      <w:r>
-        <w:rPr>
-          <w:lang w:val="en-GB"/>
-        </w:rPr>
-        <w:t xml:space="preserve"> pattern.</w:t>
-      </w:r>
-    </w:p>
-    <w:p>
-      <w:pPr>
-        <w:pStyle w:val="ListParagraph"/>
-        <w:spacing w:before="120" w:after="120"/>
-        <w:ind w:left="360"/>
-        <w:jc w:val="both"/>
-      </w:pPr>
-    </w:p>
-    <w:p>
-      <w:pPr>
-        <w:pStyle w:val="ListParagraph"/>
-        <w:numPr>
-          <w:ilvl w:val="0"/>
-          <w:numId w:val="2"/>
-        </w:numPr>
       </w:pPr>
       <w:r>
         <w:rPr>
@@ -3374,7 +3187,6 @@
         <w:rPr>
           <w:lang w:val="en-US"/>
         </w:rPr>
-        <w:lastRenderedPageBreak/>
         <w:t xml:space="preserve">Class </w:t>
       </w:r>
       <w:proofErr w:type="spellStart"/>
@@ -3508,35 +3320,15 @@
           <w:b/>
           <w:lang w:val="en-US"/>
         </w:rPr>
-        <w:t>85%</w:t>
-      </w:r>
-    </w:p>
-    <w:p>
-      <w:pPr>
-        <w:pStyle w:val="ListParagraph"/>
-      </w:pPr>
-    </w:p>
-    <w:p>
-      <w:pPr>
-        <w:rPr>
-          <w:lang w:val="en-US"/>
-        </w:rPr>
-      </w:pPr>
-    </w:p>
-    <w:p>
-      <w:pPr>
-        <w:pStyle w:val="ListParagraph"/>
-      </w:pPr>
-    </w:p>
-    <w:p>
-      <w:pPr>
-        <w:spacing w:before="120" w:after="120"/>
-        <w:ind w:left="360"/>
-        <w:jc w:val="both"/>
-        <w:rPr>
-          <w:b/>
-        </w:rPr>
-      </w:pPr>
+        <w:t>85</w:t>
+      </w:r>
+      <w:r>
+        <w:rPr>
+          <w:b/>
+          <w:lang w:val="en-US"/>
+        </w:rPr>
+        <w:t>%</w:t>
+      </w:r>
     </w:p>
     <w:p>
       <w:pPr>
@@ -3911,17 +3703,20 @@
   <w:abstractNum w:abstractNumId="3">
     <w:nsid w:val="38264E9C"/>
     <w:multiLevelType w:val="hybridMultilevel"/>
-    <w:tmpl w:val="71763380"/>
-    <w:lvl w:ilvl="0" w:tplc="08D650F2">
+    <w:tmpl w:val="56A69064"/>
+    <w:lvl w:ilvl="0" w:tplc="42983360">
       <w:start w:val="1"/>
       <w:numFmt w:val="decimal"/>
       <w:lvlText w:val="%1."/>
-      <w:lvlJc w:val="left"/>
+      <w:lvlJc w:val="right"/>
       <w:pPr>
         <w:ind w:left="360" w:hanging="360"/>
       </w:pPr>
       <w:rPr>
+        <w:rFonts w:hint="default"/>
         <w:b w:val="0"/>
+        <w:spacing w:val="-22"/>
+        <w:position w:val="0"/>
       </w:rPr>
     </w:lvl>
     <w:lvl w:ilvl="1" w:tplc="04090001">

</xml_diff>

<commit_message>
Added links to repository and presentation in documentation
</commit_message>
<xml_diff>
--- a/HangmanDocumentation.docx
+++ b/HangmanDocumentation.docx
@@ -18,6 +18,118 @@
     </w:p>
     <w:p>
       <w:pPr>
+        <w:spacing w:after="120"/>
+        <w:ind w:left="357"/>
+        <w:jc w:val="both"/>
+        <w:rPr>
+          <w:lang w:val="en-US"/>
+        </w:rPr>
+      </w:pPr>
+      <w:r>
+        <w:rPr>
+          <w:lang w:val="en-US"/>
+        </w:rPr>
+        <w:t>"</w:t>
+      </w:r>
+      <w:r>
+        <w:rPr>
+          <w:lang w:val="en-US"/>
+        </w:rPr>
+        <w:t>Hangman</w:t>
+      </w:r>
+      <w:r>
+        <w:rPr>
+          <w:lang w:val="en-US"/>
+        </w:rPr>
+        <w:t>"</w:t>
+      </w:r>
+      <w:r>
+        <w:rPr>
+          <w:lang w:val="en-US"/>
+        </w:rPr>
+        <w:t xml:space="preserve"> </w:t>
+      </w:r>
+      <w:hyperlink r:id="rId5" w:history="1">
+        <w:r>
+          <w:rPr>
+            <w:rStyle w:val="Hyperlink"/>
+          </w:rPr>
+          <w:t>Team repository</w:t>
+        </w:r>
+      </w:hyperlink>
+    </w:p>
+    <w:p>
+      <w:pPr>
+        <w:spacing w:after="120"/>
+        <w:ind w:left="357"/>
+        <w:jc w:val="both"/>
+        <w:rPr>
+          <w:lang w:val="en-US"/>
+        </w:rPr>
+      </w:pPr>
+      <w:r>
+        <w:rPr>
+          <w:lang w:val="en-US"/>
+        </w:rPr>
+        <w:t>"</w:t>
+      </w:r>
+      <w:r>
+        <w:rPr>
+          <w:lang w:val="en-US"/>
+        </w:rPr>
+        <w:t>Hangman</w:t>
+      </w:r>
+      <w:r>
+        <w:rPr>
+          <w:lang w:val="en-US"/>
+        </w:rPr>
+        <w:t>"</w:t>
+      </w:r>
+      <w:r>
+        <w:rPr>
+          <w:lang w:val="en-US"/>
+        </w:rPr>
+        <w:t xml:space="preserve"> </w:t>
+      </w:r>
+      <w:r>
+        <w:rPr>
+          <w:lang w:val="en-US"/>
+        </w:rPr>
+        <w:fldChar w:fldCharType="begin"/>
+      </w:r>
+      <w:r>
+        <w:rPr>
+          <w:lang w:val="en-US"/>
+        </w:rPr>
+        <w:instrText>HYPERLINK "http://prezi.com/az9rpqufk8pp/team-magnesium-second-eddition/?kw=view-az9rpqufk8pp&amp;rc=ref-35169553"</w:instrText>
+      </w:r>
+      <w:r>
+        <w:rPr>
+          <w:lang w:val="en-US"/>
+        </w:rPr>
+      </w:r>
+      <w:r>
+        <w:rPr>
+          <w:lang w:val="en-US"/>
+        </w:rPr>
+        <w:fldChar w:fldCharType="separate"/>
+      </w:r>
+      <w:r>
+        <w:rPr>
+          <w:rStyle w:val="Hyperlink"/>
+          <w:lang w:val="en-US"/>
+        </w:rPr>
+        <w:t>Presentation</w:t>
+      </w:r>
+      <w:r>
+        <w:rPr>
+          <w:lang w:val="en-US"/>
+        </w:rPr>
+        <w:fldChar w:fldCharType="end"/>
+      </w:r>
+    </w:p>
+    <w:p>
+      <w:pPr>
         <w:numPr>
           <w:ilvl w:val="0"/>
           <w:numId w:val="2"/>
@@ -1177,6 +1289,7 @@
         <w:rPr>
           <w:lang w:val="en-US"/>
         </w:rPr>
+        <w:lastRenderedPageBreak/>
         <w:t>In class</w:t>
       </w:r>
       <w:r>
@@ -2453,6 +2566,7 @@
         <w:rPr>
           <w:lang w:val="en-US"/>
         </w:rPr>
+        <w:lastRenderedPageBreak/>
         <w:t xml:space="preserve">Moved the mistakes counter to the </w:t>
       </w:r>
       <w:proofErr w:type="spellStart"/>
@@ -2560,7 +2674,6 @@
         <w:rPr>
           <w:lang w:val="en-US"/>
         </w:rPr>
-        <w:lastRenderedPageBreak/>
         <w:t>C</w:t>
       </w:r>
       <w:r>
@@ -3259,6 +3372,7 @@
         <w:rPr>
           <w:lang w:val="en-US"/>
         </w:rPr>
+        <w:lastRenderedPageBreak/>
         <w:t xml:space="preserve">Class </w:t>
       </w:r>
       <w:proofErr w:type="spellStart"/>
@@ -3280,7 +3394,7 @@
         <w:rPr>
           <w:lang w:val="en-US"/>
         </w:rPr>
-        <w:t>6</w:t>
+        <w:t xml:space="preserve">3 </w:t>
       </w:r>
       <w:r>
         <w:rPr>
@@ -3320,7 +3434,7 @@
           <w:b/>
           <w:lang w:val="en-US"/>
         </w:rPr>
-        <w:t>85</w:t>
+        <w:t>90</w:t>
       </w:r>
       <w:r>
         <w:rPr>
@@ -3329,16 +3443,6 @@
         </w:rPr>
         <w:t>%</w:t>
       </w:r>
-    </w:p>
-    <w:p>
-      <w:pPr>
-        <w:spacing w:before="120" w:after="120"/>
-        <w:ind w:left="720"/>
-        <w:jc w:val="both"/>
-        <w:rPr>
-          <w:lang w:val="en-US"/>
-        </w:rPr>
-      </w:pPr>
     </w:p>
     <w:p>
       <w:pPr>
@@ -4171,6 +4275,18 @@
         <w:right w:w="108" w:type="dxa"/>
       </w:tblCellMar>
     </w:tblPr>
+  </w:style>
+  <w:style w:type="character" w:styleId="FollowedHyperlink">
+    <w:name w:val="FollowedHyperlink"/>
+    <w:basedOn w:val="DefaultParagraphFont"/>
+    <w:uiPriority w:val="99"/>
+    <w:semiHidden/>
+    <w:unhideWhenUsed/>
+    <w:rsid w:val="004F6CB5"/>
+    <w:rPr>
+      <w:color w:val="800080" w:themeColor="followedHyperlink"/>
+      <w:u w:val="single"/>
+    </w:rPr>
   </w:style>
 </w:styles>
 </file>

</xml_diff>